<commit_message>
Adds regression for separate models
</commit_message>
<xml_diff>
--- a/tesla/milestone_report.docx
+++ b/tesla/milestone_report.docx
@@ -1,6 +1,6 @@
 
 <file path=word/document.xml><?xml version="1.0" encoding="utf-8"?>
-<w:document xmlns:wpc="http://schemas.microsoft.com/office/word/2010/wordprocessingCanvas" xmlns:mo="http://schemas.microsoft.com/office/mac/office/2008/main" xmlns:mc="http://schemas.openxmlformats.org/markup-compatibility/2006" xmlns:mv="urn:schemas-microsoft-com:mac:vml" xmlns:o="urn:schemas-microsoft-com:office:office" xmlns:r="http://schemas.openxmlformats.org/officeDocument/2006/relationships" xmlns:m="http://schemas.openxmlformats.org/officeDocument/2006/math" xmlns:v="urn:schemas-microsoft-com:vml" xmlns:wp14="http://schemas.microsoft.com/office/word/2010/wordprocessingDrawing" xmlns:wp="http://schemas.openxmlformats.org/drawingml/2006/wordprocessingDrawing" xmlns:w10="urn:schemas-microsoft-com:office:word" xmlns:w="http://schemas.openxmlformats.org/wordprocessingml/2006/main" xmlns:w14="http://schemas.microsoft.com/office/word/2010/wordml" xmlns:w15="http://schemas.microsoft.com/office/word/2012/wordml" xmlns:wpg="http://schemas.microsoft.com/office/word/2010/wordprocessingGroup" xmlns:wpi="http://schemas.microsoft.com/office/word/2010/wordprocessingInk" xmlns:wne="http://schemas.microsoft.com/office/word/2006/wordml" xmlns:wps="http://schemas.microsoft.com/office/word/2010/wordprocessingShape" mc:Ignorable="w14 w15 wp14">
+<w:document xmlns:wpc="http://schemas.microsoft.com/office/word/2010/wordprocessingCanvas" xmlns:cx="http://schemas.microsoft.com/office/drawing/2014/chartex" xmlns:cx1="http://schemas.microsoft.com/office/drawing/2015/9/8/chartex" xmlns:cx2="http://schemas.microsoft.com/office/drawing/2015/10/21/chartex" xmlns:cx3="http://schemas.microsoft.com/office/drawing/2016/5/9/chartex" xmlns:cx4="http://schemas.microsoft.com/office/drawing/2016/5/10/chartex" xmlns:cx5="http://schemas.microsoft.com/office/drawing/2016/5/11/chartex" xmlns:cx6="http://schemas.microsoft.com/office/drawing/2016/5/12/chartex" xmlns:cx7="http://schemas.microsoft.com/office/drawing/2016/5/13/chartex" xmlns:cx8="http://schemas.microsoft.com/office/drawing/2016/5/14/chartex" xmlns:mc="http://schemas.openxmlformats.org/markup-compatibility/2006" xmlns:aink="http://schemas.microsoft.com/office/drawing/2016/ink" xmlns:am3d="http://schemas.microsoft.com/office/drawing/2017/model3d" xmlns:o="urn:schemas-microsoft-com:office:office" xmlns:r="http://schemas.openxmlformats.org/officeDocument/2006/relationships" xmlns:m="http://schemas.openxmlformats.org/officeDocument/2006/math" xmlns:v="urn:schemas-microsoft-com:vml" xmlns:wp14="http://schemas.microsoft.com/office/word/2010/wordprocessingDrawing" xmlns:wp="http://schemas.openxmlformats.org/drawingml/2006/wordprocessingDrawing" xmlns:w10="urn:schemas-microsoft-com:office:word" xmlns:w="http://schemas.openxmlformats.org/wordprocessingml/2006/main" xmlns:w14="http://schemas.microsoft.com/office/word/2010/wordml" xmlns:w15="http://schemas.microsoft.com/office/word/2012/wordml" xmlns:w16cid="http://schemas.microsoft.com/office/word/2016/wordml/cid" xmlns:w16se="http://schemas.microsoft.com/office/word/2015/wordml/symex" xmlns:wpg="http://schemas.microsoft.com/office/word/2010/wordprocessingGroup" xmlns:wpi="http://schemas.microsoft.com/office/word/2010/wordprocessingInk" xmlns:wne="http://schemas.microsoft.com/office/word/2006/wordml" xmlns:wps="http://schemas.microsoft.com/office/word/2010/wordprocessingShape" mc:Ignorable="w14 w15 w16se w16cid wp14">
   <w:body>
     <w:p>
       <w:pPr>
@@ -248,14 +248,7 @@
           <w:sz w:val="24"/>
           <w:szCs w:val="24"/>
         </w:rPr>
-        <w:t xml:space="preserve"> Tesla Battery Survey.xlsx</w:t>
-      </w:r>
-      <w:r>
-        <w:rPr>
-          <w:sz w:val="24"/>
-          <w:szCs w:val="24"/>
-        </w:rPr>
-        <w:t xml:space="preserve"> file. The goal was to use python to import and inspect the data for separate spreadsheets from different locations which include Asi</w:t>
+        <w:t xml:space="preserve"> Tesla Battery Survey.xlsx file. The goal was to use python to import and inspect the data for separate spreadsheets from different locations which include Asi</w:t>
       </w:r>
       <w:r>
         <w:rPr>
@@ -283,14 +276,7 @@
           <w:sz w:val="24"/>
           <w:szCs w:val="24"/>
         </w:rPr>
-        <w:t xml:space="preserve"> determine the correlation between the target variable (remaini</w:t>
-      </w:r>
-      <w:r>
-        <w:rPr>
-          <w:sz w:val="24"/>
-          <w:szCs w:val="24"/>
-        </w:rPr>
-        <w:t xml:space="preserve">ng range in %) and other variables, organize the data frames for different locations into one data frame, and resolve any missing, invalid, or corrupted rows. </w:t>
+        <w:t xml:space="preserve"> determine the correlation between the target variable (remaining range in %) and other variables, organize the data frames for different locations into one data frame, and resolve any missing, invalid, or corrupted rows. </w:t>
       </w:r>
     </w:p>
     <w:p>
@@ -359,37 +345,23 @@
           <w:sz w:val="24"/>
           <w:szCs w:val="24"/>
         </w:rPr>
-        <w:t>After the raw data set was imported from the</w:t>
-      </w:r>
-      <w:r>
-        <w:rPr>
-          <w:sz w:val="24"/>
-          <w:szCs w:val="24"/>
-        </w:rPr>
-        <w:t xml:space="preserve"> Google Drive, the initial inspection of the excel file established that there were 4 spreadsheets of interest from different locations. Each location was imported separately by parsing each spreadsheet into a data frame. </w:t>
-      </w:r>
-    </w:p>
-    <w:p>
-      <w:pPr>
-        <w:pStyle w:val="Body"/>
-        <w:rPr>
-          <w:sz w:val="24"/>
-          <w:szCs w:val="24"/>
-        </w:rPr>
-      </w:pPr>
-      <w:r>
-        <w:rPr>
-          <w:sz w:val="24"/>
-          <w:szCs w:val="24"/>
-        </w:rPr>
-        <w:t>Each location data frame was clea</w:t>
-      </w:r>
-      <w:r>
-        <w:rPr>
-          <w:sz w:val="24"/>
-          <w:szCs w:val="24"/>
-        </w:rPr>
-        <w:t xml:space="preserve">ned of empty rows which contained only </w:t>
+        <w:t xml:space="preserve">After the raw data set was imported from the Google Drive, the initial inspection of the excel file established that there were 4 spreadsheets of interest from different locations. Each location was imported separately by parsing each spreadsheet into a data frame. </w:t>
+      </w:r>
+    </w:p>
+    <w:p>
+      <w:pPr>
+        <w:pStyle w:val="Body"/>
+        <w:rPr>
+          <w:sz w:val="24"/>
+          <w:szCs w:val="24"/>
+        </w:rPr>
+      </w:pPr>
+      <w:r>
+        <w:rPr>
+          <w:sz w:val="24"/>
+          <w:szCs w:val="24"/>
+        </w:rPr>
+        <w:t xml:space="preserve">Each location data frame was cleaned of empty rows which contained only </w:t>
       </w:r>
       <w:proofErr w:type="spellStart"/>
       <w:r>
@@ -428,14 +400,7 @@
           <w:sz w:val="24"/>
           <w:szCs w:val="24"/>
         </w:rPr>
-        <w:t>contains 1156 observations and 54 columns which represent answers provided by Tesla drivers</w:t>
-      </w:r>
-      <w:r>
-        <w:rPr>
-          <w:sz w:val="24"/>
-          <w:szCs w:val="24"/>
-        </w:rPr>
-        <w:t xml:space="preserve"> and related to characteristics of their cars. </w:t>
+        <w:t xml:space="preserve">contains 1156 observations and 54 columns which represent answers provided by Tesla drivers and related to characteristics of their cars. </w:t>
       </w:r>
     </w:p>
     <w:p>
@@ -465,16 +430,211 @@
           <w:sz w:val="24"/>
           <w:szCs w:val="24"/>
         </w:rPr>
-        <w:t>Organize and re-name columns</w:t>
-      </w:r>
-      <w:r>
+        <w:t xml:space="preserve">Organize and re-name columns </w:t>
+      </w:r>
+    </w:p>
+    <w:p>
+      <w:pPr>
+        <w:pStyle w:val="Body"/>
+        <w:ind w:firstLine="720"/>
+        <w:rPr>
+          <w:sz w:val="24"/>
+          <w:szCs w:val="24"/>
+        </w:rPr>
+      </w:pPr>
+      <w:r>
+        <w:rPr>
+          <w:sz w:val="24"/>
+          <w:szCs w:val="24"/>
+        </w:rPr>
+        <w:t xml:space="preserve">Before merging the location data frames, the column names were changed because the original header was too descriptive. All 54 columns were renamed to merge the data frames. The last five columns with names that include </w:t>
+      </w:r>
+      <w:proofErr w:type="spellStart"/>
+      <w:r>
+        <w:rPr>
+          <w:rFonts w:ascii="Courier New" w:hAnsi="Courier New"/>
+          <w:sz w:val="24"/>
+          <w:szCs w:val="24"/>
+        </w:rPr>
+        <w:t>book_keeping</w:t>
+      </w:r>
+      <w:proofErr w:type="spellEnd"/>
+      <w:r>
+        <w:rPr>
+          <w:rFonts w:ascii="Courier New" w:hAnsi="Courier New"/>
+          <w:sz w:val="24"/>
+          <w:szCs w:val="24"/>
+        </w:rPr>
+        <w:t xml:space="preserve">… </w:t>
+      </w:r>
+      <w:r>
+        <w:rPr>
+          <w:sz w:val="24"/>
+          <w:szCs w:val="24"/>
+        </w:rPr>
+        <w:t xml:space="preserve">were eliminated </w:t>
+      </w:r>
+      <w:r>
+        <w:rPr>
+          <w:sz w:val="24"/>
+          <w:szCs w:val="24"/>
+        </w:rPr>
+        <w:lastRenderedPageBreak/>
+        <w:t>because they had 0 non-null values. Columns which contain information about chart data used by the owner of the file were eliminated too. Some of the columns represent additional optional information which users could provide if they had any recent trips with overnight charging. Majority</w:t>
+      </w:r>
+      <w:r>
+        <w:rPr>
+          <w:sz w:val="24"/>
+          <w:szCs w:val="24"/>
+        </w:rPr>
+        <w:t xml:space="preserve"> of the users did not answer the</w:t>
+      </w:r>
+      <w:r>
+        <w:rPr>
+          <w:sz w:val="24"/>
+          <w:szCs w:val="24"/>
+        </w:rPr>
+        <w:t xml:space="preserve">se questions (92.5%). Therefore, these columns were eliminated. As a result, we have 36 columns which contain required, calculated, and optional information about Tesla battery performance. </w:t>
+      </w:r>
+    </w:p>
+    <w:p>
+      <w:pPr>
+        <w:pStyle w:val="Body"/>
+        <w:ind w:firstLine="720"/>
+        <w:rPr>
+          <w:sz w:val="24"/>
+          <w:szCs w:val="24"/>
+        </w:rPr>
+      </w:pPr>
+    </w:p>
+    <w:p>
+      <w:pPr>
+        <w:pStyle w:val="Body"/>
+        <w:ind w:firstLine="720"/>
+        <w:rPr>
+          <w:sz w:val="24"/>
+          <w:szCs w:val="24"/>
+        </w:rPr>
+      </w:pPr>
+      <w:r>
+        <w:rPr>
+          <w:sz w:val="24"/>
+          <w:szCs w:val="24"/>
+        </w:rPr>
+        <w:t>Some of the columns for Asia &amp; Europe as well as Canada had inconsistent units for mileage</w:t>
+      </w:r>
+      <w:r>
+        <w:rPr>
+          <w:sz w:val="24"/>
+          <w:szCs w:val="24"/>
+        </w:rPr>
+        <w:t>,</w:t>
+      </w:r>
+      <w:r>
+        <w:rPr>
+          <w:sz w:val="24"/>
+          <w:szCs w:val="24"/>
+        </w:rPr>
+        <w:t xml:space="preserve"> mileage per day</w:t>
+      </w:r>
+      <w:r>
+        <w:rPr>
+          <w:sz w:val="24"/>
+          <w:szCs w:val="24"/>
+        </w:rPr>
+        <w:t>, range for new cars, range at 100% charge, and range after correction</w:t>
+      </w:r>
+      <w:r>
+        <w:rPr>
+          <w:sz w:val="24"/>
+          <w:szCs w:val="24"/>
+        </w:rPr>
+        <w:t xml:space="preserve"> because in the original data frame, SI units were used. These columns were transformed to miles and miles/day f</w:t>
+      </w:r>
+      <w:r>
+        <w:rPr>
+          <w:sz w:val="24"/>
+          <w:szCs w:val="24"/>
+        </w:rPr>
+        <w:t>rom km and km/day. Additionally, the units for lifetime average energy consumption were also different for countries with SI units (</w:t>
+      </w:r>
+      <w:proofErr w:type="spellStart"/>
+      <w:r>
+        <w:rPr>
+          <w:sz w:val="24"/>
+          <w:szCs w:val="24"/>
+        </w:rPr>
+        <w:t>Wh</w:t>
+      </w:r>
+      <w:proofErr w:type="spellEnd"/>
+      <w:r>
+        <w:rPr>
+          <w:sz w:val="24"/>
+          <w:szCs w:val="24"/>
+        </w:rPr>
+        <w:t xml:space="preserve">/km as compared to </w:t>
+      </w:r>
+      <w:proofErr w:type="spellStart"/>
+      <w:r>
+        <w:rPr>
+          <w:sz w:val="24"/>
+          <w:szCs w:val="24"/>
+        </w:rPr>
+        <w:t>Wh</w:t>
+      </w:r>
+      <w:proofErr w:type="spellEnd"/>
+      <w:r>
+        <w:rPr>
+          <w:sz w:val="24"/>
+          <w:szCs w:val="24"/>
+        </w:rPr>
+        <w:t xml:space="preserve">/mi used in USA and UK). Therefore, lifetime average energy consumption column for Asia &amp; Europe as well as Canada was converted to </w:t>
+      </w:r>
+      <w:proofErr w:type="spellStart"/>
+      <w:r>
+        <w:rPr>
+          <w:sz w:val="24"/>
+          <w:szCs w:val="24"/>
+        </w:rPr>
+        <w:t>Wh</w:t>
+      </w:r>
+      <w:proofErr w:type="spellEnd"/>
+      <w:r>
+        <w:rPr>
+          <w:sz w:val="24"/>
+          <w:szCs w:val="24"/>
+        </w:rPr>
+        <w:t xml:space="preserve">/km. </w:t>
+      </w:r>
+    </w:p>
+    <w:p>
+      <w:pPr>
+        <w:pStyle w:val="Body"/>
+        <w:rPr>
+          <w:sz w:val="24"/>
+          <w:szCs w:val="24"/>
+        </w:rPr>
+      </w:pPr>
+    </w:p>
+    <w:p>
+      <w:pPr>
+        <w:pStyle w:val="Body"/>
+        <w:spacing w:line="360" w:lineRule="auto"/>
         <w:rPr>
           <w:bCs/>
           <w:i/>
           <w:sz w:val="24"/>
           <w:szCs w:val="24"/>
         </w:rPr>
-        <w:t xml:space="preserve"> </w:t>
+      </w:pPr>
+      <w:r>
+        <w:rPr>
+          <w:bCs/>
+          <w:i/>
+          <w:sz w:val="24"/>
+          <w:szCs w:val="24"/>
+        </w:rPr>
+        <w:t xml:space="preserve">Evaluate NULL values </w:t>
       </w:r>
     </w:p>
     <w:p>
@@ -491,291 +651,85 @@
           <w:sz w:val="24"/>
           <w:szCs w:val="24"/>
         </w:rPr>
-        <w:t>Before merging the location data frames, the column names were changed because the original header was too descriptive. All 54 columns were renamed to merge the data frames. Th</w:t>
-      </w:r>
-      <w:r>
-        <w:rPr>
-          <w:sz w:val="24"/>
-          <w:szCs w:val="24"/>
-        </w:rPr>
-        <w:t xml:space="preserve">e last five columns with names that include </w:t>
+        <w:t>Because we identified the empty rows in each location data frame before merging, we did not have to perform any extensive investigation of the master data frame. There are 4 observations (rows) that have no information about manufacturing date which is why the mil</w:t>
+      </w:r>
+      <w:r>
+        <w:rPr>
+          <w:sz w:val="24"/>
+          <w:szCs w:val="24"/>
+        </w:rPr>
+        <w:t>e</w:t>
+      </w:r>
+      <w:r>
+        <w:rPr>
+          <w:sz w:val="24"/>
+          <w:szCs w:val="24"/>
+        </w:rPr>
+        <w:t xml:space="preserve">age per day was not calculated for them. </w:t>
+      </w:r>
+      <w:r>
+        <w:rPr>
+          <w:sz w:val="24"/>
+          <w:szCs w:val="24"/>
+        </w:rPr>
+        <w:t xml:space="preserve">It is also impossible to obtain any information about vehicle cycles and other age-related characteristics for these rows. Therefore, they were removed. </w:t>
+      </w:r>
+    </w:p>
+    <w:p>
+      <w:pPr>
+        <w:pStyle w:val="Body"/>
+        <w:ind w:firstLine="720"/>
+        <w:rPr>
+          <w:sz w:val="24"/>
+          <w:szCs w:val="24"/>
+        </w:rPr>
+      </w:pPr>
+    </w:p>
+    <w:p>
+      <w:pPr>
+        <w:pStyle w:val="Body"/>
+        <w:ind w:firstLine="720"/>
+        <w:rPr>
+          <w:sz w:val="24"/>
+          <w:szCs w:val="24"/>
+        </w:rPr>
+      </w:pPr>
+      <w:r>
+        <w:rPr>
+          <w:sz w:val="24"/>
+          <w:szCs w:val="24"/>
+        </w:rPr>
+        <w:t xml:space="preserve">Additionally, vehicle cycles column contained 13 </w:t>
       </w:r>
       <w:proofErr w:type="spellStart"/>
       <w:r>
         <w:rPr>
-          <w:rFonts w:ascii="Courier New" w:hAnsi="Courier New"/>
-          <w:sz w:val="24"/>
-          <w:szCs w:val="24"/>
-        </w:rPr>
-        <w:t>book_keeping</w:t>
+          <w:sz w:val="24"/>
+          <w:szCs w:val="24"/>
+        </w:rPr>
+        <w:t>NaN</w:t>
       </w:r>
       <w:proofErr w:type="spellEnd"/>
       <w:r>
         <w:rPr>
-          <w:rFonts w:ascii="Courier New" w:hAnsi="Courier New"/>
-          <w:sz w:val="24"/>
-          <w:szCs w:val="24"/>
-        </w:rPr>
-        <w:t xml:space="preserve">… </w:t>
-      </w:r>
-      <w:r>
-        <w:rPr>
-          <w:sz w:val="24"/>
-          <w:szCs w:val="24"/>
-        </w:rPr>
-        <w:t xml:space="preserve">were eliminated </w:t>
-      </w:r>
-      <w:r>
-        <w:rPr>
-          <w:sz w:val="24"/>
-          <w:szCs w:val="24"/>
-        </w:rPr>
-        <w:lastRenderedPageBreak/>
-        <w:t>because they had 0 non-null values. Columns which contain information about chart data used by the owner of the file were eliminated too. Some of the columns represent additional opt</w:t>
-      </w:r>
-      <w:r>
-        <w:rPr>
-          <w:sz w:val="24"/>
-          <w:szCs w:val="24"/>
-        </w:rPr>
-        <w:t>ional information which users could provide if they had any recent trips with overnight charging. Majority of the users did not answer these questions (92.5%). Therefore, these columns were eliminated. As a result, we have 36 columns which contain required</w:t>
-      </w:r>
-      <w:r>
-        <w:rPr>
-          <w:sz w:val="24"/>
-          <w:szCs w:val="24"/>
-        </w:rPr>
-        <w:t xml:space="preserve">, calculated, and optional information about Tesla battery performance. </w:t>
-      </w:r>
-    </w:p>
-    <w:p>
-      <w:pPr>
-        <w:pStyle w:val="Body"/>
-        <w:ind w:firstLine="720"/>
-        <w:rPr>
-          <w:sz w:val="24"/>
-          <w:szCs w:val="24"/>
-        </w:rPr>
-      </w:pPr>
-    </w:p>
-    <w:p>
-      <w:pPr>
-        <w:pStyle w:val="Body"/>
-        <w:ind w:firstLine="720"/>
-        <w:rPr>
-          <w:sz w:val="24"/>
-          <w:szCs w:val="24"/>
-        </w:rPr>
-      </w:pPr>
-      <w:r>
-        <w:rPr>
-          <w:sz w:val="24"/>
-          <w:szCs w:val="24"/>
-        </w:rPr>
-        <w:t>Some of the columns for Asia &amp; Europe as well as Canada had inconsistent units for mileage</w:t>
-      </w:r>
-      <w:r>
-        <w:rPr>
-          <w:sz w:val="24"/>
-          <w:szCs w:val="24"/>
-        </w:rPr>
-        <w:t>,</w:t>
-      </w:r>
-      <w:r>
-        <w:rPr>
-          <w:sz w:val="24"/>
-          <w:szCs w:val="24"/>
-        </w:rPr>
-        <w:t xml:space="preserve"> mileage per day</w:t>
-      </w:r>
-      <w:r>
-        <w:rPr>
-          <w:sz w:val="24"/>
-          <w:szCs w:val="24"/>
-        </w:rPr>
-        <w:t>, range for new cars, range at 100% charge, and range after correction</w:t>
-      </w:r>
-      <w:r>
-        <w:rPr>
-          <w:sz w:val="24"/>
-          <w:szCs w:val="24"/>
-        </w:rPr>
-        <w:t xml:space="preserve"> because in the original data frame, SI units were used. These columns wer</w:t>
-      </w:r>
-      <w:r>
-        <w:rPr>
-          <w:sz w:val="24"/>
-          <w:szCs w:val="24"/>
-        </w:rPr>
-        <w:t>e transformed to miles and miles/day f</w:t>
-      </w:r>
-      <w:r>
-        <w:rPr>
-          <w:sz w:val="24"/>
-          <w:szCs w:val="24"/>
-        </w:rPr>
-        <w:t>rom km and km/day. Additionally, the units for lifetime average energy consumption were also different for countries with SI units (</w:t>
-      </w:r>
-      <w:proofErr w:type="spellStart"/>
-      <w:r>
-        <w:rPr>
-          <w:sz w:val="24"/>
-          <w:szCs w:val="24"/>
-        </w:rPr>
-        <w:t>Wh</w:t>
-      </w:r>
-      <w:proofErr w:type="spellEnd"/>
-      <w:r>
-        <w:rPr>
-          <w:sz w:val="24"/>
-          <w:szCs w:val="24"/>
-        </w:rPr>
-        <w:t xml:space="preserve">/km as compared to </w:t>
-      </w:r>
-      <w:proofErr w:type="spellStart"/>
-      <w:r>
-        <w:rPr>
-          <w:sz w:val="24"/>
-          <w:szCs w:val="24"/>
-        </w:rPr>
-        <w:t>Wh</w:t>
-      </w:r>
-      <w:proofErr w:type="spellEnd"/>
-      <w:r>
-        <w:rPr>
-          <w:sz w:val="24"/>
-          <w:szCs w:val="24"/>
-        </w:rPr>
-        <w:t xml:space="preserve">/mi used in USA and UK). Therefore, lifetime average energy consumption column for Asia &amp; Europe as well as Canada was converted to </w:t>
-      </w:r>
-      <w:proofErr w:type="spellStart"/>
-      <w:r>
-        <w:rPr>
-          <w:sz w:val="24"/>
-          <w:szCs w:val="24"/>
-        </w:rPr>
-        <w:t>Wh</w:t>
-      </w:r>
-      <w:proofErr w:type="spellEnd"/>
-      <w:r>
-        <w:rPr>
-          <w:sz w:val="24"/>
-          <w:szCs w:val="24"/>
-        </w:rPr>
-        <w:t xml:space="preserve">/km. </w:t>
-      </w:r>
-    </w:p>
-    <w:p>
-      <w:pPr>
-        <w:pStyle w:val="Body"/>
-        <w:rPr>
-          <w:sz w:val="24"/>
-          <w:szCs w:val="24"/>
-        </w:rPr>
-      </w:pPr>
-    </w:p>
-    <w:p>
-      <w:pPr>
-        <w:pStyle w:val="Body"/>
-        <w:spacing w:line="360" w:lineRule="auto"/>
-        <w:rPr>
-          <w:bCs/>
-          <w:i/>
-          <w:sz w:val="24"/>
-          <w:szCs w:val="24"/>
-        </w:rPr>
-      </w:pPr>
-      <w:r>
-        <w:rPr>
-          <w:bCs/>
-          <w:i/>
-          <w:sz w:val="24"/>
-          <w:szCs w:val="24"/>
-        </w:rPr>
-        <w:t xml:space="preserve">Evaluate NULL values </w:t>
-      </w:r>
-    </w:p>
-    <w:p>
-      <w:pPr>
-        <w:pStyle w:val="Body"/>
-        <w:ind w:firstLine="720"/>
-        <w:rPr>
-          <w:sz w:val="24"/>
-          <w:szCs w:val="24"/>
-        </w:rPr>
-      </w:pPr>
-      <w:r>
-        <w:rPr>
-          <w:sz w:val="24"/>
-          <w:szCs w:val="24"/>
-        </w:rPr>
-        <w:t xml:space="preserve">Because we identified the empty rows in each location data frame before merging, we did not have to perform any extensive investigation of the master data frame. There are 4 observations (rows) that have no information about manufacturing date which is why the </w:t>
-      </w:r>
-      <w:proofErr w:type="spellStart"/>
-      <w:r>
-        <w:rPr>
-          <w:sz w:val="24"/>
-          <w:szCs w:val="24"/>
-        </w:rPr>
-        <w:t>milage</w:t>
-      </w:r>
-      <w:proofErr w:type="spellEnd"/>
-      <w:r>
-        <w:rPr>
-          <w:sz w:val="24"/>
-          <w:szCs w:val="24"/>
-        </w:rPr>
-        <w:t xml:space="preserve"> per day was not calculated for them. </w:t>
-      </w:r>
-      <w:r>
-        <w:rPr>
-          <w:sz w:val="24"/>
-          <w:szCs w:val="24"/>
-        </w:rPr>
-        <w:t xml:space="preserve">It is also impossible to obtain any information about vehicle cycles and other age-related characteristics for these rows. Therefore, they were removed. </w:t>
-      </w:r>
-    </w:p>
-    <w:p>
-      <w:pPr>
-        <w:pStyle w:val="Body"/>
-        <w:ind w:firstLine="720"/>
-        <w:rPr>
-          <w:sz w:val="24"/>
-          <w:szCs w:val="24"/>
-        </w:rPr>
-      </w:pPr>
-    </w:p>
-    <w:p>
-      <w:pPr>
-        <w:pStyle w:val="Body"/>
-        <w:ind w:firstLine="720"/>
-        <w:rPr>
-          <w:sz w:val="24"/>
-          <w:szCs w:val="24"/>
-        </w:rPr>
-      </w:pPr>
-      <w:r>
-        <w:rPr>
-          <w:sz w:val="24"/>
-          <w:szCs w:val="24"/>
-        </w:rPr>
-        <w:t xml:space="preserve">Additionally, vehicle cycles column contained 13 </w:t>
-      </w:r>
-      <w:proofErr w:type="spellStart"/>
-      <w:r>
-        <w:rPr>
-          <w:sz w:val="24"/>
-          <w:szCs w:val="24"/>
-        </w:rPr>
-        <w:t>NaN</w:t>
-      </w:r>
-      <w:proofErr w:type="spellEnd"/>
-      <w:r>
-        <w:rPr>
-          <w:sz w:val="24"/>
-          <w:szCs w:val="24"/>
-        </w:rPr>
-        <w:t xml:space="preserve"> observations. After investigating these rows, it was determined that users simply chose not to provide any information for lifetime average energy consumption which is used for calculating the number of vehicle cycles. In the original Excel file, the owner proposed to drivers who did not know the lifetime average energy consumptions of their vehicles to substitute with an average for their respective location. However, some drivers still did not use the average to fill it in. That is why the missing lifetime average energy consumption values were substituted with the averages of this column for each location. Then, the missing vehicle cycles values were filled in using the following formula: </w:t>
+          <w:sz w:val="24"/>
+          <w:szCs w:val="24"/>
+        </w:rPr>
+        <w:t xml:space="preserve"> observations. After investigating these rows, it was determined that users simply chose not to provide any information for lifetime average energy consumption which is used for calculating the number of vehicle cycles. In the original Excel file, the owner proposed to drivers who did not know the lifetime average energy consumptions of their vehicles to substitute </w:t>
+      </w:r>
+      <w:r>
+        <w:rPr>
+          <w:sz w:val="24"/>
+          <w:szCs w:val="24"/>
+        </w:rPr>
+        <w:t xml:space="preserve">it </w:t>
+      </w:r>
+      <w:r>
+        <w:rPr>
+          <w:sz w:val="24"/>
+          <w:szCs w:val="24"/>
+        </w:rPr>
+        <w:t xml:space="preserve">with an average for their respective location. However, some drivers still did not use the average to fill it in. That is why the missing lifetime average energy consumption values were substituted with the averages of this column for each location. Then, the missing vehicle cycles values were filled in using the following formula: </w:t>
       </w:r>
     </w:p>
     <w:p>
@@ -965,8 +919,6 @@
         </w:rPr>
         <w:t>features of the data frame for T</w:t>
       </w:r>
-      <w:bookmarkStart w:id="0" w:name="_GoBack"/>
-      <w:bookmarkEnd w:id="0"/>
       <w:r>
         <w:rPr>
           <w:sz w:val="24"/>
@@ -1006,7 +958,21 @@
           <w:szCs w:val="24"/>
         </w:rPr>
         <w:tab/>
-        <w:t xml:space="preserve">The columns describing charge frequency also had some small groups which could be included in bigger groups for statistical analysis. For the full charge frequency, ‘B) twice a week’ group contained only 8 observations. It was merged with ‘C) weekly’, and the new group was re-named to become ‘B) once or twice a week’. For the empty charge frequency, ‘B) twice a week’ group had only 1 observation while ‘C) weekly’ group had 6 observations. These groups were added </w:t>
+        <w:t xml:space="preserve">The columns describing charge frequency also had some small groups which could be included in </w:t>
+      </w:r>
+      <w:r>
+        <w:rPr>
+          <w:sz w:val="24"/>
+          <w:szCs w:val="24"/>
+        </w:rPr>
+        <w:t xml:space="preserve">the </w:t>
+      </w:r>
+      <w:r>
+        <w:rPr>
+          <w:sz w:val="24"/>
+          <w:szCs w:val="24"/>
+        </w:rPr>
+        <w:t xml:space="preserve">bigger groups for statistical analysis. For the full charge frequency, ‘B) twice a week’ group contained only 8 observations. It was merged with ‘C) weekly’, and the new group was re-named to become ‘B) once or twice a week’. For the empty charge frequency, ‘B) twice a week’ group had only 1 observation while ‘C) weekly’ group had 6 observations. These groups were added </w:t>
       </w:r>
       <w:r>
         <w:rPr>
@@ -1101,21 +1067,21 @@
           <w:szCs w:val="24"/>
         </w:rPr>
         <w:tab/>
-        <w:t xml:space="preserve">In the process of initial data exploration, it was determined that some features, including the total mileage of a </w:t>
-      </w:r>
-      <w:r>
-        <w:rPr>
-          <w:sz w:val="24"/>
-          <w:szCs w:val="24"/>
-        </w:rPr>
-        <w:t xml:space="preserve">car, battery age, and vehicle cycles are negatively correlated with the remaining range. The remaining range </w:t>
-      </w:r>
-      <w:r>
-        <w:rPr>
-          <w:sz w:val="24"/>
-          <w:szCs w:val="24"/>
-        </w:rPr>
-        <w:t xml:space="preserve">stayed quite high for a majority of data </w:t>
+        <w:t>In the process of initial data exploration, it was determined that some features, including the total mileage of a car, battery age, and vehicle cycles are negatively correlated with the remaining range. The remaini</w:t>
+      </w:r>
+      <w:r>
+        <w:rPr>
+          <w:sz w:val="24"/>
+          <w:szCs w:val="24"/>
+        </w:rPr>
+        <w:t>ng range stayed quite high for the</w:t>
+      </w:r>
+      <w:r>
+        <w:rPr>
+          <w:sz w:val="24"/>
+          <w:szCs w:val="24"/>
+        </w:rPr>
+        <w:t xml:space="preserve"> majority of data </w:t>
       </w:r>
       <w:r>
         <w:rPr>
@@ -1129,21 +1095,7 @@
           <w:sz w:val="24"/>
           <w:szCs w:val="24"/>
         </w:rPr>
-        <w:t xml:space="preserve">above </w:t>
-      </w:r>
-      <w:r>
-        <w:rPr>
-          <w:sz w:val="24"/>
-          <w:szCs w:val="24"/>
-        </w:rPr>
-        <w:t xml:space="preserve">90% of remaining battery capacity. The </w:t>
-      </w:r>
-      <w:r>
-        <w:rPr>
-          <w:sz w:val="24"/>
-          <w:szCs w:val="24"/>
-        </w:rPr>
-        <w:t xml:space="preserve">graphical representation of these relationships </w:t>
+        <w:t xml:space="preserve">above 90% of remaining battery capacity. The graphical representation of these relationships </w:t>
       </w:r>
       <w:r>
         <w:rPr>
@@ -1345,14 +1297,7 @@
           <w:sz w:val="24"/>
           <w:szCs w:val="24"/>
         </w:rPr>
-        <w:t>is sh</w:t>
-      </w:r>
-      <w:r>
-        <w:rPr>
-          <w:sz w:val="24"/>
-          <w:szCs w:val="24"/>
-        </w:rPr>
-        <w:t>own in Figure 1.</w:t>
+        <w:t>is shown in Figure 1.</w:t>
       </w:r>
       <w:r>
         <w:rPr>
@@ -1432,11 +1377,11 @@
           </mc:Choice>
           <mc:Fallback>
             <w:pict>
-              <v:shapetype w14:anchorId="6F31F673" id="_x0000_t202" coordsize="21600,21600" o:spt="202" path="m0,0l0,21600,21600,21600,21600,0xe">
+              <v:shapetype w14:anchorId="6F31F673" id="_x0000_t202" coordsize="21600,21600" o:spt="202" path="m,l,21600r21600,l21600,xe">
                 <v:stroke joinstyle="miter"/>
                 <v:path gradientshapeok="t" o:connecttype="rect"/>
               </v:shapetype>
-              <v:shape id="officeArt object" o:spid="_x0000_s1026" type="#_x0000_t202" style="position:absolute;margin-left:-5.1pt;margin-top:210.85pt;width:500pt;height:44.4pt;z-index:251663360;visibility:visible;mso-wrap-style:square;mso-wrap-distance-left:12pt;mso-wrap-distance-top:12pt;mso-wrap-distance-right:12pt;mso-wrap-distance-bottom:12pt;mso-position-horizontal:absolute;mso-position-horizontal-relative:margin;mso-position-vertical:absolute;mso-position-vertical-relative:line;v-text-anchor:top" o:gfxdata="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" filled="f" stroked="f" strokeweight="1pt">
+              <v:shape id="officeArt object" o:spid="_x0000_s1026" type="#_x0000_t202" style="position:absolute;margin-left:-5.1pt;margin-top:210.85pt;width:500pt;height:44.4pt;z-index:251663360;visibility:visible;mso-wrap-style:square;mso-wrap-distance-left:12pt;mso-wrap-distance-top:12pt;mso-wrap-distance-right:12pt;mso-wrap-distance-bottom:12pt;mso-position-horizontal:absolute;mso-position-horizontal-relative:margin;mso-position-vertical:absolute;mso-position-vertical-relative:line;v-text-anchor:top" o:gfxdata="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" filled="f" stroked="f" strokeweight="1pt">
                 <v:stroke miterlimit="4"/>
                 <v:textbox inset="4pt,4pt,4pt,4pt">
                   <w:txbxContent>
@@ -1513,14 +1458,7 @@
           <w:sz w:val="24"/>
           <w:szCs w:val="24"/>
         </w:rPr>
-        <w:t xml:space="preserve"> </w:t>
-      </w:r>
-      <w:r>
-        <w:rPr>
-          <w:sz w:val="24"/>
-          <w:szCs w:val="24"/>
-        </w:rPr>
-        <w:t xml:space="preserve">(Figure 2). </w:t>
+        <w:t xml:space="preserve"> (Figure 2). </w:t>
       </w:r>
       <w:r>
         <w:rPr>
@@ -1738,70 +1676,7 @@
           <w:sz w:val="24"/>
           <w:szCs w:val="24"/>
         </w:rPr>
-        <w:t xml:space="preserve">The daily charge value also </w:t>
-      </w:r>
-      <w:r>
-        <w:rPr>
-          <w:sz w:val="24"/>
-          <w:szCs w:val="24"/>
-        </w:rPr>
-        <w:t xml:space="preserve">had some </w:t>
-      </w:r>
-      <w:r>
-        <w:rPr>
-          <w:sz w:val="24"/>
-          <w:szCs w:val="24"/>
-        </w:rPr>
-        <w:t xml:space="preserve">influence on the </w:t>
-      </w:r>
-      <w:r>
-        <w:rPr>
-          <w:sz w:val="24"/>
-          <w:szCs w:val="24"/>
-        </w:rPr>
-        <w:t>remaining range -</w:t>
-      </w:r>
-      <w:r>
-        <w:rPr>
-          <w:sz w:val="24"/>
-          <w:szCs w:val="24"/>
-        </w:rPr>
-        <w:t xml:space="preserve"> the lowest </w:t>
-      </w:r>
-      <w:r>
-        <w:rPr>
-          <w:sz w:val="24"/>
-          <w:szCs w:val="24"/>
-        </w:rPr>
-        <w:t xml:space="preserve">remaining range median </w:t>
-      </w:r>
-      <w:r>
-        <w:rPr>
-          <w:sz w:val="24"/>
-          <w:szCs w:val="24"/>
-        </w:rPr>
-        <w:t xml:space="preserve">was obtained for a group of </w:t>
-      </w:r>
-      <w:r>
-        <w:rPr>
-          <w:sz w:val="24"/>
-          <w:szCs w:val="24"/>
-        </w:rPr>
-        <w:t xml:space="preserve">drivers who had an average </w:t>
-      </w:r>
-      <w:r>
-        <w:rPr>
-          <w:sz w:val="24"/>
-          <w:szCs w:val="24"/>
-        </w:rPr>
-        <w:t xml:space="preserve">daily charge level around </w:t>
-      </w:r>
-      <w:r>
-        <w:rPr>
-          <w:sz w:val="24"/>
-          <w:szCs w:val="24"/>
-        </w:rPr>
-        <w:t>100%</w:t>
+        <w:t>The daily charge value also had some influence on the remaining range - the lowest remaining range median was obtained for a group of drivers who had an average daily charge level around 100%</w:t>
       </w:r>
       <w:r>
         <w:rPr>
@@ -1841,42 +1716,7 @@
           <w:szCs w:val="24"/>
         </w:rPr>
         <w:tab/>
-        <w:t xml:space="preserve">The goal is to determine </w:t>
-      </w:r>
-      <w:r>
-        <w:rPr>
-          <w:sz w:val="24"/>
-          <w:szCs w:val="24"/>
-        </w:rPr>
-        <w:t xml:space="preserve">the statistical significance of </w:t>
-      </w:r>
-      <w:r>
-        <w:rPr>
-          <w:sz w:val="24"/>
-          <w:szCs w:val="24"/>
-        </w:rPr>
-        <w:t xml:space="preserve">correlations between the </w:t>
-      </w:r>
-      <w:r>
-        <w:rPr>
-          <w:sz w:val="24"/>
-          <w:szCs w:val="24"/>
-        </w:rPr>
-        <w:t xml:space="preserve">remaining range and other </w:t>
-      </w:r>
-      <w:r>
-        <w:rPr>
-          <w:sz w:val="24"/>
-          <w:szCs w:val="24"/>
-        </w:rPr>
-        <w:t>features. Because option</w:t>
-      </w:r>
-      <w:r>
-        <w:rPr>
-          <w:sz w:val="24"/>
-          <w:szCs w:val="24"/>
-        </w:rPr>
-        <w:t xml:space="preserve">al features describing battery use are represented by categorical variables, we can use analysis of variance for comparing the means of three or more groups. </w:t>
+        <w:t xml:space="preserve">The goal is to determine the statistical significance of correlations between the remaining range and other features. Because optional features describing battery use are represented by categorical variables, we can use analysis of variance for comparing the means of three or more groups. </w:t>
       </w:r>
     </w:p>
     <w:p>
@@ -2086,40 +1926,15 @@
           <w:sz w:val="24"/>
           <w:szCs w:val="24"/>
         </w:rPr>
-        <w:t>Figure 4</w:t>
-      </w:r>
-      <w:r>
-        <w:rPr>
-          <w:b/>
-          <w:bCs/>
-          <w:sz w:val="24"/>
-          <w:szCs w:val="24"/>
-        </w:rPr>
-        <w:t xml:space="preserve">: </w:t>
-      </w:r>
-      <w:r>
-        <w:rPr>
-          <w:bCs/>
-          <w:sz w:val="24"/>
-          <w:szCs w:val="24"/>
-        </w:rPr>
-        <w:t xml:space="preserve">Relationship between the </w:t>
-      </w:r>
-      <w:r>
-        <w:rPr>
-          <w:bCs/>
-          <w:sz w:val="24"/>
-          <w:szCs w:val="24"/>
-        </w:rPr>
-        <w:t>full charge frequency</w:t>
-      </w:r>
-      <w:r>
-        <w:rPr>
-          <w:bCs/>
-          <w:sz w:val="24"/>
-          <w:szCs w:val="24"/>
-        </w:rPr>
-        <w:t xml:space="preserve"> and remaining range.</w:t>
+        <w:t xml:space="preserve">Figure 4: </w:t>
+      </w:r>
+      <w:r>
+        <w:rPr>
+          <w:bCs/>
+          <w:sz w:val="24"/>
+          <w:szCs w:val="24"/>
+        </w:rPr>
+        <w:t>Relationship between the full charge frequency and remaining range.</w:t>
       </w:r>
     </w:p>
     <w:p>
@@ -2243,23 +2058,7 @@
           <w:sz w:val="24"/>
           <w:szCs w:val="24"/>
         </w:rPr>
-        <w:t xml:space="preserve">Relationship between the </w:t>
-      </w:r>
-      <w:r>
-        <w:rPr>
-          <w:bCs/>
-          <w:sz w:val="24"/>
-          <w:szCs w:val="24"/>
-        </w:rPr>
-        <w:t xml:space="preserve">daily charge level </w:t>
-      </w:r>
-      <w:r>
-        <w:rPr>
-          <w:bCs/>
-          <w:sz w:val="24"/>
-          <w:szCs w:val="24"/>
-        </w:rPr>
-        <w:t>and remaining range.</w:t>
+        <w:t>Relationship between the daily charge level and remaining range.</w:t>
       </w:r>
     </w:p>
     <w:p>
@@ -2309,14 +2108,7 @@
           <w:szCs w:val="24"/>
         </w:rPr>
         <w:tab/>
-        <w:t>The goal of this section is to determine how statistically significan</w:t>
-      </w:r>
-      <w:r>
-        <w:rPr>
-          <w:sz w:val="24"/>
-          <w:szCs w:val="24"/>
-        </w:rPr>
-        <w:t xml:space="preserve">t the correlations between remaining range and independent features (mileage, battery age, and vehicle cycles) are. First, we set up an appropriate hypothesis test for each correlation. </w:t>
+        <w:t xml:space="preserve">The goal of this section is to determine how statistically significant the correlations between remaining range and independent features (mileage, battery age, and vehicle cycles) are. First, we set up an appropriate hypothesis test for each correlation. </w:t>
       </w:r>
     </w:p>
     <w:p>
@@ -2342,34 +2134,7 @@
           <w:szCs w:val="24"/>
         </w:rPr>
         <w:tab/>
-      </w:r>
-      <w:r>
-        <w:rPr>
-          <w:sz w:val="24"/>
-          <w:szCs w:val="24"/>
-        </w:rPr>
-        <w:t>In our case, it would be useful to determine the Pearson correlatio</w:t>
-      </w:r>
-      <w:r>
-        <w:rPr>
-          <w:sz w:val="24"/>
-          <w:szCs w:val="24"/>
-        </w:rPr>
-        <w:t>n coefficient between each feature and remaining range as it would measure the strength of a linear association between two variables. The value of the Pearson correlation ranges from -1 to 1 with 0 denoting the absence of correlation between two variables</w:t>
-      </w:r>
-      <w:r>
-        <w:rPr>
-          <w:sz w:val="24"/>
-          <w:szCs w:val="24"/>
-        </w:rPr>
-        <w:t>. According to the preliminary scatter plot, we could expect that the calculated Pearson correlation coefficient is negative as the high values of remaining range are associated with low car mileage, small battery age, and few vehicle cycles. The results o</w:t>
-      </w:r>
-      <w:r>
-        <w:rPr>
-          <w:sz w:val="24"/>
-          <w:szCs w:val="24"/>
-        </w:rPr>
-        <w:t xml:space="preserve">btained for each analysis of correlation are given in Table 1. </w:t>
+        <w:t xml:space="preserve">In our case, it would be useful to determine the Pearson correlation coefficient between each feature and remaining range as it would measure the strength of a linear association between two variables. The value of the Pearson correlation ranges from -1 to 1 with 0 denoting the absence of correlation between two variables. According to the preliminary scatter plot, we could expect that the calculated Pearson correlation coefficient is negative as the high values of remaining range are associated with low car mileage, small battery age, and few vehicle cycles. The results obtained for each analysis of correlation are given in Table 1. </w:t>
       </w:r>
     </w:p>
     <w:p>
@@ -2598,14 +2363,7 @@
                 <w:b/>
                 <w:bCs/>
               </w:rPr>
-              <w:t>p-</w:t>
-            </w:r>
-            <w:r>
-              <w:rPr>
-                <w:b/>
-                <w:bCs/>
-              </w:rPr>
-              <w:t>value &lt; 0.05</w:t>
+              <w:t>p-value &lt; 0.05</w:t>
             </w:r>
           </w:p>
         </w:tc>
@@ -3090,56 +2848,21 @@
           <w:sz w:val="24"/>
           <w:szCs w:val="24"/>
         </w:rPr>
-        <w:t>Analysis of variance is used for comparing the ratio of systematic variance to unsystematic variance in a data set. We are primar</w:t>
-      </w:r>
-      <w:r>
-        <w:rPr>
-          <w:sz w:val="24"/>
-          <w:szCs w:val="24"/>
-        </w:rPr>
-        <w:t xml:space="preserve">ily interested in variance due to groups which the optional categorical features consist of. The ratio obtained as a result of this comparison is called F-ratio. </w:t>
-      </w:r>
-      <w:r>
-        <w:rPr>
-          <w:sz w:val="24"/>
-          <w:szCs w:val="24"/>
-        </w:rPr>
-        <w:t>A one-way ANOVA can be seen as a regression model with a single categorical predictor.</w:t>
-      </w:r>
-      <w:r>
-        <w:rPr>
-          <w:sz w:val="24"/>
-          <w:szCs w:val="24"/>
-        </w:rPr>
-        <w:t> </w:t>
-      </w:r>
-      <w:r>
-        <w:rPr>
-          <w:sz w:val="24"/>
-          <w:szCs w:val="24"/>
-        </w:rPr>
-        <w:t>The goa</w:t>
-      </w:r>
-      <w:r>
-        <w:rPr>
-          <w:sz w:val="24"/>
-          <w:szCs w:val="24"/>
-        </w:rPr>
-        <w:t>l is to determine if the remaining range means of groups are the same or if at least two groups differ from each in the mean remaining range value. ANOVA is quite robust, i.e. it can deal with some deviation in distributions of groups. However, it is impor</w:t>
-      </w:r>
-      <w:r>
-        <w:rPr>
-          <w:sz w:val="24"/>
-          <w:szCs w:val="24"/>
-        </w:rPr>
-        <w:t>tant to make sure that the groups with smaller number of samples do not have higher standard deviation than groups with bigger sample size. For each ANOVA test, the standard deviations of different groups were compared. In all tests, the standard deviation</w:t>
-      </w:r>
-      <w:r>
-        <w:rPr>
-          <w:sz w:val="24"/>
-          <w:szCs w:val="24"/>
-        </w:rPr>
-        <w:t>s were found to be approximately the same. The results of ANOVA, including F-ratio and p-value, can be found in Table 2 for different categorical features of the data set.</w:t>
+        <w:t xml:space="preserve">Analysis of variance is used for comparing the ratio of systematic variance to unsystematic variance in a data set. We are primarily interested in variance due to groups which the optional categorical features consist of. The ratio obtained as a result of this comparison is called F-ratio. A one-way ANOVA can be seen as a regression model with a single categorical predictor. The goal is to determine if the remaining range means of groups are the same or if at least two groups differ from each </w:t>
+      </w:r>
+      <w:r>
+        <w:rPr>
+          <w:sz w:val="24"/>
+          <w:szCs w:val="24"/>
+        </w:rPr>
+        <w:t xml:space="preserve">other </w:t>
+      </w:r>
+      <w:r>
+        <w:rPr>
+          <w:sz w:val="24"/>
+          <w:szCs w:val="24"/>
+        </w:rPr>
+        <w:t>in the mean remaining range value. ANOVA is quite robust, i.e. it can deal with some deviation in distributions of groups. However, it is important to make sure that the groups with smaller number of samples do not have higher standard deviation than groups with bigger sample size. For each ANOVA test, the standard deviations of different groups were compared. In all tests, the standard deviations were found to be approximately the same. The results of ANOVA, including F-ratio and p-value, can be found in Table 2 for different categorical features of the data set.</w:t>
       </w:r>
     </w:p>
     <w:p>
@@ -3172,28 +2895,7 @@
           <w:szCs w:val="24"/>
         </w:rPr>
         <w:tab/>
-        <w:t>According to Table 2, we can conclude that we cannot reject the null hypothesis t</w:t>
-      </w:r>
-      <w:r>
-        <w:rPr>
-          <w:sz w:val="24"/>
-          <w:szCs w:val="24"/>
-        </w:rPr>
-        <w:t>hat the mean remaining range for all locations is the same. Therefore, we can conclude that location has no influence on battery degradation. Additionally, we cannot reject the null hypothesis that the mean remaining range for all supercharging frequencies</w:t>
-      </w:r>
-      <w:r>
-        <w:rPr>
-          <w:sz w:val="24"/>
-          <w:szCs w:val="24"/>
-        </w:rPr>
-        <w:t xml:space="preserve"> is the same. Therefore, supercharging frequency has no influence on battery degradation. However, for the rest of categorical features, we can conclude that the null hypothesis can be rejected and two or more groups have different means for remaining rang</w:t>
-      </w:r>
-      <w:r>
-        <w:rPr>
-          <w:sz w:val="24"/>
-          <w:szCs w:val="24"/>
-        </w:rPr>
-        <w:t xml:space="preserve">e. For 100% charge frequency, drivers who had 100% charge on a daily basis had a much smaller mean remaining range. For empty charge frequency, drivers who never had 0 charge battery level had a higher mean </w:t>
+        <w:t xml:space="preserve">According to Table 2, we can conclude that we cannot reject the null hypothesis that the mean remaining range for all locations is the same. Therefore, we can conclude that location has no influence on battery degradation. Additionally, we cannot reject the null hypothesis that the mean remaining range for all supercharging frequencies is the same. Therefore, supercharging frequency has no influence on battery degradation. However, for the rest of categorical features, we can conclude that the null hypothesis can be rejected and two or more groups have different means for remaining range. For 100% charge frequency, drivers who had 100% charge on a daily basis had a much smaller mean remaining range. For empty charge frequency, drivers who never had 0 charge battery level had a higher mean </w:t>
       </w:r>
       <w:r>
         <w:rPr>
@@ -3201,14 +2903,7 @@
           <w:szCs w:val="24"/>
         </w:rPr>
         <w:lastRenderedPageBreak/>
-        <w:t xml:space="preserve">remaining range. For daily charge level, drivers </w:t>
-      </w:r>
-      <w:r>
-        <w:rPr>
-          <w:sz w:val="24"/>
-          <w:szCs w:val="24"/>
-        </w:rPr>
-        <w:t xml:space="preserve">who had an average of 100% charge had a much smaller mean remaining range. </w:t>
+        <w:t xml:space="preserve">remaining range. For daily charge level, drivers who had an average of 100% charge had a much smaller mean remaining range. </w:t>
       </w:r>
     </w:p>
     <w:p>
@@ -4056,14 +3751,7 @@
                 <w:sz w:val="16"/>
                 <w:szCs w:val="16"/>
               </w:rPr>
-              <w:t xml:space="preserve">Ho: The mean remaining range for all supercharging </w:t>
-            </w:r>
-            <w:r>
-              <w:rPr>
-                <w:sz w:val="16"/>
-                <w:szCs w:val="16"/>
-              </w:rPr>
-              <w:t>frequencies is the same</w:t>
+              <w:t>Ho: The mean remaining range for all supercharging frequencies is the same</w:t>
             </w:r>
           </w:p>
           <w:p>
@@ -4391,14 +4079,7 @@
                 <w:sz w:val="16"/>
                 <w:szCs w:val="16"/>
               </w:rPr>
-              <w:t xml:space="preserve">Ho: The mean remaining range for </w:t>
-            </w:r>
-            <w:r>
-              <w:rPr>
-                <w:sz w:val="16"/>
-                <w:szCs w:val="16"/>
-              </w:rPr>
-              <w:t>all 100% charge frequencies is the same</w:t>
+              <w:t>Ho: The mean remaining range for all 100% charge frequencies is the same</w:t>
             </w:r>
           </w:p>
           <w:p>
@@ -4684,14 +4365,7 @@
                 <w:sz w:val="16"/>
                 <w:szCs w:val="16"/>
               </w:rPr>
-              <w:t>Ho: The mean remaining range for all</w:t>
-            </w:r>
-            <w:r>
-              <w:rPr>
-                <w:sz w:val="16"/>
-                <w:szCs w:val="16"/>
-              </w:rPr>
-              <w:t xml:space="preserve"> empty charge frequencies is the same</w:t>
+              <w:t>Ho: The mean remaining range for all empty charge frequencies is the same</w:t>
             </w:r>
           </w:p>
           <w:p>
@@ -4994,14 +4668,7 @@
                 <w:sz w:val="16"/>
                 <w:szCs w:val="16"/>
               </w:rPr>
-              <w:t xml:space="preserve">Ha: Two or more means for </w:t>
-            </w:r>
-            <w:r>
-              <w:rPr>
-                <w:sz w:val="16"/>
-                <w:szCs w:val="16"/>
-              </w:rPr>
-              <w:t>remaining range are different from others</w:t>
+              <w:t>Ha: Two or more means for remaining range are different from others</w:t>
             </w:r>
           </w:p>
         </w:tc>
@@ -5251,14 +4918,7 @@
           <w:sz w:val="24"/>
           <w:szCs w:val="24"/>
         </w:rPr>
-        <w:t xml:space="preserve"> = 0.00</w:t>
-      </w:r>
-      <w:r>
-        <w:rPr>
-          <w:sz w:val="24"/>
-          <w:szCs w:val="24"/>
-        </w:rPr>
-        <w:t>5</w:t>
+        <w:t xml:space="preserve"> = 0.005</w:t>
       </w:r>
     </w:p>
     <w:p>
@@ -5644,6 +5304,2842 @@
           <w:sz w:val="28"/>
           <w:szCs w:val="28"/>
         </w:rPr>
+        <w:t>Machine Learning Analysis</w:t>
+      </w:r>
+    </w:p>
+    <w:p>
+      <w:pPr>
+        <w:pStyle w:val="Body"/>
+        <w:rPr>
+          <w:b/>
+          <w:bCs/>
+          <w:sz w:val="28"/>
+          <w:szCs w:val="28"/>
+        </w:rPr>
+      </w:pPr>
+    </w:p>
+    <w:p>
+      <w:pPr>
+        <w:pStyle w:val="Body"/>
+        <w:spacing w:line="276" w:lineRule="auto"/>
+        <w:rPr>
+          <w:bCs/>
+          <w:i/>
+          <w:sz w:val="24"/>
+          <w:szCs w:val="24"/>
+        </w:rPr>
+      </w:pPr>
+      <w:r>
+        <w:rPr>
+          <w:bCs/>
+          <w:i/>
+          <w:sz w:val="24"/>
+          <w:szCs w:val="24"/>
+        </w:rPr>
+        <w:t xml:space="preserve">Pre-processing </w:t>
+      </w:r>
+      <w:r>
+        <w:rPr>
+          <w:bCs/>
+          <w:i/>
+          <w:sz w:val="24"/>
+          <w:szCs w:val="24"/>
+        </w:rPr>
+        <w:t>conversion</w:t>
+      </w:r>
+      <w:r>
+        <w:rPr>
+          <w:bCs/>
+          <w:i/>
+          <w:sz w:val="24"/>
+          <w:szCs w:val="24"/>
+        </w:rPr>
+        <w:t xml:space="preserve"> </w:t>
+      </w:r>
+      <w:r>
+        <w:rPr>
+          <w:bCs/>
+          <w:i/>
+          <w:sz w:val="24"/>
+          <w:szCs w:val="24"/>
+        </w:rPr>
+        <w:t xml:space="preserve">of </w:t>
+      </w:r>
+      <w:r>
+        <w:rPr>
+          <w:bCs/>
+          <w:i/>
+          <w:sz w:val="24"/>
+          <w:szCs w:val="24"/>
+        </w:rPr>
+        <w:t>categorical variables</w:t>
+      </w:r>
+    </w:p>
+    <w:p>
+      <w:pPr>
+        <w:pStyle w:val="Body"/>
+        <w:rPr>
+          <w:bCs/>
+          <w:sz w:val="24"/>
+          <w:szCs w:val="24"/>
+        </w:rPr>
+      </w:pPr>
+      <w:r>
+        <w:rPr>
+          <w:bCs/>
+          <w:i/>
+          <w:sz w:val="24"/>
+          <w:szCs w:val="24"/>
+        </w:rPr>
+        <w:tab/>
+      </w:r>
+      <w:r>
+        <w:rPr>
+          <w:bCs/>
+          <w:sz w:val="24"/>
+          <w:szCs w:val="24"/>
+        </w:rPr>
+        <w:t xml:space="preserve">After performing pairwise t-testing on optional variables that represent full charge frequency, empty charge frequency, and daily charge level, it was determined that only one category represented a statistically significant result for each variable. </w:t>
+      </w:r>
+      <w:r>
+        <w:rPr>
+          <w:bCs/>
+          <w:sz w:val="24"/>
+          <w:szCs w:val="24"/>
+        </w:rPr>
+        <w:t xml:space="preserve">Therefore, it was decided to convert these variables from categorical to </w:t>
+      </w:r>
+      <w:proofErr w:type="spellStart"/>
+      <w:r>
+        <w:rPr>
+          <w:bCs/>
+          <w:sz w:val="24"/>
+          <w:szCs w:val="24"/>
+        </w:rPr>
+        <w:t>boolean</w:t>
+      </w:r>
+      <w:proofErr w:type="spellEnd"/>
+      <w:r>
+        <w:rPr>
+          <w:bCs/>
+          <w:sz w:val="24"/>
+          <w:szCs w:val="24"/>
+        </w:rPr>
+        <w:t xml:space="preserve"> type. Full charge frequency values which were not equal to ‘</w:t>
+      </w:r>
+      <w:r>
+        <w:rPr>
+          <w:bCs/>
+          <w:sz w:val="24"/>
+          <w:szCs w:val="24"/>
+        </w:rPr>
+        <w:t xml:space="preserve">A) </w:t>
+      </w:r>
+      <w:r>
+        <w:rPr>
+          <w:bCs/>
+          <w:sz w:val="24"/>
+          <w:szCs w:val="24"/>
+        </w:rPr>
+        <w:t xml:space="preserve">daily’ were converted to 0, and ‘A) daily’ values were converted to 1. </w:t>
+      </w:r>
+      <w:r>
+        <w:rPr>
+          <w:bCs/>
+          <w:sz w:val="24"/>
+          <w:szCs w:val="24"/>
+        </w:rPr>
+        <w:t xml:space="preserve">Empty charge frequency values which were not equal to ‘H) never’ were converted to 0, and ‘H) never’ observations were changed to 1. Daily charge level values which were not equal to ‘E) 100%’ were converted to 0, and ‘E) 100%’ observations were changed to 1. </w:t>
+      </w:r>
+    </w:p>
+    <w:p>
+      <w:pPr>
+        <w:pStyle w:val="Body"/>
+        <w:rPr>
+          <w:b/>
+          <w:bCs/>
+          <w:sz w:val="28"/>
+          <w:szCs w:val="28"/>
+        </w:rPr>
+      </w:pPr>
+    </w:p>
+    <w:p>
+      <w:pPr>
+        <w:pStyle w:val="Body"/>
+        <w:spacing w:line="276" w:lineRule="auto"/>
+        <w:rPr>
+          <w:bCs/>
+          <w:i/>
+          <w:sz w:val="24"/>
+          <w:szCs w:val="24"/>
+        </w:rPr>
+      </w:pPr>
+      <w:r>
+        <w:rPr>
+          <w:bCs/>
+          <w:i/>
+          <w:sz w:val="24"/>
+          <w:szCs w:val="24"/>
+        </w:rPr>
+        <w:t xml:space="preserve">Imputing missing </w:t>
+      </w:r>
+      <w:proofErr w:type="spellStart"/>
+      <w:r>
+        <w:rPr>
+          <w:bCs/>
+          <w:i/>
+          <w:sz w:val="24"/>
+          <w:szCs w:val="24"/>
+        </w:rPr>
+        <w:t>boolean</w:t>
+      </w:r>
+      <w:proofErr w:type="spellEnd"/>
+      <w:r>
+        <w:rPr>
+          <w:bCs/>
+          <w:i/>
+          <w:sz w:val="24"/>
+          <w:szCs w:val="24"/>
+        </w:rPr>
+        <w:t xml:space="preserve"> variables</w:t>
+      </w:r>
+    </w:p>
+    <w:p>
+      <w:pPr>
+        <w:pStyle w:val="Body"/>
+        <w:rPr>
+          <w:bCs/>
+          <w:sz w:val="24"/>
+          <w:szCs w:val="24"/>
+        </w:rPr>
+      </w:pPr>
+      <w:r>
+        <w:rPr>
+          <w:b/>
+          <w:bCs/>
+          <w:sz w:val="28"/>
+          <w:szCs w:val="28"/>
+        </w:rPr>
+        <w:tab/>
+      </w:r>
+      <w:r>
+        <w:rPr>
+          <w:bCs/>
+          <w:sz w:val="24"/>
+          <w:szCs w:val="24"/>
+        </w:rPr>
+        <w:t xml:space="preserve">Full charge frequency as well as empty charge frequency columns had 96 values missing after data cleaning while daily charge frequency column had 253 </w:t>
+      </w:r>
+      <w:proofErr w:type="spellStart"/>
+      <w:r>
+        <w:rPr>
+          <w:bCs/>
+          <w:sz w:val="24"/>
+          <w:szCs w:val="24"/>
+        </w:rPr>
+        <w:t>N</w:t>
+      </w:r>
+      <w:r>
+        <w:rPr>
+          <w:bCs/>
+          <w:sz w:val="24"/>
+          <w:szCs w:val="24"/>
+        </w:rPr>
+        <w:t>aN</w:t>
+      </w:r>
+      <w:proofErr w:type="spellEnd"/>
+      <w:r>
+        <w:rPr>
+          <w:bCs/>
+          <w:sz w:val="24"/>
+          <w:szCs w:val="24"/>
+        </w:rPr>
+        <w:t xml:space="preserve"> values. It was decided to impute the missing values before performing the prediction using machine learning. The missing values were found using logistic regression in </w:t>
+      </w:r>
+      <w:proofErr w:type="spellStart"/>
+      <w:r>
+        <w:rPr>
+          <w:bCs/>
+          <w:sz w:val="24"/>
+          <w:szCs w:val="24"/>
+        </w:rPr>
+        <w:t>Sklearn</w:t>
+      </w:r>
+      <w:proofErr w:type="spellEnd"/>
+      <w:r>
+        <w:rPr>
+          <w:bCs/>
+          <w:sz w:val="24"/>
+          <w:szCs w:val="24"/>
+        </w:rPr>
+        <w:t>. Mileage, battery age, vehicle cycles, and range capacity (kW) were used to predict the missing values in each column. The resulting prediction was substituted back into the original data frame instead of missing values. As a result</w:t>
+      </w:r>
+      <w:r>
+        <w:rPr>
+          <w:bCs/>
+          <w:sz w:val="24"/>
+          <w:szCs w:val="24"/>
+        </w:rPr>
+        <w:t>,</w:t>
+      </w:r>
+      <w:r>
+        <w:rPr>
+          <w:bCs/>
+          <w:sz w:val="24"/>
+          <w:szCs w:val="24"/>
+        </w:rPr>
+        <w:t xml:space="preserve"> full charge frequency, empty charge frequency, and daily charge level had 1152 observations in each column which is consistent with the non-null observations in all other columns of importance. </w:t>
+      </w:r>
+    </w:p>
+    <w:p>
+      <w:pPr>
+        <w:pStyle w:val="Body"/>
+        <w:rPr>
+          <w:bCs/>
+          <w:sz w:val="24"/>
+          <w:szCs w:val="24"/>
+        </w:rPr>
+      </w:pPr>
+    </w:p>
+    <w:p>
+      <w:pPr>
+        <w:pStyle w:val="Body"/>
+        <w:rPr>
+          <w:bCs/>
+          <w:sz w:val="24"/>
+          <w:szCs w:val="24"/>
+          <w:lang w:val="ru-RU"/>
+        </w:rPr>
+      </w:pPr>
+      <w:r>
+        <w:rPr>
+          <w:bCs/>
+          <w:i/>
+          <w:sz w:val="24"/>
+          <w:szCs w:val="24"/>
+        </w:rPr>
+        <w:tab/>
+      </w:r>
+      <w:r>
+        <w:rPr>
+          <w:bCs/>
+          <w:sz w:val="24"/>
+          <w:szCs w:val="24"/>
+        </w:rPr>
+        <w:t>Additionally, t</w:t>
+      </w:r>
+      <w:r>
+        <w:rPr>
+          <w:bCs/>
+          <w:sz w:val="24"/>
+          <w:szCs w:val="24"/>
+        </w:rPr>
+        <w:t xml:space="preserve">o make the prediction for the remaining range better, </w:t>
+      </w:r>
+      <w:r>
+        <w:rPr>
+          <w:bCs/>
+          <w:sz w:val="24"/>
+          <w:szCs w:val="24"/>
+        </w:rPr>
+        <w:t xml:space="preserve">optional columns which are based on frequency were used to create helper columns represented as the frequency column multiplied by the battery age to amplify the frequency result with respect to </w:t>
+      </w:r>
+      <w:r>
+        <w:rPr>
+          <w:bCs/>
+          <w:sz w:val="24"/>
+          <w:szCs w:val="24"/>
+        </w:rPr>
+        <w:t>time</w:t>
+      </w:r>
+      <w:r>
+        <w:rPr>
+          <w:bCs/>
+          <w:sz w:val="24"/>
+          <w:szCs w:val="24"/>
+        </w:rPr>
+        <w:t>. Therefore, three more columns denoted as ‘</w:t>
+      </w:r>
+      <w:proofErr w:type="spellStart"/>
+      <w:r>
+        <w:rPr>
+          <w:bCs/>
+          <w:sz w:val="24"/>
+          <w:szCs w:val="24"/>
+        </w:rPr>
+        <w:t>full_charge_with_time</w:t>
+      </w:r>
+      <w:proofErr w:type="spellEnd"/>
+      <w:r>
+        <w:rPr>
+          <w:bCs/>
+          <w:sz w:val="24"/>
+          <w:szCs w:val="24"/>
+        </w:rPr>
+        <w:t>’, ‘</w:t>
+      </w:r>
+      <w:proofErr w:type="spellStart"/>
+      <w:r>
+        <w:rPr>
+          <w:bCs/>
+          <w:sz w:val="24"/>
+          <w:szCs w:val="24"/>
+        </w:rPr>
+        <w:t>empty_charge_with_time</w:t>
+      </w:r>
+      <w:proofErr w:type="spellEnd"/>
+      <w:r>
+        <w:rPr>
+          <w:bCs/>
+          <w:sz w:val="24"/>
+          <w:szCs w:val="24"/>
+        </w:rPr>
+        <w:t>’, and ‘</w:t>
+      </w:r>
+      <w:proofErr w:type="spellStart"/>
+      <w:r>
+        <w:rPr>
+          <w:bCs/>
+          <w:sz w:val="24"/>
+          <w:szCs w:val="24"/>
+        </w:rPr>
+        <w:t>daily_charge_with_time</w:t>
+      </w:r>
+      <w:proofErr w:type="spellEnd"/>
+      <w:r>
+        <w:rPr>
+          <w:bCs/>
+          <w:sz w:val="24"/>
+          <w:szCs w:val="24"/>
+        </w:rPr>
+        <w:t xml:space="preserve">’ were added to the master data frame. </w:t>
+      </w:r>
+    </w:p>
+    <w:p>
+      <w:pPr>
+        <w:pStyle w:val="Body"/>
+        <w:spacing w:line="276" w:lineRule="auto"/>
+        <w:rPr>
+          <w:bCs/>
+          <w:sz w:val="24"/>
+          <w:szCs w:val="24"/>
+        </w:rPr>
+      </w:pPr>
+      <w:r>
+        <w:rPr>
+          <w:bCs/>
+          <w:i/>
+          <w:sz w:val="24"/>
+          <w:szCs w:val="24"/>
+        </w:rPr>
+        <w:tab/>
+      </w:r>
+    </w:p>
+    <w:p>
+      <w:pPr>
+        <w:pStyle w:val="Body"/>
+        <w:spacing w:line="276" w:lineRule="auto"/>
+        <w:rPr>
+          <w:bCs/>
+          <w:i/>
+          <w:sz w:val="24"/>
+          <w:szCs w:val="24"/>
+        </w:rPr>
+      </w:pPr>
+      <w:r>
+        <w:rPr>
+          <w:bCs/>
+          <w:i/>
+          <w:sz w:val="24"/>
+          <w:szCs w:val="24"/>
+        </w:rPr>
+        <w:t>Regression analysis</w:t>
+      </w:r>
+    </w:p>
+    <w:p>
+      <w:pPr>
+        <w:pStyle w:val="Body"/>
+        <w:spacing w:line="276" w:lineRule="auto"/>
+        <w:rPr>
+          <w:bCs/>
+          <w:sz w:val="24"/>
+          <w:szCs w:val="24"/>
+        </w:rPr>
+      </w:pPr>
+      <w:r>
+        <w:rPr>
+          <w:bCs/>
+          <w:sz w:val="24"/>
+          <w:szCs w:val="24"/>
+        </w:rPr>
+        <w:tab/>
+        <w:t xml:space="preserve">Using </w:t>
+      </w:r>
+      <w:proofErr w:type="spellStart"/>
+      <w:r>
+        <w:rPr>
+          <w:bCs/>
+          <w:sz w:val="24"/>
+          <w:szCs w:val="24"/>
+        </w:rPr>
+        <w:t>Statsmodel</w:t>
+      </w:r>
+      <w:r>
+        <w:rPr>
+          <w:bCs/>
+          <w:sz w:val="24"/>
+          <w:szCs w:val="24"/>
+        </w:rPr>
+        <w:t>s</w:t>
+      </w:r>
+      <w:proofErr w:type="spellEnd"/>
+      <w:r>
+        <w:rPr>
+          <w:bCs/>
+          <w:sz w:val="24"/>
+          <w:szCs w:val="24"/>
+        </w:rPr>
+        <w:t xml:space="preserve"> for regression with vehicle cycles, battery age, </w:t>
+      </w:r>
+      <w:r>
+        <w:rPr>
+          <w:bCs/>
+          <w:sz w:val="24"/>
+          <w:szCs w:val="24"/>
+        </w:rPr>
+        <w:t xml:space="preserve">mileage, full charge frequency, empty charge frequency, daily charge, full charge with time, empty charge with </w:t>
+      </w:r>
+      <w:r>
+        <w:rPr>
+          <w:bCs/>
+          <w:sz w:val="24"/>
+          <w:szCs w:val="24"/>
+        </w:rPr>
+        <w:lastRenderedPageBreak/>
+        <w:t>time, daily charge with time, and range when new to predict remaining range resulted into R</w:t>
+      </w:r>
+      <w:r>
+        <w:rPr>
+          <w:bCs/>
+          <w:sz w:val="24"/>
+          <w:szCs w:val="24"/>
+          <w:vertAlign w:val="superscript"/>
+        </w:rPr>
+        <w:t xml:space="preserve">2 </w:t>
+      </w:r>
+      <w:r>
+        <w:rPr>
+          <w:bCs/>
+          <w:sz w:val="24"/>
+          <w:szCs w:val="24"/>
+        </w:rPr>
+        <w:t>of 0.573. The result</w:t>
+      </w:r>
+      <w:r>
+        <w:rPr>
+          <w:bCs/>
+          <w:sz w:val="24"/>
+          <w:szCs w:val="24"/>
+        </w:rPr>
+        <w:t>s</w:t>
+      </w:r>
+      <w:r>
+        <w:rPr>
+          <w:bCs/>
+          <w:sz w:val="24"/>
+          <w:szCs w:val="24"/>
+        </w:rPr>
+        <w:t xml:space="preserve"> </w:t>
+      </w:r>
+      <w:r>
+        <w:rPr>
+          <w:bCs/>
+          <w:sz w:val="24"/>
+          <w:szCs w:val="24"/>
+        </w:rPr>
+        <w:t>for</w:t>
+      </w:r>
+      <w:r>
+        <w:rPr>
+          <w:bCs/>
+          <w:sz w:val="24"/>
+          <w:szCs w:val="24"/>
+        </w:rPr>
+        <w:t xml:space="preserve"> regression </w:t>
+      </w:r>
+      <w:r>
+        <w:rPr>
+          <w:bCs/>
+          <w:sz w:val="24"/>
+          <w:szCs w:val="24"/>
+        </w:rPr>
+        <w:t xml:space="preserve">models built </w:t>
+      </w:r>
+      <w:r>
+        <w:rPr>
+          <w:bCs/>
+          <w:sz w:val="24"/>
+          <w:szCs w:val="24"/>
+        </w:rPr>
+        <w:t xml:space="preserve">using </w:t>
+      </w:r>
+      <w:proofErr w:type="spellStart"/>
+      <w:r>
+        <w:rPr>
+          <w:bCs/>
+          <w:sz w:val="24"/>
+          <w:szCs w:val="24"/>
+        </w:rPr>
+        <w:t>Sklearn</w:t>
+      </w:r>
+      <w:proofErr w:type="spellEnd"/>
+      <w:r>
+        <w:rPr>
+          <w:bCs/>
+          <w:sz w:val="24"/>
+          <w:szCs w:val="24"/>
+        </w:rPr>
+        <w:t xml:space="preserve"> are shown in Table 6. </w:t>
+      </w:r>
+      <w:r>
+        <w:rPr>
+          <w:bCs/>
+          <w:sz w:val="24"/>
+          <w:szCs w:val="24"/>
+        </w:rPr>
+        <w:t>The graphs depicting original and predicted range for each regression model are shown in Figure 6.</w:t>
+      </w:r>
+    </w:p>
+    <w:p>
+      <w:pPr>
+        <w:pStyle w:val="Body"/>
+        <w:spacing w:line="276" w:lineRule="auto"/>
+        <w:rPr>
+          <w:bCs/>
+          <w:sz w:val="24"/>
+          <w:szCs w:val="24"/>
+        </w:rPr>
+      </w:pPr>
+    </w:p>
+    <w:p>
+      <w:pPr>
+        <w:pStyle w:val="Body"/>
+        <w:spacing w:line="276" w:lineRule="auto"/>
+        <w:jc w:val="center"/>
+        <w:rPr>
+          <w:bCs/>
+          <w:sz w:val="24"/>
+          <w:szCs w:val="24"/>
+        </w:rPr>
+      </w:pPr>
+      <w:r>
+        <w:rPr>
+          <w:b/>
+          <w:bCs/>
+          <w:sz w:val="24"/>
+          <w:szCs w:val="24"/>
+        </w:rPr>
+        <w:t xml:space="preserve">Table 6: </w:t>
+      </w:r>
+      <w:r>
+        <w:rPr>
+          <w:bCs/>
+          <w:sz w:val="24"/>
+          <w:szCs w:val="24"/>
+        </w:rPr>
+        <w:t xml:space="preserve">Regression results </w:t>
+      </w:r>
+      <w:r>
+        <w:rPr>
+          <w:bCs/>
+          <w:sz w:val="24"/>
+          <w:szCs w:val="24"/>
+        </w:rPr>
+        <w:t>for</w:t>
+      </w:r>
+      <w:r>
+        <w:rPr>
+          <w:bCs/>
+          <w:sz w:val="24"/>
+          <w:szCs w:val="24"/>
+        </w:rPr>
+        <w:t xml:space="preserve"> predict</w:t>
+      </w:r>
+      <w:r>
+        <w:rPr>
+          <w:bCs/>
+          <w:sz w:val="24"/>
+          <w:szCs w:val="24"/>
+        </w:rPr>
+        <w:t>ing</w:t>
+      </w:r>
+      <w:r>
+        <w:rPr>
+          <w:bCs/>
+          <w:sz w:val="24"/>
+          <w:szCs w:val="24"/>
+        </w:rPr>
+        <w:t xml:space="preserve"> remaining range (in %).</w:t>
+      </w:r>
+    </w:p>
+    <w:p>
+      <w:pPr>
+        <w:pStyle w:val="Body"/>
+        <w:spacing w:line="276" w:lineRule="auto"/>
+        <w:jc w:val="center"/>
+        <w:rPr>
+          <w:bCs/>
+          <w:sz w:val="24"/>
+          <w:szCs w:val="24"/>
+        </w:rPr>
+      </w:pPr>
+    </w:p>
+    <w:tbl>
+      <w:tblPr>
+        <w:tblW w:w="5036" w:type="dxa"/>
+        <w:jc w:val="center"/>
+        <w:tblBorders>
+          <w:top w:val="single" w:sz="2" w:space="0" w:color="000000"/>
+          <w:left w:val="single" w:sz="2" w:space="0" w:color="000000"/>
+          <w:bottom w:val="single" w:sz="2" w:space="0" w:color="000000"/>
+          <w:right w:val="single" w:sz="2" w:space="0" w:color="000000"/>
+          <w:insideH w:val="single" w:sz="2" w:space="0" w:color="000000"/>
+          <w:insideV w:val="single" w:sz="2" w:space="0" w:color="000000"/>
+        </w:tblBorders>
+        <w:tblLayout w:type="fixed"/>
+        <w:tblLook w:val="04A0" w:firstRow="1" w:lastRow="0" w:firstColumn="1" w:lastColumn="0" w:noHBand="0" w:noVBand="1"/>
+      </w:tblPr>
+      <w:tblGrid>
+        <w:gridCol w:w="1774"/>
+        <w:gridCol w:w="1720"/>
+        <w:gridCol w:w="1542"/>
+      </w:tblGrid>
+      <w:tr>
+        <w:trPr>
+          <w:trHeight w:val="174"/>
+          <w:jc w:val="center"/>
+        </w:trPr>
+        <w:tc>
+          <w:tcPr>
+            <w:tcW w:w="1774" w:type="dxa"/>
+            <w:tcBorders>
+              <w:top w:val="single" w:sz="2" w:space="0" w:color="000000"/>
+              <w:left w:val="single" w:sz="2" w:space="0" w:color="000000"/>
+              <w:bottom w:val="single" w:sz="2" w:space="0" w:color="000000"/>
+              <w:right w:val="single" w:sz="2" w:space="0" w:color="000000"/>
+            </w:tcBorders>
+            <w:shd w:val="clear" w:color="auto" w:fill="auto"/>
+            <w:tcMar>
+              <w:top w:w="80" w:type="dxa"/>
+              <w:left w:w="80" w:type="dxa"/>
+              <w:bottom w:w="80" w:type="dxa"/>
+              <w:right w:w="80" w:type="dxa"/>
+            </w:tcMar>
+          </w:tcPr>
+          <w:p>
+            <w:pPr>
+              <w:pStyle w:val="TableStyle2"/>
+              <w:ind w:left="112"/>
+              <w:jc w:val="center"/>
+            </w:pPr>
+            <w:r>
+              <w:rPr>
+                <w:b/>
+                <w:bCs/>
+              </w:rPr>
+              <w:t>Regress</w:t>
+            </w:r>
+            <w:r>
+              <w:rPr>
+                <w:b/>
+                <w:bCs/>
+              </w:rPr>
+              <w:t>ion</w:t>
+            </w:r>
+          </w:p>
+        </w:tc>
+        <w:tc>
+          <w:tcPr>
+            <w:tcW w:w="1720" w:type="dxa"/>
+            <w:tcBorders>
+              <w:top w:val="single" w:sz="2" w:space="0" w:color="000000"/>
+              <w:left w:val="single" w:sz="2" w:space="0" w:color="000000"/>
+              <w:bottom w:val="single" w:sz="2" w:space="0" w:color="000000"/>
+              <w:right w:val="single" w:sz="2" w:space="0" w:color="000000"/>
+            </w:tcBorders>
+            <w:shd w:val="clear" w:color="auto" w:fill="auto"/>
+            <w:tcMar>
+              <w:top w:w="80" w:type="dxa"/>
+              <w:left w:w="80" w:type="dxa"/>
+              <w:bottom w:w="80" w:type="dxa"/>
+              <w:right w:w="80" w:type="dxa"/>
+            </w:tcMar>
+          </w:tcPr>
+          <w:p>
+            <w:pPr>
+              <w:pStyle w:val="TableStyle2"/>
+              <w:ind w:left="112"/>
+              <w:jc w:val="center"/>
+            </w:pPr>
+            <w:r>
+              <w:rPr>
+                <w:b/>
+                <w:bCs/>
+              </w:rPr>
+              <w:t>R</w:t>
+            </w:r>
+            <w:r>
+              <w:rPr>
+                <w:b/>
+                <w:bCs/>
+                <w:vertAlign w:val="superscript"/>
+              </w:rPr>
+              <w:t>2</w:t>
+            </w:r>
+            <w:r>
+              <w:rPr>
+                <w:b/>
+                <w:bCs/>
+              </w:rPr>
+              <w:t xml:space="preserve"> </w:t>
+            </w:r>
+          </w:p>
+        </w:tc>
+        <w:tc>
+          <w:tcPr>
+            <w:tcW w:w="1542" w:type="dxa"/>
+            <w:tcBorders>
+              <w:top w:val="single" w:sz="2" w:space="0" w:color="000000"/>
+              <w:left w:val="single" w:sz="2" w:space="0" w:color="000000"/>
+              <w:bottom w:val="single" w:sz="2" w:space="0" w:color="000000"/>
+              <w:right w:val="single" w:sz="2" w:space="0" w:color="000000"/>
+            </w:tcBorders>
+            <w:shd w:val="clear" w:color="auto" w:fill="auto"/>
+            <w:tcMar>
+              <w:top w:w="80" w:type="dxa"/>
+              <w:left w:w="80" w:type="dxa"/>
+              <w:bottom w:w="80" w:type="dxa"/>
+              <w:right w:w="80" w:type="dxa"/>
+            </w:tcMar>
+          </w:tcPr>
+          <w:p>
+            <w:pPr>
+              <w:pStyle w:val="TableStyle2"/>
+              <w:ind w:left="112"/>
+              <w:jc w:val="center"/>
+            </w:pPr>
+            <w:r>
+              <w:rPr>
+                <w:b/>
+                <w:bCs/>
+              </w:rPr>
+              <w:t>RMSE</w:t>
+            </w:r>
+          </w:p>
+        </w:tc>
+      </w:tr>
+      <w:tr>
+        <w:trPr>
+          <w:trHeight w:val="374"/>
+          <w:jc w:val="center"/>
+        </w:trPr>
+        <w:tc>
+          <w:tcPr>
+            <w:tcW w:w="1774" w:type="dxa"/>
+            <w:tcBorders>
+              <w:top w:val="single" w:sz="2" w:space="0" w:color="000000"/>
+              <w:left w:val="single" w:sz="2" w:space="0" w:color="000000"/>
+              <w:bottom w:val="single" w:sz="2" w:space="0" w:color="000000"/>
+              <w:right w:val="single" w:sz="2" w:space="0" w:color="000000"/>
+            </w:tcBorders>
+            <w:shd w:val="clear" w:color="auto" w:fill="EEEEEE"/>
+            <w:tcMar>
+              <w:top w:w="80" w:type="dxa"/>
+              <w:left w:w="80" w:type="dxa"/>
+              <w:bottom w:w="80" w:type="dxa"/>
+              <w:right w:w="80" w:type="dxa"/>
+            </w:tcMar>
+          </w:tcPr>
+          <w:p>
+            <w:pPr>
+              <w:pStyle w:val="TableStyle2"/>
+              <w:ind w:left="112"/>
+              <w:jc w:val="center"/>
+            </w:pPr>
+            <w:r>
+              <w:t>Linear Regression</w:t>
+            </w:r>
+          </w:p>
+        </w:tc>
+        <w:tc>
+          <w:tcPr>
+            <w:tcW w:w="1720" w:type="dxa"/>
+            <w:tcBorders>
+              <w:top w:val="single" w:sz="2" w:space="0" w:color="000000"/>
+              <w:left w:val="single" w:sz="2" w:space="0" w:color="000000"/>
+              <w:bottom w:val="single" w:sz="2" w:space="0" w:color="000000"/>
+              <w:right w:val="single" w:sz="2" w:space="0" w:color="000000"/>
+            </w:tcBorders>
+            <w:shd w:val="clear" w:color="auto" w:fill="EEEEEE"/>
+            <w:tcMar>
+              <w:top w:w="80" w:type="dxa"/>
+              <w:left w:w="80" w:type="dxa"/>
+              <w:bottom w:w="80" w:type="dxa"/>
+              <w:right w:w="80" w:type="dxa"/>
+            </w:tcMar>
+          </w:tcPr>
+          <w:p>
+            <w:pPr>
+              <w:pStyle w:val="TableStyle2"/>
+              <w:ind w:left="112"/>
+              <w:jc w:val="center"/>
+            </w:pPr>
+            <w:r>
+              <w:t>0.3</w:t>
+            </w:r>
+            <w:r>
+              <w:t>96</w:t>
+            </w:r>
+          </w:p>
+        </w:tc>
+        <w:tc>
+          <w:tcPr>
+            <w:tcW w:w="1542" w:type="dxa"/>
+            <w:tcBorders>
+              <w:top w:val="single" w:sz="2" w:space="0" w:color="000000"/>
+              <w:left w:val="single" w:sz="2" w:space="0" w:color="000000"/>
+              <w:bottom w:val="single" w:sz="2" w:space="0" w:color="000000"/>
+              <w:right w:val="single" w:sz="2" w:space="0" w:color="000000"/>
+            </w:tcBorders>
+            <w:shd w:val="clear" w:color="auto" w:fill="EEEEEE"/>
+            <w:tcMar>
+              <w:top w:w="80" w:type="dxa"/>
+              <w:left w:w="80" w:type="dxa"/>
+              <w:bottom w:w="80" w:type="dxa"/>
+              <w:right w:w="80" w:type="dxa"/>
+            </w:tcMar>
+          </w:tcPr>
+          <w:p>
+            <w:pPr>
+              <w:pStyle w:val="TableStyle2"/>
+              <w:ind w:left="112"/>
+              <w:jc w:val="center"/>
+            </w:pPr>
+            <w:r>
+              <w:t>0.02</w:t>
+            </w:r>
+          </w:p>
+        </w:tc>
+      </w:tr>
+      <w:tr>
+        <w:trPr>
+          <w:trHeight w:val="239"/>
+          <w:jc w:val="center"/>
+        </w:trPr>
+        <w:tc>
+          <w:tcPr>
+            <w:tcW w:w="1774" w:type="dxa"/>
+            <w:tcBorders>
+              <w:top w:val="single" w:sz="2" w:space="0" w:color="000000"/>
+              <w:left w:val="single" w:sz="2" w:space="0" w:color="000000"/>
+              <w:bottom w:val="single" w:sz="2" w:space="0" w:color="000000"/>
+              <w:right w:val="single" w:sz="2" w:space="0" w:color="000000"/>
+            </w:tcBorders>
+            <w:shd w:val="clear" w:color="auto" w:fill="auto"/>
+            <w:tcMar>
+              <w:top w:w="80" w:type="dxa"/>
+              <w:left w:w="80" w:type="dxa"/>
+              <w:bottom w:w="80" w:type="dxa"/>
+              <w:right w:w="80" w:type="dxa"/>
+            </w:tcMar>
+          </w:tcPr>
+          <w:p>
+            <w:pPr>
+              <w:pStyle w:val="TableStyle2"/>
+              <w:ind w:left="112"/>
+              <w:jc w:val="center"/>
+            </w:pPr>
+            <w:r>
+              <w:t>Elastic Net</w:t>
+            </w:r>
+          </w:p>
+        </w:tc>
+        <w:tc>
+          <w:tcPr>
+            <w:tcW w:w="1720" w:type="dxa"/>
+            <w:tcBorders>
+              <w:top w:val="single" w:sz="2" w:space="0" w:color="000000"/>
+              <w:left w:val="single" w:sz="2" w:space="0" w:color="000000"/>
+              <w:bottom w:val="single" w:sz="2" w:space="0" w:color="000000"/>
+              <w:right w:val="single" w:sz="2" w:space="0" w:color="000000"/>
+            </w:tcBorders>
+            <w:shd w:val="clear" w:color="auto" w:fill="auto"/>
+            <w:tcMar>
+              <w:top w:w="80" w:type="dxa"/>
+              <w:left w:w="80" w:type="dxa"/>
+              <w:bottom w:w="80" w:type="dxa"/>
+              <w:right w:w="80" w:type="dxa"/>
+            </w:tcMar>
+          </w:tcPr>
+          <w:p>
+            <w:pPr>
+              <w:pStyle w:val="TableStyle2"/>
+              <w:ind w:left="112"/>
+              <w:jc w:val="center"/>
+            </w:pPr>
+            <w:r>
+              <w:t>0.</w:t>
+            </w:r>
+            <w:r>
+              <w:t>4</w:t>
+            </w:r>
+          </w:p>
+        </w:tc>
+        <w:tc>
+          <w:tcPr>
+            <w:tcW w:w="1542" w:type="dxa"/>
+            <w:tcBorders>
+              <w:top w:val="single" w:sz="2" w:space="0" w:color="000000"/>
+              <w:left w:val="single" w:sz="2" w:space="0" w:color="000000"/>
+              <w:bottom w:val="single" w:sz="2" w:space="0" w:color="000000"/>
+              <w:right w:val="single" w:sz="2" w:space="0" w:color="000000"/>
+            </w:tcBorders>
+            <w:shd w:val="clear" w:color="auto" w:fill="auto"/>
+            <w:tcMar>
+              <w:top w:w="80" w:type="dxa"/>
+              <w:left w:w="80" w:type="dxa"/>
+              <w:bottom w:w="80" w:type="dxa"/>
+              <w:right w:w="80" w:type="dxa"/>
+            </w:tcMar>
+          </w:tcPr>
+          <w:p>
+            <w:pPr>
+              <w:pStyle w:val="TableStyle2"/>
+              <w:ind w:left="112"/>
+              <w:jc w:val="center"/>
+            </w:pPr>
+            <w:r>
+              <w:t>0.02</w:t>
+            </w:r>
+          </w:p>
+        </w:tc>
+      </w:tr>
+      <w:tr>
+        <w:trPr>
+          <w:trHeight w:val="340"/>
+          <w:jc w:val="center"/>
+        </w:trPr>
+        <w:tc>
+          <w:tcPr>
+            <w:tcW w:w="1774" w:type="dxa"/>
+            <w:tcBorders>
+              <w:top w:val="single" w:sz="2" w:space="0" w:color="000000"/>
+              <w:left w:val="single" w:sz="2" w:space="0" w:color="000000"/>
+              <w:bottom w:val="single" w:sz="2" w:space="0" w:color="000000"/>
+              <w:right w:val="single" w:sz="2" w:space="0" w:color="000000"/>
+            </w:tcBorders>
+            <w:shd w:val="clear" w:color="auto" w:fill="EEEEEE"/>
+            <w:tcMar>
+              <w:top w:w="80" w:type="dxa"/>
+              <w:left w:w="80" w:type="dxa"/>
+              <w:bottom w:w="80" w:type="dxa"/>
+              <w:right w:w="80" w:type="dxa"/>
+            </w:tcMar>
+          </w:tcPr>
+          <w:p>
+            <w:pPr>
+              <w:pStyle w:val="TableStyle2"/>
+              <w:ind w:left="112"/>
+              <w:jc w:val="center"/>
+            </w:pPr>
+            <w:r>
+              <w:t>Ridge Regression</w:t>
+            </w:r>
+          </w:p>
+        </w:tc>
+        <w:tc>
+          <w:tcPr>
+            <w:tcW w:w="1720" w:type="dxa"/>
+            <w:tcBorders>
+              <w:top w:val="single" w:sz="2" w:space="0" w:color="000000"/>
+              <w:left w:val="single" w:sz="2" w:space="0" w:color="000000"/>
+              <w:bottom w:val="single" w:sz="2" w:space="0" w:color="000000"/>
+              <w:right w:val="single" w:sz="2" w:space="0" w:color="000000"/>
+            </w:tcBorders>
+            <w:shd w:val="clear" w:color="auto" w:fill="EEEEEE"/>
+            <w:tcMar>
+              <w:top w:w="80" w:type="dxa"/>
+              <w:left w:w="80" w:type="dxa"/>
+              <w:bottom w:w="80" w:type="dxa"/>
+              <w:right w:w="80" w:type="dxa"/>
+            </w:tcMar>
+          </w:tcPr>
+          <w:p>
+            <w:pPr>
+              <w:pStyle w:val="TableStyle2"/>
+              <w:ind w:left="112"/>
+              <w:jc w:val="center"/>
+            </w:pPr>
+            <w:r>
+              <w:t>0.</w:t>
+            </w:r>
+            <w:r>
+              <w:t>4</w:t>
+            </w:r>
+          </w:p>
+        </w:tc>
+        <w:tc>
+          <w:tcPr>
+            <w:tcW w:w="1542" w:type="dxa"/>
+            <w:tcBorders>
+              <w:top w:val="single" w:sz="2" w:space="0" w:color="000000"/>
+              <w:left w:val="single" w:sz="2" w:space="0" w:color="000000"/>
+              <w:bottom w:val="single" w:sz="2" w:space="0" w:color="000000"/>
+              <w:right w:val="single" w:sz="2" w:space="0" w:color="000000"/>
+            </w:tcBorders>
+            <w:shd w:val="clear" w:color="auto" w:fill="EEEEEE"/>
+            <w:tcMar>
+              <w:top w:w="80" w:type="dxa"/>
+              <w:left w:w="80" w:type="dxa"/>
+              <w:bottom w:w="80" w:type="dxa"/>
+              <w:right w:w="80" w:type="dxa"/>
+            </w:tcMar>
+          </w:tcPr>
+          <w:p>
+            <w:pPr>
+              <w:pStyle w:val="TableStyle2"/>
+              <w:ind w:left="112"/>
+              <w:jc w:val="center"/>
+            </w:pPr>
+            <w:r>
+              <w:t>0.02</w:t>
+            </w:r>
+          </w:p>
+        </w:tc>
+      </w:tr>
+      <w:tr>
+        <w:trPr>
+          <w:trHeight w:val="176"/>
+          <w:jc w:val="center"/>
+        </w:trPr>
+        <w:tc>
+          <w:tcPr>
+            <w:tcW w:w="1774" w:type="dxa"/>
+            <w:tcBorders>
+              <w:top w:val="single" w:sz="2" w:space="0" w:color="000000"/>
+              <w:left w:val="single" w:sz="2" w:space="0" w:color="000000"/>
+              <w:bottom w:val="single" w:sz="2" w:space="0" w:color="000000"/>
+              <w:right w:val="single" w:sz="2" w:space="0" w:color="000000"/>
+            </w:tcBorders>
+            <w:shd w:val="clear" w:color="auto" w:fill="auto"/>
+            <w:tcMar>
+              <w:top w:w="80" w:type="dxa"/>
+              <w:left w:w="80" w:type="dxa"/>
+              <w:bottom w:w="80" w:type="dxa"/>
+              <w:right w:w="80" w:type="dxa"/>
+            </w:tcMar>
+          </w:tcPr>
+          <w:p>
+            <w:pPr>
+              <w:pStyle w:val="TableStyle2"/>
+              <w:ind w:left="112"/>
+              <w:jc w:val="center"/>
+            </w:pPr>
+            <w:r>
+              <w:t>Random Forest</w:t>
+            </w:r>
+          </w:p>
+        </w:tc>
+        <w:tc>
+          <w:tcPr>
+            <w:tcW w:w="1720" w:type="dxa"/>
+            <w:tcBorders>
+              <w:top w:val="single" w:sz="2" w:space="0" w:color="000000"/>
+              <w:left w:val="single" w:sz="2" w:space="0" w:color="000000"/>
+              <w:bottom w:val="single" w:sz="2" w:space="0" w:color="000000"/>
+              <w:right w:val="single" w:sz="2" w:space="0" w:color="000000"/>
+            </w:tcBorders>
+            <w:shd w:val="clear" w:color="auto" w:fill="auto"/>
+            <w:tcMar>
+              <w:top w:w="80" w:type="dxa"/>
+              <w:left w:w="80" w:type="dxa"/>
+              <w:bottom w:w="80" w:type="dxa"/>
+              <w:right w:w="80" w:type="dxa"/>
+            </w:tcMar>
+          </w:tcPr>
+          <w:p>
+            <w:pPr>
+              <w:pStyle w:val="TableStyle2"/>
+              <w:ind w:left="112"/>
+              <w:jc w:val="center"/>
+            </w:pPr>
+            <w:r>
+              <w:t>0.5</w:t>
+            </w:r>
+          </w:p>
+        </w:tc>
+        <w:tc>
+          <w:tcPr>
+            <w:tcW w:w="1542" w:type="dxa"/>
+            <w:tcBorders>
+              <w:top w:val="single" w:sz="2" w:space="0" w:color="000000"/>
+              <w:left w:val="single" w:sz="2" w:space="0" w:color="000000"/>
+              <w:bottom w:val="single" w:sz="2" w:space="0" w:color="000000"/>
+              <w:right w:val="single" w:sz="2" w:space="0" w:color="000000"/>
+            </w:tcBorders>
+            <w:shd w:val="clear" w:color="auto" w:fill="auto"/>
+            <w:tcMar>
+              <w:top w:w="80" w:type="dxa"/>
+              <w:left w:w="80" w:type="dxa"/>
+              <w:bottom w:w="80" w:type="dxa"/>
+              <w:right w:w="80" w:type="dxa"/>
+            </w:tcMar>
+          </w:tcPr>
+          <w:p>
+            <w:pPr>
+              <w:pStyle w:val="TableStyle2"/>
+              <w:ind w:left="112"/>
+              <w:jc w:val="center"/>
+            </w:pPr>
+            <w:r>
+              <w:t>0.018</w:t>
+            </w:r>
+          </w:p>
+        </w:tc>
+      </w:tr>
+    </w:tbl>
+    <w:p>
+      <w:pPr>
+        <w:pStyle w:val="Body"/>
+        <w:spacing w:line="276" w:lineRule="auto"/>
+        <w:jc w:val="center"/>
+        <w:rPr>
+          <w:bCs/>
+          <w:sz w:val="24"/>
+          <w:szCs w:val="24"/>
+        </w:rPr>
+      </w:pPr>
+    </w:p>
+    <w:p>
+      <w:pPr>
+        <w:pStyle w:val="Body"/>
+        <w:spacing w:line="276" w:lineRule="auto"/>
+        <w:jc w:val="center"/>
+        <w:rPr>
+          <w:bCs/>
+          <w:sz w:val="24"/>
+          <w:szCs w:val="24"/>
+        </w:rPr>
+      </w:pPr>
+      <w:r>
+        <w:rPr>
+          <w:bCs/>
+          <w:noProof/>
+          <w:sz w:val="24"/>
+          <w:szCs w:val="24"/>
+        </w:rPr>
+        <w:drawing>
+          <wp:inline distT="0" distB="0" distL="0" distR="0" wp14:anchorId="46E9BC45" wp14:editId="18AF7975">
+            <wp:extent cx="2914015" cy="1969477"/>
+            <wp:effectExtent l="0" t="0" r="0" b="0"/>
+            <wp:docPr id="8" name="Picture 8"/>
+            <wp:cNvGraphicFramePr>
+              <a:graphicFrameLocks xmlns:a="http://schemas.openxmlformats.org/drawingml/2006/main" noChangeAspect="1"/>
+            </wp:cNvGraphicFramePr>
+            <a:graphic xmlns:a="http://schemas.openxmlformats.org/drawingml/2006/main">
+              <a:graphicData uri="http://schemas.openxmlformats.org/drawingml/2006/picture">
+                <pic:pic xmlns:pic="http://schemas.openxmlformats.org/drawingml/2006/picture">
+                  <pic:nvPicPr>
+                    <pic:cNvPr id="8" name="Screen Shot 2018-01-22 at 9.16.34 AM.png"/>
+                    <pic:cNvPicPr/>
+                  </pic:nvPicPr>
+                  <pic:blipFill>
+                    <a:blip r:embed="rId17" cstate="print">
+                      <a:extLst>
+                        <a:ext uri="{28A0092B-C50C-407E-A947-70E740481C1C}">
+                          <a14:useLocalDpi xmlns:a14="http://schemas.microsoft.com/office/drawing/2010/main" val="0"/>
+                        </a:ext>
+                      </a:extLst>
+                    </a:blip>
+                    <a:stretch>
+                      <a:fillRect/>
+                    </a:stretch>
+                  </pic:blipFill>
+                  <pic:spPr>
+                    <a:xfrm>
+                      <a:off x="0" y="0"/>
+                      <a:ext cx="2944537" cy="1990106"/>
+                    </a:xfrm>
+                    <a:prstGeom prst="rect">
+                      <a:avLst/>
+                    </a:prstGeom>
+                  </pic:spPr>
+                </pic:pic>
+              </a:graphicData>
+            </a:graphic>
+          </wp:inline>
+        </w:drawing>
+      </w:r>
+      <w:r>
+        <w:rPr>
+          <w:bCs/>
+          <w:sz w:val="24"/>
+          <w:szCs w:val="24"/>
+        </w:rPr>
+        <w:t xml:space="preserve"> </w:t>
+      </w:r>
+      <w:r>
+        <w:rPr>
+          <w:bCs/>
+          <w:noProof/>
+          <w:sz w:val="24"/>
+          <w:szCs w:val="24"/>
+        </w:rPr>
+        <w:drawing>
+          <wp:inline distT="0" distB="0" distL="0" distR="0" wp14:anchorId="42E4AD4F" wp14:editId="3EF44B80">
+            <wp:extent cx="2753248" cy="1868170"/>
+            <wp:effectExtent l="0" t="0" r="3175" b="0"/>
+            <wp:docPr id="9" name="Picture 9"/>
+            <wp:cNvGraphicFramePr>
+              <a:graphicFrameLocks xmlns:a="http://schemas.openxmlformats.org/drawingml/2006/main" noChangeAspect="1"/>
+            </wp:cNvGraphicFramePr>
+            <a:graphic xmlns:a="http://schemas.openxmlformats.org/drawingml/2006/main">
+              <a:graphicData uri="http://schemas.openxmlformats.org/drawingml/2006/picture">
+                <pic:pic xmlns:pic="http://schemas.openxmlformats.org/drawingml/2006/picture">
+                  <pic:nvPicPr>
+                    <pic:cNvPr id="9" name="Screen Shot 2018-01-22 at 9.17.45 AM.png"/>
+                    <pic:cNvPicPr/>
+                  </pic:nvPicPr>
+                  <pic:blipFill>
+                    <a:blip r:embed="rId18" cstate="print">
+                      <a:extLst>
+                        <a:ext uri="{28A0092B-C50C-407E-A947-70E740481C1C}">
+                          <a14:useLocalDpi xmlns:a14="http://schemas.microsoft.com/office/drawing/2010/main" val="0"/>
+                        </a:ext>
+                      </a:extLst>
+                    </a:blip>
+                    <a:stretch>
+                      <a:fillRect/>
+                    </a:stretch>
+                  </pic:blipFill>
+                  <pic:spPr>
+                    <a:xfrm>
+                      <a:off x="0" y="0"/>
+                      <a:ext cx="2771771" cy="1880738"/>
+                    </a:xfrm>
+                    <a:prstGeom prst="rect">
+                      <a:avLst/>
+                    </a:prstGeom>
+                  </pic:spPr>
+                </pic:pic>
+              </a:graphicData>
+            </a:graphic>
+          </wp:inline>
+        </w:drawing>
+      </w:r>
+    </w:p>
+    <w:p>
+      <w:pPr>
+        <w:pStyle w:val="Body"/>
+        <w:numPr>
+          <w:ilvl w:val="0"/>
+          <w:numId w:val="8"/>
+        </w:numPr>
+        <w:spacing w:line="276" w:lineRule="auto"/>
+        <w:ind w:left="1980"/>
+        <w:rPr>
+          <w:bCs/>
+          <w:sz w:val="24"/>
+          <w:szCs w:val="24"/>
+        </w:rPr>
+      </w:pPr>
+      <w:r>
+        <w:rPr>
+          <w:bCs/>
+        </w:rPr>
+        <w:t>Linear Regression</w:t>
+      </w:r>
+      <w:r>
+        <w:rPr>
+          <w:bCs/>
+          <w:sz w:val="24"/>
+          <w:szCs w:val="24"/>
+        </w:rPr>
+        <w:tab/>
+      </w:r>
+      <w:r>
+        <w:rPr>
+          <w:bCs/>
+          <w:sz w:val="24"/>
+          <w:szCs w:val="24"/>
+        </w:rPr>
+        <w:tab/>
+      </w:r>
+      <w:r>
+        <w:rPr>
+          <w:bCs/>
+          <w:sz w:val="24"/>
+          <w:szCs w:val="24"/>
+        </w:rPr>
+        <w:tab/>
+      </w:r>
+      <w:r>
+        <w:rPr>
+          <w:bCs/>
+          <w:sz w:val="24"/>
+          <w:szCs w:val="24"/>
+        </w:rPr>
+        <w:tab/>
+      </w:r>
+      <w:r>
+        <w:rPr>
+          <w:bCs/>
+        </w:rPr>
+        <w:t>B) Ridge Regression</w:t>
+      </w:r>
+    </w:p>
+    <w:p>
+      <w:pPr>
+        <w:pStyle w:val="Body"/>
+        <w:spacing w:line="276" w:lineRule="auto"/>
+        <w:jc w:val="center"/>
+        <w:rPr>
+          <w:bCs/>
+          <w:sz w:val="24"/>
+          <w:szCs w:val="24"/>
+        </w:rPr>
+      </w:pPr>
+      <w:r>
+        <w:rPr>
+          <w:bCs/>
+          <w:noProof/>
+          <w:sz w:val="24"/>
+          <w:szCs w:val="24"/>
+        </w:rPr>
+        <w:drawing>
+          <wp:inline distT="0" distB="0" distL="0" distR="0" wp14:anchorId="4F524249" wp14:editId="53FE8F5E">
+            <wp:extent cx="2763296" cy="1843173"/>
+            <wp:effectExtent l="0" t="0" r="5715" b="0"/>
+            <wp:docPr id="10" name="Picture 10"/>
+            <wp:cNvGraphicFramePr>
+              <a:graphicFrameLocks xmlns:a="http://schemas.openxmlformats.org/drawingml/2006/main" noChangeAspect="1"/>
+            </wp:cNvGraphicFramePr>
+            <a:graphic xmlns:a="http://schemas.openxmlformats.org/drawingml/2006/main">
+              <a:graphicData uri="http://schemas.openxmlformats.org/drawingml/2006/picture">
+                <pic:pic xmlns:pic="http://schemas.openxmlformats.org/drawingml/2006/picture">
+                  <pic:nvPicPr>
+                    <pic:cNvPr id="10" name="Screen Shot 2018-01-22 at 9.18.39 AM.png"/>
+                    <pic:cNvPicPr/>
+                  </pic:nvPicPr>
+                  <pic:blipFill>
+                    <a:blip r:embed="rId19" cstate="print">
+                      <a:extLst>
+                        <a:ext uri="{28A0092B-C50C-407E-A947-70E740481C1C}">
+                          <a14:useLocalDpi xmlns:a14="http://schemas.microsoft.com/office/drawing/2010/main" val="0"/>
+                        </a:ext>
+                      </a:extLst>
+                    </a:blip>
+                    <a:stretch>
+                      <a:fillRect/>
+                    </a:stretch>
+                  </pic:blipFill>
+                  <pic:spPr>
+                    <a:xfrm>
+                      <a:off x="0" y="0"/>
+                      <a:ext cx="2787833" cy="1859540"/>
+                    </a:xfrm>
+                    <a:prstGeom prst="rect">
+                      <a:avLst/>
+                    </a:prstGeom>
+                  </pic:spPr>
+                </pic:pic>
+              </a:graphicData>
+            </a:graphic>
+          </wp:inline>
+        </w:drawing>
+      </w:r>
+      <w:r>
+        <w:rPr>
+          <w:bCs/>
+          <w:noProof/>
+          <w:sz w:val="24"/>
+          <w:szCs w:val="24"/>
+        </w:rPr>
+        <w:drawing>
+          <wp:inline distT="0" distB="0" distL="0" distR="0" wp14:anchorId="595D0375" wp14:editId="4906210A">
+            <wp:extent cx="2893060" cy="1865879"/>
+            <wp:effectExtent l="0" t="0" r="2540" b="1270"/>
+            <wp:docPr id="11" name="Picture 11"/>
+            <wp:cNvGraphicFramePr>
+              <a:graphicFrameLocks xmlns:a="http://schemas.openxmlformats.org/drawingml/2006/main" noChangeAspect="1"/>
+            </wp:cNvGraphicFramePr>
+            <a:graphic xmlns:a="http://schemas.openxmlformats.org/drawingml/2006/main">
+              <a:graphicData uri="http://schemas.openxmlformats.org/drawingml/2006/picture">
+                <pic:pic xmlns:pic="http://schemas.openxmlformats.org/drawingml/2006/picture">
+                  <pic:nvPicPr>
+                    <pic:cNvPr id="11" name="Screen Shot 2018-01-22 at 9.19.41 AM.png"/>
+                    <pic:cNvPicPr/>
+                  </pic:nvPicPr>
+                  <pic:blipFill>
+                    <a:blip r:embed="rId20" cstate="print">
+                      <a:extLst>
+                        <a:ext uri="{28A0092B-C50C-407E-A947-70E740481C1C}">
+                          <a14:useLocalDpi xmlns:a14="http://schemas.microsoft.com/office/drawing/2010/main" val="0"/>
+                        </a:ext>
+                      </a:extLst>
+                    </a:blip>
+                    <a:stretch>
+                      <a:fillRect/>
+                    </a:stretch>
+                  </pic:blipFill>
+                  <pic:spPr>
+                    <a:xfrm>
+                      <a:off x="0" y="0"/>
+                      <a:ext cx="2920933" cy="1883855"/>
+                    </a:xfrm>
+                    <a:prstGeom prst="rect">
+                      <a:avLst/>
+                    </a:prstGeom>
+                  </pic:spPr>
+                </pic:pic>
+              </a:graphicData>
+            </a:graphic>
+          </wp:inline>
+        </w:drawing>
+      </w:r>
+    </w:p>
+    <w:p>
+      <w:pPr>
+        <w:pStyle w:val="Body"/>
+        <w:numPr>
+          <w:ilvl w:val="0"/>
+          <w:numId w:val="9"/>
+        </w:numPr>
+        <w:spacing w:line="276" w:lineRule="auto"/>
+        <w:ind w:left="2520" w:hanging="270"/>
+        <w:rPr>
+          <w:bCs/>
+        </w:rPr>
+      </w:pPr>
+      <w:r>
+        <w:rPr>
+          <w:bCs/>
+        </w:rPr>
+        <w:t>Elastic Net</w:t>
+      </w:r>
+      <w:r>
+        <w:rPr>
+          <w:bCs/>
+        </w:rPr>
+        <w:tab/>
+      </w:r>
+      <w:r>
+        <w:rPr>
+          <w:bCs/>
+        </w:rPr>
+        <w:tab/>
+      </w:r>
+      <w:r>
+        <w:rPr>
+          <w:bCs/>
+        </w:rPr>
+        <w:tab/>
+      </w:r>
+      <w:r>
+        <w:rPr>
+          <w:bCs/>
+        </w:rPr>
+        <w:tab/>
+      </w:r>
+      <w:r>
+        <w:rPr>
+          <w:bCs/>
+        </w:rPr>
+        <w:tab/>
+        <w:t>D) Random Forest</w:t>
+      </w:r>
+      <w:r>
+        <w:rPr>
+          <w:bCs/>
+        </w:rPr>
+        <w:tab/>
+      </w:r>
+    </w:p>
+    <w:p>
+      <w:pPr>
+        <w:pStyle w:val="Body"/>
+        <w:spacing w:line="276" w:lineRule="auto"/>
+        <w:ind w:left="2520"/>
+        <w:jc w:val="center"/>
+        <w:rPr>
+          <w:bCs/>
+        </w:rPr>
+      </w:pPr>
+    </w:p>
+    <w:p>
+      <w:pPr>
+        <w:pStyle w:val="Body"/>
+        <w:spacing w:line="276" w:lineRule="auto"/>
+        <w:jc w:val="center"/>
+        <w:rPr>
+          <w:bCs/>
+          <w:sz w:val="24"/>
+          <w:szCs w:val="24"/>
+        </w:rPr>
+      </w:pPr>
+      <w:r>
+        <w:rPr>
+          <w:b/>
+          <w:bCs/>
+          <w:sz w:val="24"/>
+          <w:szCs w:val="24"/>
+        </w:rPr>
+        <w:t xml:space="preserve">Figure 6: </w:t>
+      </w:r>
+      <w:r>
+        <w:rPr>
+          <w:bCs/>
+          <w:sz w:val="24"/>
+          <w:szCs w:val="24"/>
+        </w:rPr>
+        <w:t xml:space="preserve">Original remaining range vs Predicted remaining range for different types of regression in </w:t>
+      </w:r>
+      <w:proofErr w:type="spellStart"/>
+      <w:r>
+        <w:rPr>
+          <w:bCs/>
+          <w:sz w:val="24"/>
+          <w:szCs w:val="24"/>
+        </w:rPr>
+        <w:t>Sklearn</w:t>
+      </w:r>
+      <w:proofErr w:type="spellEnd"/>
+      <w:r>
+        <w:rPr>
+          <w:bCs/>
+          <w:sz w:val="24"/>
+          <w:szCs w:val="24"/>
+        </w:rPr>
+        <w:t>.</w:t>
+      </w:r>
+    </w:p>
+    <w:p>
+      <w:pPr>
+        <w:pStyle w:val="Body"/>
+        <w:rPr>
+          <w:bCs/>
+          <w:sz w:val="24"/>
+          <w:szCs w:val="24"/>
+        </w:rPr>
+      </w:pPr>
+      <w:r>
+        <w:rPr>
+          <w:b/>
+          <w:bCs/>
+          <w:sz w:val="28"/>
+          <w:szCs w:val="28"/>
+        </w:rPr>
+        <w:lastRenderedPageBreak/>
+        <w:tab/>
+      </w:r>
+      <w:r>
+        <w:rPr>
+          <w:bCs/>
+          <w:sz w:val="24"/>
+          <w:szCs w:val="24"/>
+        </w:rPr>
+        <w:t xml:space="preserve">According to results obtained for estimated regression coefficients, optional frequency columns, including full charge frequency, empty charge </w:t>
+      </w:r>
+      <w:r>
+        <w:rPr>
+          <w:bCs/>
+          <w:sz w:val="24"/>
+          <w:szCs w:val="24"/>
+        </w:rPr>
+        <w:t xml:space="preserve">frequency, and daily charge, had the highest regression coefficients while mileage and battery age were ineffective at predicting the remaining range. As expected, Random Forest regression produced the best results while Linear regression modelling had the lowest </w:t>
+      </w:r>
+      <w:r>
+        <w:rPr>
+          <w:bCs/>
+          <w:sz w:val="24"/>
+          <w:szCs w:val="24"/>
+        </w:rPr>
+        <w:t>R</w:t>
+      </w:r>
+      <w:r>
+        <w:rPr>
+          <w:bCs/>
+          <w:sz w:val="24"/>
+          <w:szCs w:val="24"/>
+          <w:vertAlign w:val="superscript"/>
+        </w:rPr>
+        <w:t>2</w:t>
+      </w:r>
+      <w:r>
+        <w:rPr>
+          <w:bCs/>
+          <w:sz w:val="24"/>
+          <w:szCs w:val="24"/>
+        </w:rPr>
+        <w:t xml:space="preserve">. </w:t>
+      </w:r>
+    </w:p>
+    <w:p>
+      <w:pPr>
+        <w:pStyle w:val="Body"/>
+        <w:rPr>
+          <w:bCs/>
+          <w:sz w:val="24"/>
+          <w:szCs w:val="24"/>
+        </w:rPr>
+      </w:pPr>
+    </w:p>
+    <w:p>
+      <w:pPr>
+        <w:pStyle w:val="Body"/>
+        <w:ind w:firstLine="720"/>
+        <w:rPr>
+          <w:bCs/>
+          <w:sz w:val="24"/>
+          <w:szCs w:val="24"/>
+        </w:rPr>
+      </w:pPr>
+      <w:r>
+        <w:rPr>
+          <w:bCs/>
+          <w:sz w:val="24"/>
+          <w:szCs w:val="24"/>
+        </w:rPr>
+        <w:t xml:space="preserve">Additionally, the remaining range in miles was predicted and showed much better modelling results as depicted in Figure 7. </w:t>
+      </w:r>
+      <w:r>
+        <w:rPr>
+          <w:bCs/>
+          <w:sz w:val="24"/>
+          <w:szCs w:val="24"/>
+        </w:rPr>
+        <w:t>The r</w:t>
+      </w:r>
+      <w:r>
+        <w:rPr>
+          <w:bCs/>
+          <w:sz w:val="24"/>
+          <w:szCs w:val="24"/>
+        </w:rPr>
+        <w:t>ange of a new battery was a good predictor of the remaining range in miles. However, optional frequency variables demonstrated the highest correlation coefficients for linear regression. While remaining range in miles had mostly a normal distribution for its predicted results, remaining range in % had a distribution skewed towards an upper boundary of approximately 97% which demonstrates that majority of the Tesla drivers did not experience any significant battery degradation</w:t>
+      </w:r>
+      <w:r>
+        <w:rPr>
+          <w:bCs/>
+          <w:sz w:val="24"/>
+          <w:szCs w:val="24"/>
+        </w:rPr>
+        <w:t xml:space="preserve"> (see Figure 8)</w:t>
+      </w:r>
+      <w:r>
+        <w:rPr>
+          <w:bCs/>
+          <w:sz w:val="24"/>
+          <w:szCs w:val="24"/>
+        </w:rPr>
+        <w:t xml:space="preserve">. </w:t>
+      </w:r>
+    </w:p>
+    <w:p>
+      <w:pPr>
+        <w:pStyle w:val="Body"/>
+        <w:ind w:firstLine="720"/>
+        <w:rPr>
+          <w:bCs/>
+          <w:sz w:val="24"/>
+          <w:szCs w:val="24"/>
+        </w:rPr>
+      </w:pPr>
+    </w:p>
+    <w:p>
+      <w:pPr>
+        <w:pStyle w:val="Body"/>
+        <w:ind w:firstLine="90"/>
+        <w:jc w:val="center"/>
+        <w:rPr>
+          <w:bCs/>
+          <w:sz w:val="24"/>
+          <w:szCs w:val="24"/>
+        </w:rPr>
+      </w:pPr>
+      <w:r>
+        <w:rPr>
+          <w:bCs/>
+          <w:noProof/>
+          <w:sz w:val="24"/>
+          <w:szCs w:val="24"/>
+        </w:rPr>
+        <w:drawing>
+          <wp:inline distT="0" distB="0" distL="0" distR="0" wp14:anchorId="74A2FB25" wp14:editId="02BFF161">
+            <wp:extent cx="5556738" cy="3352786"/>
+            <wp:effectExtent l="0" t="0" r="0" b="635"/>
+            <wp:docPr id="12" name="Picture 12"/>
+            <wp:cNvGraphicFramePr>
+              <a:graphicFrameLocks xmlns:a="http://schemas.openxmlformats.org/drawingml/2006/main" noChangeAspect="1"/>
+            </wp:cNvGraphicFramePr>
+            <a:graphic xmlns:a="http://schemas.openxmlformats.org/drawingml/2006/main">
+              <a:graphicData uri="http://schemas.openxmlformats.org/drawingml/2006/picture">
+                <pic:pic xmlns:pic="http://schemas.openxmlformats.org/drawingml/2006/picture">
+                  <pic:nvPicPr>
+                    <pic:cNvPr id="12" name="Screen Shot 2018-01-22 at 10.09.55 AM.png"/>
+                    <pic:cNvPicPr/>
+                  </pic:nvPicPr>
+                  <pic:blipFill>
+                    <a:blip r:embed="rId21" cstate="print">
+                      <a:extLst>
+                        <a:ext uri="{28A0092B-C50C-407E-A947-70E740481C1C}">
+                          <a14:useLocalDpi xmlns:a14="http://schemas.microsoft.com/office/drawing/2010/main" val="0"/>
+                        </a:ext>
+                      </a:extLst>
+                    </a:blip>
+                    <a:stretch>
+                      <a:fillRect/>
+                    </a:stretch>
+                  </pic:blipFill>
+                  <pic:spPr>
+                    <a:xfrm>
+                      <a:off x="0" y="0"/>
+                      <a:ext cx="5566565" cy="3358715"/>
+                    </a:xfrm>
+                    <a:prstGeom prst="rect">
+                      <a:avLst/>
+                    </a:prstGeom>
+                  </pic:spPr>
+                </pic:pic>
+              </a:graphicData>
+            </a:graphic>
+          </wp:inline>
+        </w:drawing>
+      </w:r>
+    </w:p>
+    <w:p>
+      <w:pPr>
+        <w:pStyle w:val="Body"/>
+        <w:ind w:firstLine="90"/>
+        <w:jc w:val="center"/>
+        <w:rPr>
+          <w:bCs/>
+          <w:sz w:val="24"/>
+          <w:szCs w:val="24"/>
+        </w:rPr>
+      </w:pPr>
+      <w:r>
+        <w:rPr>
+          <w:b/>
+          <w:bCs/>
+          <w:sz w:val="24"/>
+          <w:szCs w:val="24"/>
+        </w:rPr>
+        <w:t xml:space="preserve">Figure 7: </w:t>
+      </w:r>
+      <w:r>
+        <w:rPr>
+          <w:bCs/>
+          <w:sz w:val="24"/>
+          <w:szCs w:val="24"/>
+        </w:rPr>
+        <w:t xml:space="preserve">Regression results for predicting remaining range in miles. </w:t>
+      </w:r>
+    </w:p>
+    <w:p>
+      <w:pPr>
+        <w:pStyle w:val="Body"/>
+        <w:ind w:firstLine="90"/>
+        <w:jc w:val="center"/>
+        <w:rPr>
+          <w:bCs/>
+          <w:sz w:val="24"/>
+          <w:szCs w:val="24"/>
+        </w:rPr>
+      </w:pPr>
+    </w:p>
+    <w:p>
+      <w:pPr>
+        <w:pStyle w:val="Body"/>
+        <w:ind w:firstLine="90"/>
+        <w:rPr>
+          <w:bCs/>
+          <w:sz w:val="24"/>
+          <w:szCs w:val="24"/>
+        </w:rPr>
+      </w:pPr>
+      <w:r>
+        <w:rPr>
+          <w:bCs/>
+          <w:sz w:val="24"/>
+          <w:szCs w:val="24"/>
+        </w:rPr>
+        <w:tab/>
+        <w:t>Predicting the remaining range in miles resulted in obtaining the highest R</w:t>
+      </w:r>
+      <w:r>
+        <w:rPr>
+          <w:bCs/>
+          <w:sz w:val="24"/>
+          <w:szCs w:val="24"/>
+          <w:vertAlign w:val="superscript"/>
+        </w:rPr>
+        <w:t xml:space="preserve">2 </w:t>
+      </w:r>
+      <w:r>
+        <w:rPr>
+          <w:bCs/>
+          <w:sz w:val="24"/>
+          <w:szCs w:val="24"/>
+        </w:rPr>
+        <w:t>of 0.95 as compared to the highest R</w:t>
+      </w:r>
+      <w:r>
+        <w:rPr>
+          <w:bCs/>
+          <w:sz w:val="24"/>
+          <w:szCs w:val="24"/>
+          <w:vertAlign w:val="superscript"/>
+        </w:rPr>
+        <w:t xml:space="preserve">2 </w:t>
+      </w:r>
+      <w:r>
+        <w:rPr>
+          <w:bCs/>
+          <w:sz w:val="24"/>
+          <w:szCs w:val="24"/>
+        </w:rPr>
+        <w:t xml:space="preserve">of 0.5 for remaining range in %. </w:t>
+      </w:r>
+      <w:bookmarkStart w:id="0" w:name="_GoBack"/>
+      <w:bookmarkEnd w:id="0"/>
+      <w:r>
+        <w:rPr>
+          <w:bCs/>
+          <w:sz w:val="24"/>
+          <w:szCs w:val="24"/>
+        </w:rPr>
+        <w:t xml:space="preserve">We can conclude that to produce a more robust model for remaining range in terms of percentage of the original battery range, we need to obtain more variables including the average battery temperature and recommend the optional frequency columns to be a part of the main survey as they had the highest regression coefficients as compared to the rest of the variables used in prediction. Additionally, more observations are required to obtain a more consistent result in terms of statistical analysis. Optional categories (full charge frequency, empty charge frequency, and daily charge level) had a lot of frequency categories, but very little data for some of them </w:t>
+      </w:r>
+      <w:r>
+        <w:rPr>
+          <w:bCs/>
+          <w:sz w:val="24"/>
+          <w:szCs w:val="24"/>
+        </w:rPr>
+        <w:lastRenderedPageBreak/>
+        <w:t xml:space="preserve">which prompted us to unite them. This might have affected the resulting analysis of statistical significance as well as the imputation of the optional columns using logistic regression. </w:t>
+      </w:r>
+    </w:p>
+    <w:p>
+      <w:pPr>
+        <w:pStyle w:val="Body"/>
+        <w:ind w:firstLine="90"/>
+        <w:rPr>
+          <w:bCs/>
+          <w:sz w:val="24"/>
+          <w:szCs w:val="24"/>
+        </w:rPr>
+      </w:pPr>
+    </w:p>
+    <w:p>
+      <w:pPr>
+        <w:pStyle w:val="Body"/>
+        <w:ind w:firstLine="90"/>
+        <w:rPr>
+          <w:bCs/>
+          <w:sz w:val="24"/>
+          <w:szCs w:val="24"/>
+        </w:rPr>
+      </w:pPr>
+      <w:r>
+        <w:rPr>
+          <w:bCs/>
+          <w:noProof/>
+          <w:sz w:val="24"/>
+          <w:szCs w:val="24"/>
+        </w:rPr>
+        <w:drawing>
+          <wp:inline distT="0" distB="0" distL="0" distR="0" wp14:anchorId="5EEA25E6" wp14:editId="4F6885B8">
+            <wp:extent cx="3104941" cy="2239942"/>
+            <wp:effectExtent l="0" t="0" r="0" b="0"/>
+            <wp:docPr id="13" name="Picture 13"/>
+            <wp:cNvGraphicFramePr>
+              <a:graphicFrameLocks xmlns:a="http://schemas.openxmlformats.org/drawingml/2006/main" noChangeAspect="1"/>
+            </wp:cNvGraphicFramePr>
+            <a:graphic xmlns:a="http://schemas.openxmlformats.org/drawingml/2006/main">
+              <a:graphicData uri="http://schemas.openxmlformats.org/drawingml/2006/picture">
+                <pic:pic xmlns:pic="http://schemas.openxmlformats.org/drawingml/2006/picture">
+                  <pic:nvPicPr>
+                    <pic:cNvPr id="13" name="Screen Shot 2018-01-22 at 10.14.34 AM.png"/>
+                    <pic:cNvPicPr/>
+                  </pic:nvPicPr>
+                  <pic:blipFill>
+                    <a:blip r:embed="rId22" cstate="print">
+                      <a:extLst>
+                        <a:ext uri="{28A0092B-C50C-407E-A947-70E740481C1C}">
+                          <a14:useLocalDpi xmlns:a14="http://schemas.microsoft.com/office/drawing/2010/main" val="0"/>
+                        </a:ext>
+                      </a:extLst>
+                    </a:blip>
+                    <a:stretch>
+                      <a:fillRect/>
+                    </a:stretch>
+                  </pic:blipFill>
+                  <pic:spPr>
+                    <a:xfrm>
+                      <a:off x="0" y="0"/>
+                      <a:ext cx="3138215" cy="2263946"/>
+                    </a:xfrm>
+                    <a:prstGeom prst="rect">
+                      <a:avLst/>
+                    </a:prstGeom>
+                  </pic:spPr>
+                </pic:pic>
+              </a:graphicData>
+            </a:graphic>
+          </wp:inline>
+        </w:drawing>
+      </w:r>
+      <w:r>
+        <w:rPr>
+          <w:bCs/>
+          <w:noProof/>
+          <w:sz w:val="24"/>
+          <w:szCs w:val="24"/>
+        </w:rPr>
+        <w:drawing>
+          <wp:inline distT="0" distB="0" distL="0" distR="0" wp14:anchorId="59153FA3" wp14:editId="2A3F3695">
+            <wp:extent cx="3144820" cy="2208942"/>
+            <wp:effectExtent l="0" t="0" r="5080" b="1270"/>
+            <wp:docPr id="14" name="Picture 14"/>
+            <wp:cNvGraphicFramePr>
+              <a:graphicFrameLocks xmlns:a="http://schemas.openxmlformats.org/drawingml/2006/main" noChangeAspect="1"/>
+            </wp:cNvGraphicFramePr>
+            <a:graphic xmlns:a="http://schemas.openxmlformats.org/drawingml/2006/main">
+              <a:graphicData uri="http://schemas.openxmlformats.org/drawingml/2006/picture">
+                <pic:pic xmlns:pic="http://schemas.openxmlformats.org/drawingml/2006/picture">
+                  <pic:nvPicPr>
+                    <pic:cNvPr id="14" name="Screen Shot 2018-01-22 at 10.15.29 AM.png"/>
+                    <pic:cNvPicPr/>
+                  </pic:nvPicPr>
+                  <pic:blipFill>
+                    <a:blip r:embed="rId23" cstate="print">
+                      <a:extLst>
+                        <a:ext uri="{28A0092B-C50C-407E-A947-70E740481C1C}">
+                          <a14:useLocalDpi xmlns:a14="http://schemas.microsoft.com/office/drawing/2010/main" val="0"/>
+                        </a:ext>
+                      </a:extLst>
+                    </a:blip>
+                    <a:stretch>
+                      <a:fillRect/>
+                    </a:stretch>
+                  </pic:blipFill>
+                  <pic:spPr>
+                    <a:xfrm>
+                      <a:off x="0" y="0"/>
+                      <a:ext cx="3188180" cy="2239399"/>
+                    </a:xfrm>
+                    <a:prstGeom prst="rect">
+                      <a:avLst/>
+                    </a:prstGeom>
+                  </pic:spPr>
+                </pic:pic>
+              </a:graphicData>
+            </a:graphic>
+          </wp:inline>
+        </w:drawing>
+      </w:r>
+    </w:p>
+    <w:p>
+      <w:pPr>
+        <w:pStyle w:val="Body"/>
+        <w:numPr>
+          <w:ilvl w:val="0"/>
+          <w:numId w:val="10"/>
+        </w:numPr>
+        <w:ind w:left="1800"/>
+        <w:rPr>
+          <w:bCs/>
+          <w:sz w:val="24"/>
+          <w:szCs w:val="24"/>
+        </w:rPr>
+      </w:pPr>
+      <w:r>
+        <w:rPr>
+          <w:bCs/>
+          <w:sz w:val="24"/>
+          <w:szCs w:val="24"/>
+        </w:rPr>
+        <w:t>Remaining range in %</w:t>
+      </w:r>
+      <w:r>
+        <w:rPr>
+          <w:bCs/>
+          <w:sz w:val="24"/>
+          <w:szCs w:val="24"/>
+        </w:rPr>
+        <w:tab/>
+      </w:r>
+      <w:r>
+        <w:rPr>
+          <w:bCs/>
+          <w:sz w:val="24"/>
+          <w:szCs w:val="24"/>
+        </w:rPr>
+        <w:tab/>
+      </w:r>
+      <w:r>
+        <w:rPr>
+          <w:bCs/>
+          <w:sz w:val="24"/>
+          <w:szCs w:val="24"/>
+        </w:rPr>
+        <w:tab/>
+      </w:r>
+      <w:r>
+        <w:rPr>
+          <w:bCs/>
+          <w:sz w:val="24"/>
+          <w:szCs w:val="24"/>
+        </w:rPr>
+        <w:tab/>
+        <w:t>B) Remaining range in mi</w:t>
+      </w:r>
+    </w:p>
+    <w:p>
+      <w:pPr>
+        <w:pStyle w:val="Body"/>
+        <w:ind w:left="1800"/>
+        <w:rPr>
+          <w:bCs/>
+          <w:sz w:val="24"/>
+          <w:szCs w:val="24"/>
+        </w:rPr>
+      </w:pPr>
+    </w:p>
+    <w:p>
+      <w:pPr>
+        <w:pStyle w:val="Body"/>
+        <w:ind w:left="1800"/>
+        <w:rPr>
+          <w:bCs/>
+          <w:sz w:val="24"/>
+          <w:szCs w:val="24"/>
+        </w:rPr>
+      </w:pPr>
+      <w:r>
+        <w:rPr>
+          <w:b/>
+          <w:bCs/>
+          <w:sz w:val="24"/>
+          <w:szCs w:val="24"/>
+        </w:rPr>
+        <w:t xml:space="preserve">Figure 8: </w:t>
+      </w:r>
+      <w:r>
+        <w:rPr>
+          <w:bCs/>
+          <w:sz w:val="24"/>
+          <w:szCs w:val="24"/>
+        </w:rPr>
+        <w:t xml:space="preserve">Remaining range prediction distribution in different units. </w:t>
+      </w:r>
+    </w:p>
+    <w:p>
+      <w:pPr>
+        <w:pStyle w:val="Body"/>
+        <w:ind w:left="1800"/>
+        <w:rPr>
+          <w:bCs/>
+          <w:sz w:val="24"/>
+          <w:szCs w:val="24"/>
+        </w:rPr>
+      </w:pPr>
+    </w:p>
+    <w:p>
+      <w:pPr>
+        <w:pStyle w:val="Body"/>
+        <w:rPr>
+          <w:bCs/>
+          <w:sz w:val="24"/>
+          <w:szCs w:val="24"/>
+        </w:rPr>
+      </w:pPr>
+      <w:r>
+        <w:rPr>
+          <w:bCs/>
+          <w:sz w:val="24"/>
+          <w:szCs w:val="24"/>
+        </w:rPr>
+        <w:tab/>
+        <w:t>After performing the regression analysis on Tesla Model S 85 observations separately, much more accurate results were obtained as shown in Table 7. The best prediction was calculated using Random Forest regression with the highest R</w:t>
+      </w:r>
+      <w:r>
+        <w:rPr>
+          <w:bCs/>
+          <w:sz w:val="24"/>
+          <w:szCs w:val="24"/>
+          <w:vertAlign w:val="superscript"/>
+        </w:rPr>
+        <w:t>2</w:t>
+      </w:r>
+      <w:r>
+        <w:rPr>
+          <w:bCs/>
+          <w:sz w:val="24"/>
+          <w:szCs w:val="24"/>
+        </w:rPr>
+        <w:t xml:space="preserve"> of 0.61 and the lowest root mean squared error of 0.016. This result was obtained using 438 observations for Model S 85. Therefore, it is recommended to build the predictive models for remaining range based on different car models as the type of model affects the predictive powers of the algorithm. Each model has different original ranges as</w:t>
+      </w:r>
+      <w:r>
+        <w:rPr>
+          <w:bCs/>
+          <w:sz w:val="24"/>
+          <w:szCs w:val="24"/>
+        </w:rPr>
+        <w:t xml:space="preserve"> well as performance efficiency (as denoted by P and D in the model name). </w:t>
+      </w:r>
+      <w:r>
+        <w:rPr>
+          <w:bCs/>
+          <w:sz w:val="24"/>
+          <w:szCs w:val="24"/>
+        </w:rPr>
+        <w:t xml:space="preserve">Tesla models also range in horsepower ratings which also affects model performance demonstrating that model type cannot be equated to battery pack size. In the future analysis, more observations should be obtained for each model type to analyze regression more accurately. </w:t>
+      </w:r>
+    </w:p>
+    <w:p>
+      <w:pPr>
+        <w:pStyle w:val="Body"/>
+        <w:rPr>
+          <w:bCs/>
+          <w:sz w:val="24"/>
+          <w:szCs w:val="24"/>
+        </w:rPr>
+      </w:pPr>
+    </w:p>
+    <w:p>
+      <w:pPr>
+        <w:pStyle w:val="Body"/>
+        <w:spacing w:line="276" w:lineRule="auto"/>
+        <w:jc w:val="center"/>
+        <w:rPr>
+          <w:bCs/>
+          <w:sz w:val="24"/>
+          <w:szCs w:val="24"/>
+        </w:rPr>
+      </w:pPr>
+      <w:r>
+        <w:rPr>
+          <w:b/>
+          <w:bCs/>
+          <w:sz w:val="24"/>
+          <w:szCs w:val="24"/>
+        </w:rPr>
+        <w:t>Table 7</w:t>
+      </w:r>
+      <w:r>
+        <w:rPr>
+          <w:b/>
+          <w:bCs/>
+          <w:sz w:val="24"/>
+          <w:szCs w:val="24"/>
+        </w:rPr>
+        <w:t xml:space="preserve">: </w:t>
+      </w:r>
+      <w:r>
+        <w:rPr>
+          <w:bCs/>
+          <w:sz w:val="24"/>
+          <w:szCs w:val="24"/>
+        </w:rPr>
+        <w:t>Regression results for predicting remaining range (in %)</w:t>
+      </w:r>
+      <w:r>
+        <w:rPr>
+          <w:bCs/>
+          <w:sz w:val="24"/>
+          <w:szCs w:val="24"/>
+        </w:rPr>
+        <w:t xml:space="preserve"> of Tesla Model S 85</w:t>
+      </w:r>
+      <w:r>
+        <w:rPr>
+          <w:bCs/>
+          <w:sz w:val="24"/>
+          <w:szCs w:val="24"/>
+        </w:rPr>
+        <w:t>.</w:t>
+      </w:r>
+    </w:p>
+    <w:p>
+      <w:pPr>
+        <w:pStyle w:val="Body"/>
+        <w:spacing w:line="276" w:lineRule="auto"/>
+        <w:jc w:val="center"/>
+        <w:rPr>
+          <w:bCs/>
+          <w:sz w:val="24"/>
+          <w:szCs w:val="24"/>
+        </w:rPr>
+      </w:pPr>
+    </w:p>
+    <w:tbl>
+      <w:tblPr>
+        <w:tblW w:w="5036" w:type="dxa"/>
+        <w:jc w:val="center"/>
+        <w:tblBorders>
+          <w:top w:val="single" w:sz="2" w:space="0" w:color="000000"/>
+          <w:left w:val="single" w:sz="2" w:space="0" w:color="000000"/>
+          <w:bottom w:val="single" w:sz="2" w:space="0" w:color="000000"/>
+          <w:right w:val="single" w:sz="2" w:space="0" w:color="000000"/>
+          <w:insideH w:val="single" w:sz="2" w:space="0" w:color="000000"/>
+          <w:insideV w:val="single" w:sz="2" w:space="0" w:color="000000"/>
+        </w:tblBorders>
+        <w:tblLayout w:type="fixed"/>
+        <w:tblLook w:val="04A0" w:firstRow="1" w:lastRow="0" w:firstColumn="1" w:lastColumn="0" w:noHBand="0" w:noVBand="1"/>
+      </w:tblPr>
+      <w:tblGrid>
+        <w:gridCol w:w="1774"/>
+        <w:gridCol w:w="1720"/>
+        <w:gridCol w:w="1542"/>
+      </w:tblGrid>
+      <w:tr>
+        <w:trPr>
+          <w:trHeight w:val="174"/>
+          <w:jc w:val="center"/>
+        </w:trPr>
+        <w:tc>
+          <w:tcPr>
+            <w:tcW w:w="1774" w:type="dxa"/>
+            <w:tcBorders>
+              <w:top w:val="single" w:sz="2" w:space="0" w:color="000000"/>
+              <w:left w:val="single" w:sz="2" w:space="0" w:color="000000"/>
+              <w:bottom w:val="single" w:sz="2" w:space="0" w:color="000000"/>
+              <w:right w:val="single" w:sz="2" w:space="0" w:color="000000"/>
+            </w:tcBorders>
+            <w:shd w:val="clear" w:color="auto" w:fill="auto"/>
+            <w:tcMar>
+              <w:top w:w="80" w:type="dxa"/>
+              <w:left w:w="80" w:type="dxa"/>
+              <w:bottom w:w="80" w:type="dxa"/>
+              <w:right w:w="80" w:type="dxa"/>
+            </w:tcMar>
+          </w:tcPr>
+          <w:p>
+            <w:pPr>
+              <w:pStyle w:val="TableStyle2"/>
+              <w:ind w:left="112"/>
+              <w:jc w:val="center"/>
+            </w:pPr>
+            <w:r>
+              <w:rPr>
+                <w:b/>
+                <w:bCs/>
+              </w:rPr>
+              <w:t>Regress</w:t>
+            </w:r>
+            <w:r>
+              <w:rPr>
+                <w:b/>
+                <w:bCs/>
+              </w:rPr>
+              <w:t>ion</w:t>
+            </w:r>
+          </w:p>
+        </w:tc>
+        <w:tc>
+          <w:tcPr>
+            <w:tcW w:w="1720" w:type="dxa"/>
+            <w:tcBorders>
+              <w:top w:val="single" w:sz="2" w:space="0" w:color="000000"/>
+              <w:left w:val="single" w:sz="2" w:space="0" w:color="000000"/>
+              <w:bottom w:val="single" w:sz="2" w:space="0" w:color="000000"/>
+              <w:right w:val="single" w:sz="2" w:space="0" w:color="000000"/>
+            </w:tcBorders>
+            <w:shd w:val="clear" w:color="auto" w:fill="auto"/>
+            <w:tcMar>
+              <w:top w:w="80" w:type="dxa"/>
+              <w:left w:w="80" w:type="dxa"/>
+              <w:bottom w:w="80" w:type="dxa"/>
+              <w:right w:w="80" w:type="dxa"/>
+            </w:tcMar>
+          </w:tcPr>
+          <w:p>
+            <w:pPr>
+              <w:pStyle w:val="TableStyle2"/>
+              <w:ind w:left="112"/>
+              <w:jc w:val="center"/>
+            </w:pPr>
+            <w:r>
+              <w:rPr>
+                <w:b/>
+                <w:bCs/>
+              </w:rPr>
+              <w:t>R</w:t>
+            </w:r>
+            <w:r>
+              <w:rPr>
+                <w:b/>
+                <w:bCs/>
+                <w:vertAlign w:val="superscript"/>
+              </w:rPr>
+              <w:t>2</w:t>
+            </w:r>
+            <w:r>
+              <w:rPr>
+                <w:b/>
+                <w:bCs/>
+              </w:rPr>
+              <w:t xml:space="preserve"> </w:t>
+            </w:r>
+          </w:p>
+        </w:tc>
+        <w:tc>
+          <w:tcPr>
+            <w:tcW w:w="1542" w:type="dxa"/>
+            <w:tcBorders>
+              <w:top w:val="single" w:sz="2" w:space="0" w:color="000000"/>
+              <w:left w:val="single" w:sz="2" w:space="0" w:color="000000"/>
+              <w:bottom w:val="single" w:sz="2" w:space="0" w:color="000000"/>
+              <w:right w:val="single" w:sz="2" w:space="0" w:color="000000"/>
+            </w:tcBorders>
+            <w:shd w:val="clear" w:color="auto" w:fill="auto"/>
+            <w:tcMar>
+              <w:top w:w="80" w:type="dxa"/>
+              <w:left w:w="80" w:type="dxa"/>
+              <w:bottom w:w="80" w:type="dxa"/>
+              <w:right w:w="80" w:type="dxa"/>
+            </w:tcMar>
+          </w:tcPr>
+          <w:p>
+            <w:pPr>
+              <w:pStyle w:val="TableStyle2"/>
+              <w:ind w:left="112"/>
+              <w:jc w:val="center"/>
+            </w:pPr>
+            <w:r>
+              <w:rPr>
+                <w:b/>
+                <w:bCs/>
+              </w:rPr>
+              <w:t>RMSE</w:t>
+            </w:r>
+          </w:p>
+        </w:tc>
+      </w:tr>
+      <w:tr>
+        <w:trPr>
+          <w:trHeight w:val="374"/>
+          <w:jc w:val="center"/>
+        </w:trPr>
+        <w:tc>
+          <w:tcPr>
+            <w:tcW w:w="1774" w:type="dxa"/>
+            <w:tcBorders>
+              <w:top w:val="single" w:sz="2" w:space="0" w:color="000000"/>
+              <w:left w:val="single" w:sz="2" w:space="0" w:color="000000"/>
+              <w:bottom w:val="single" w:sz="2" w:space="0" w:color="000000"/>
+              <w:right w:val="single" w:sz="2" w:space="0" w:color="000000"/>
+            </w:tcBorders>
+            <w:shd w:val="clear" w:color="auto" w:fill="EEEEEE"/>
+            <w:tcMar>
+              <w:top w:w="80" w:type="dxa"/>
+              <w:left w:w="80" w:type="dxa"/>
+              <w:bottom w:w="80" w:type="dxa"/>
+              <w:right w:w="80" w:type="dxa"/>
+            </w:tcMar>
+          </w:tcPr>
+          <w:p>
+            <w:pPr>
+              <w:pStyle w:val="TableStyle2"/>
+              <w:ind w:left="112"/>
+              <w:jc w:val="center"/>
+            </w:pPr>
+            <w:r>
+              <w:t>Elastic Net</w:t>
+            </w:r>
+          </w:p>
+        </w:tc>
+        <w:tc>
+          <w:tcPr>
+            <w:tcW w:w="1720" w:type="dxa"/>
+            <w:tcBorders>
+              <w:top w:val="single" w:sz="2" w:space="0" w:color="000000"/>
+              <w:left w:val="single" w:sz="2" w:space="0" w:color="000000"/>
+              <w:bottom w:val="single" w:sz="2" w:space="0" w:color="000000"/>
+              <w:right w:val="single" w:sz="2" w:space="0" w:color="000000"/>
+            </w:tcBorders>
+            <w:shd w:val="clear" w:color="auto" w:fill="EEEEEE"/>
+            <w:tcMar>
+              <w:top w:w="80" w:type="dxa"/>
+              <w:left w:w="80" w:type="dxa"/>
+              <w:bottom w:w="80" w:type="dxa"/>
+              <w:right w:w="80" w:type="dxa"/>
+            </w:tcMar>
+          </w:tcPr>
+          <w:p>
+            <w:pPr>
+              <w:pStyle w:val="TableStyle2"/>
+              <w:ind w:left="112"/>
+              <w:jc w:val="center"/>
+            </w:pPr>
+            <w:r>
+              <w:t>0.421</w:t>
+            </w:r>
+          </w:p>
+        </w:tc>
+        <w:tc>
+          <w:tcPr>
+            <w:tcW w:w="1542" w:type="dxa"/>
+            <w:tcBorders>
+              <w:top w:val="single" w:sz="2" w:space="0" w:color="000000"/>
+              <w:left w:val="single" w:sz="2" w:space="0" w:color="000000"/>
+              <w:bottom w:val="single" w:sz="2" w:space="0" w:color="000000"/>
+              <w:right w:val="single" w:sz="2" w:space="0" w:color="000000"/>
+            </w:tcBorders>
+            <w:shd w:val="clear" w:color="auto" w:fill="EEEEEE"/>
+            <w:tcMar>
+              <w:top w:w="80" w:type="dxa"/>
+              <w:left w:w="80" w:type="dxa"/>
+              <w:bottom w:w="80" w:type="dxa"/>
+              <w:right w:w="80" w:type="dxa"/>
+            </w:tcMar>
+          </w:tcPr>
+          <w:p>
+            <w:pPr>
+              <w:pStyle w:val="TableStyle2"/>
+              <w:ind w:left="112"/>
+              <w:jc w:val="center"/>
+            </w:pPr>
+            <w:r>
+              <w:t>0.0</w:t>
+            </w:r>
+            <w:r>
+              <w:t>19</w:t>
+            </w:r>
+          </w:p>
+        </w:tc>
+      </w:tr>
+      <w:tr>
+        <w:trPr>
+          <w:trHeight w:val="239"/>
+          <w:jc w:val="center"/>
+        </w:trPr>
+        <w:tc>
+          <w:tcPr>
+            <w:tcW w:w="1774" w:type="dxa"/>
+            <w:tcBorders>
+              <w:top w:val="single" w:sz="2" w:space="0" w:color="000000"/>
+              <w:left w:val="single" w:sz="2" w:space="0" w:color="000000"/>
+              <w:bottom w:val="single" w:sz="2" w:space="0" w:color="000000"/>
+              <w:right w:val="single" w:sz="2" w:space="0" w:color="000000"/>
+            </w:tcBorders>
+            <w:shd w:val="clear" w:color="auto" w:fill="auto"/>
+            <w:tcMar>
+              <w:top w:w="80" w:type="dxa"/>
+              <w:left w:w="80" w:type="dxa"/>
+              <w:bottom w:w="80" w:type="dxa"/>
+              <w:right w:w="80" w:type="dxa"/>
+            </w:tcMar>
+          </w:tcPr>
+          <w:p>
+            <w:pPr>
+              <w:pStyle w:val="TableStyle2"/>
+              <w:ind w:left="112"/>
+              <w:jc w:val="center"/>
+            </w:pPr>
+            <w:r>
+              <w:t>Ridge Regression</w:t>
+            </w:r>
+          </w:p>
+        </w:tc>
+        <w:tc>
+          <w:tcPr>
+            <w:tcW w:w="1720" w:type="dxa"/>
+            <w:tcBorders>
+              <w:top w:val="single" w:sz="2" w:space="0" w:color="000000"/>
+              <w:left w:val="single" w:sz="2" w:space="0" w:color="000000"/>
+              <w:bottom w:val="single" w:sz="2" w:space="0" w:color="000000"/>
+              <w:right w:val="single" w:sz="2" w:space="0" w:color="000000"/>
+            </w:tcBorders>
+            <w:shd w:val="clear" w:color="auto" w:fill="auto"/>
+            <w:tcMar>
+              <w:top w:w="80" w:type="dxa"/>
+              <w:left w:w="80" w:type="dxa"/>
+              <w:bottom w:w="80" w:type="dxa"/>
+              <w:right w:w="80" w:type="dxa"/>
+            </w:tcMar>
+          </w:tcPr>
+          <w:p>
+            <w:pPr>
+              <w:pStyle w:val="TableStyle2"/>
+              <w:ind w:left="112"/>
+              <w:jc w:val="center"/>
+            </w:pPr>
+            <w:r>
+              <w:t>0.447</w:t>
+            </w:r>
+          </w:p>
+        </w:tc>
+        <w:tc>
+          <w:tcPr>
+            <w:tcW w:w="1542" w:type="dxa"/>
+            <w:tcBorders>
+              <w:top w:val="single" w:sz="2" w:space="0" w:color="000000"/>
+              <w:left w:val="single" w:sz="2" w:space="0" w:color="000000"/>
+              <w:bottom w:val="single" w:sz="2" w:space="0" w:color="000000"/>
+              <w:right w:val="single" w:sz="2" w:space="0" w:color="000000"/>
+            </w:tcBorders>
+            <w:shd w:val="clear" w:color="auto" w:fill="auto"/>
+            <w:tcMar>
+              <w:top w:w="80" w:type="dxa"/>
+              <w:left w:w="80" w:type="dxa"/>
+              <w:bottom w:w="80" w:type="dxa"/>
+              <w:right w:w="80" w:type="dxa"/>
+            </w:tcMar>
+          </w:tcPr>
+          <w:p>
+            <w:pPr>
+              <w:pStyle w:val="TableStyle2"/>
+              <w:ind w:left="112"/>
+              <w:jc w:val="center"/>
+            </w:pPr>
+            <w:r>
+              <w:t>0.0</w:t>
+            </w:r>
+            <w:r>
+              <w:t>18</w:t>
+            </w:r>
+          </w:p>
+        </w:tc>
+      </w:tr>
+      <w:tr>
+        <w:trPr>
+          <w:trHeight w:val="340"/>
+          <w:jc w:val="center"/>
+        </w:trPr>
+        <w:tc>
+          <w:tcPr>
+            <w:tcW w:w="1774" w:type="dxa"/>
+            <w:tcBorders>
+              <w:top w:val="single" w:sz="2" w:space="0" w:color="000000"/>
+              <w:left w:val="single" w:sz="2" w:space="0" w:color="000000"/>
+              <w:bottom w:val="single" w:sz="2" w:space="0" w:color="000000"/>
+              <w:right w:val="single" w:sz="2" w:space="0" w:color="000000"/>
+            </w:tcBorders>
+            <w:shd w:val="clear" w:color="auto" w:fill="EEEEEE"/>
+            <w:tcMar>
+              <w:top w:w="80" w:type="dxa"/>
+              <w:left w:w="80" w:type="dxa"/>
+              <w:bottom w:w="80" w:type="dxa"/>
+              <w:right w:w="80" w:type="dxa"/>
+            </w:tcMar>
+          </w:tcPr>
+          <w:p>
+            <w:pPr>
+              <w:pStyle w:val="TableStyle2"/>
+              <w:ind w:left="112"/>
+              <w:jc w:val="center"/>
+            </w:pPr>
+            <w:r>
+              <w:t>Linear Regression</w:t>
+            </w:r>
+          </w:p>
+        </w:tc>
+        <w:tc>
+          <w:tcPr>
+            <w:tcW w:w="1720" w:type="dxa"/>
+            <w:tcBorders>
+              <w:top w:val="single" w:sz="2" w:space="0" w:color="000000"/>
+              <w:left w:val="single" w:sz="2" w:space="0" w:color="000000"/>
+              <w:bottom w:val="single" w:sz="2" w:space="0" w:color="000000"/>
+              <w:right w:val="single" w:sz="2" w:space="0" w:color="000000"/>
+            </w:tcBorders>
+            <w:shd w:val="clear" w:color="auto" w:fill="EEEEEE"/>
+            <w:tcMar>
+              <w:top w:w="80" w:type="dxa"/>
+              <w:left w:w="80" w:type="dxa"/>
+              <w:bottom w:w="80" w:type="dxa"/>
+              <w:right w:w="80" w:type="dxa"/>
+            </w:tcMar>
+          </w:tcPr>
+          <w:p>
+            <w:pPr>
+              <w:pStyle w:val="TableStyle2"/>
+              <w:ind w:left="112"/>
+              <w:jc w:val="center"/>
+            </w:pPr>
+            <w:r>
+              <w:t>0.453</w:t>
+            </w:r>
+          </w:p>
+        </w:tc>
+        <w:tc>
+          <w:tcPr>
+            <w:tcW w:w="1542" w:type="dxa"/>
+            <w:tcBorders>
+              <w:top w:val="single" w:sz="2" w:space="0" w:color="000000"/>
+              <w:left w:val="single" w:sz="2" w:space="0" w:color="000000"/>
+              <w:bottom w:val="single" w:sz="2" w:space="0" w:color="000000"/>
+              <w:right w:val="single" w:sz="2" w:space="0" w:color="000000"/>
+            </w:tcBorders>
+            <w:shd w:val="clear" w:color="auto" w:fill="EEEEEE"/>
+            <w:tcMar>
+              <w:top w:w="80" w:type="dxa"/>
+              <w:left w:w="80" w:type="dxa"/>
+              <w:bottom w:w="80" w:type="dxa"/>
+              <w:right w:w="80" w:type="dxa"/>
+            </w:tcMar>
+          </w:tcPr>
+          <w:p>
+            <w:pPr>
+              <w:pStyle w:val="TableStyle2"/>
+              <w:ind w:left="112"/>
+              <w:jc w:val="center"/>
+            </w:pPr>
+            <w:r>
+              <w:t>0.0</w:t>
+            </w:r>
+            <w:r>
+              <w:t>18</w:t>
+            </w:r>
+          </w:p>
+        </w:tc>
+      </w:tr>
+      <w:tr>
+        <w:trPr>
+          <w:trHeight w:val="176"/>
+          <w:jc w:val="center"/>
+        </w:trPr>
+        <w:tc>
+          <w:tcPr>
+            <w:tcW w:w="1774" w:type="dxa"/>
+            <w:tcBorders>
+              <w:top w:val="single" w:sz="2" w:space="0" w:color="000000"/>
+              <w:left w:val="single" w:sz="2" w:space="0" w:color="000000"/>
+              <w:bottom w:val="single" w:sz="2" w:space="0" w:color="000000"/>
+              <w:right w:val="single" w:sz="2" w:space="0" w:color="000000"/>
+            </w:tcBorders>
+            <w:shd w:val="clear" w:color="auto" w:fill="auto"/>
+            <w:tcMar>
+              <w:top w:w="80" w:type="dxa"/>
+              <w:left w:w="80" w:type="dxa"/>
+              <w:bottom w:w="80" w:type="dxa"/>
+              <w:right w:w="80" w:type="dxa"/>
+            </w:tcMar>
+          </w:tcPr>
+          <w:p>
+            <w:pPr>
+              <w:pStyle w:val="TableStyle2"/>
+              <w:ind w:left="112"/>
+              <w:jc w:val="center"/>
+            </w:pPr>
+            <w:r>
+              <w:t>Random Forest</w:t>
+            </w:r>
+          </w:p>
+        </w:tc>
+        <w:tc>
+          <w:tcPr>
+            <w:tcW w:w="1720" w:type="dxa"/>
+            <w:tcBorders>
+              <w:top w:val="single" w:sz="2" w:space="0" w:color="000000"/>
+              <w:left w:val="single" w:sz="2" w:space="0" w:color="000000"/>
+              <w:bottom w:val="single" w:sz="2" w:space="0" w:color="000000"/>
+              <w:right w:val="single" w:sz="2" w:space="0" w:color="000000"/>
+            </w:tcBorders>
+            <w:shd w:val="clear" w:color="auto" w:fill="auto"/>
+            <w:tcMar>
+              <w:top w:w="80" w:type="dxa"/>
+              <w:left w:w="80" w:type="dxa"/>
+              <w:bottom w:w="80" w:type="dxa"/>
+              <w:right w:w="80" w:type="dxa"/>
+            </w:tcMar>
+          </w:tcPr>
+          <w:p>
+            <w:pPr>
+              <w:pStyle w:val="TableStyle2"/>
+              <w:ind w:left="112"/>
+              <w:jc w:val="center"/>
+            </w:pPr>
+            <w:r>
+              <w:t>0.61</w:t>
+            </w:r>
+          </w:p>
+        </w:tc>
+        <w:tc>
+          <w:tcPr>
+            <w:tcW w:w="1542" w:type="dxa"/>
+            <w:tcBorders>
+              <w:top w:val="single" w:sz="2" w:space="0" w:color="000000"/>
+              <w:left w:val="single" w:sz="2" w:space="0" w:color="000000"/>
+              <w:bottom w:val="single" w:sz="2" w:space="0" w:color="000000"/>
+              <w:right w:val="single" w:sz="2" w:space="0" w:color="000000"/>
+            </w:tcBorders>
+            <w:shd w:val="clear" w:color="auto" w:fill="auto"/>
+            <w:tcMar>
+              <w:top w:w="80" w:type="dxa"/>
+              <w:left w:w="80" w:type="dxa"/>
+              <w:bottom w:w="80" w:type="dxa"/>
+              <w:right w:w="80" w:type="dxa"/>
+            </w:tcMar>
+          </w:tcPr>
+          <w:p>
+            <w:pPr>
+              <w:pStyle w:val="TableStyle2"/>
+              <w:ind w:left="112"/>
+              <w:jc w:val="center"/>
+            </w:pPr>
+            <w:r>
+              <w:t>0.01</w:t>
+            </w:r>
+            <w:r>
+              <w:t>6</w:t>
+            </w:r>
+          </w:p>
+        </w:tc>
+      </w:tr>
+    </w:tbl>
+    <w:p>
+      <w:pPr>
+        <w:pStyle w:val="Body"/>
+        <w:rPr>
+          <w:bCs/>
+          <w:sz w:val="24"/>
+          <w:szCs w:val="24"/>
+        </w:rPr>
+      </w:pPr>
+    </w:p>
+    <w:p>
+      <w:pPr>
+        <w:pStyle w:val="Body"/>
+        <w:rPr>
+          <w:bCs/>
+          <w:sz w:val="24"/>
+          <w:szCs w:val="24"/>
+        </w:rPr>
+      </w:pPr>
+    </w:p>
+    <w:p>
+      <w:pPr>
+        <w:pStyle w:val="Body"/>
+        <w:rPr>
+          <w:b/>
+          <w:bCs/>
+          <w:sz w:val="28"/>
+          <w:szCs w:val="28"/>
+        </w:rPr>
+      </w:pPr>
+      <w:r>
+        <w:rPr>
+          <w:b/>
+          <w:bCs/>
+          <w:sz w:val="28"/>
+          <w:szCs w:val="28"/>
+        </w:rPr>
+        <w:lastRenderedPageBreak/>
         <w:t>Conclusion</w:t>
       </w:r>
     </w:p>
@@ -5694,7 +8190,29 @@
           <w:sz w:val="24"/>
           <w:szCs w:val="24"/>
         </w:rPr>
-        <w:t xml:space="preserve">As a result, daily full charge frequency was shown to negatively affect remaining range. Never discharging the battery fully was shown to positively influence the remaining range. 100% daily charge level was shown to affect remaining range negatively. </w:t>
+        <w:t>It was determined that not charging the battery fully and never fully discharging it helped to decrease the rate of battery degradation. The developed regression model for Tesla Model S 85 was designed to predict the remaining car range in % of the original battery range. The best regression was achieved by using Random Forest which resulted in R</w:t>
+      </w:r>
+      <w:r>
+        <w:rPr>
+          <w:sz w:val="24"/>
+          <w:szCs w:val="24"/>
+          <w:vertAlign w:val="superscript"/>
+        </w:rPr>
+        <w:t xml:space="preserve">2 </w:t>
+      </w:r>
+      <w:r>
+        <w:rPr>
+          <w:sz w:val="24"/>
+          <w:szCs w:val="24"/>
+        </w:rPr>
+        <w:t xml:space="preserve">of 0.61 and a root-mean-squared-error of 0.016. </w:t>
+      </w:r>
+      <w:r>
+        <w:rPr>
+          <w:sz w:val="24"/>
+          <w:szCs w:val="24"/>
+        </w:rPr>
+        <w:t xml:space="preserve">Full charge frequency was shown to be the best predictor of the battery performance as it had the highest negative regression coefficient. It was also established that regression analysis was the most effective when performed separately for different models as model type affected the battery degradation results. It is recommended to obtain more observations for each model type and include battery charge characteristics as a part of the main survey for further analysis. </w:t>
       </w:r>
     </w:p>
     <w:p>
@@ -5739,8 +8257,8 @@
       </w:pPr>
     </w:p>
     <w:sectPr>
-      <w:headerReference w:type="default" r:id="rId17"/>
-      <w:footerReference w:type="default" r:id="rId18"/>
+      <w:headerReference w:type="default" r:id="rId24"/>
+      <w:footerReference w:type="default" r:id="rId25"/>
       <w:pgSz w:w="12240" w:h="15840"/>
       <w:pgMar w:top="1440" w:right="720" w:bottom="1440" w:left="1440" w:header="720" w:footer="864" w:gutter="0"/>
       <w:cols w:space="720"/>
@@ -5750,7 +8268,7 @@
 </file>
 
 <file path=word/endnotes.xml><?xml version="1.0" encoding="utf-8"?>
-<w:endnotes xmlns:wpc="http://schemas.microsoft.com/office/word/2010/wordprocessingCanvas" xmlns:mo="http://schemas.microsoft.com/office/mac/office/2008/main" xmlns:mc="http://schemas.openxmlformats.org/markup-compatibility/2006" xmlns:mv="urn:schemas-microsoft-com:mac:vml" xmlns:o="urn:schemas-microsoft-com:office:office" xmlns:r="http://schemas.openxmlformats.org/officeDocument/2006/relationships" xmlns:m="http://schemas.openxmlformats.org/officeDocument/2006/math" xmlns:v="urn:schemas-microsoft-com:vml" xmlns:wp14="http://schemas.microsoft.com/office/word/2010/wordprocessingDrawing" xmlns:wp="http://schemas.openxmlformats.org/drawingml/2006/wordprocessingDrawing" xmlns:w10="urn:schemas-microsoft-com:office:word" xmlns:w="http://schemas.openxmlformats.org/wordprocessingml/2006/main" xmlns:w14="http://schemas.microsoft.com/office/word/2010/wordml" xmlns:w15="http://schemas.microsoft.com/office/word/2012/wordml" xmlns:wpg="http://schemas.microsoft.com/office/word/2010/wordprocessingGroup" xmlns:wpi="http://schemas.microsoft.com/office/word/2010/wordprocessingInk" xmlns:wne="http://schemas.microsoft.com/office/word/2006/wordml" xmlns:wps="http://schemas.microsoft.com/office/word/2010/wordprocessingShape" mc:Ignorable="w14 w15 wp14">
+<w:endnotes xmlns:wpc="http://schemas.microsoft.com/office/word/2010/wordprocessingCanvas" xmlns:cx="http://schemas.microsoft.com/office/drawing/2014/chartex" xmlns:cx1="http://schemas.microsoft.com/office/drawing/2015/9/8/chartex" xmlns:cx2="http://schemas.microsoft.com/office/drawing/2015/10/21/chartex" xmlns:cx3="http://schemas.microsoft.com/office/drawing/2016/5/9/chartex" xmlns:cx4="http://schemas.microsoft.com/office/drawing/2016/5/10/chartex" xmlns:cx5="http://schemas.microsoft.com/office/drawing/2016/5/11/chartex" xmlns:cx6="http://schemas.microsoft.com/office/drawing/2016/5/12/chartex" xmlns:cx7="http://schemas.microsoft.com/office/drawing/2016/5/13/chartex" xmlns:cx8="http://schemas.microsoft.com/office/drawing/2016/5/14/chartex" xmlns:mc="http://schemas.openxmlformats.org/markup-compatibility/2006" xmlns:aink="http://schemas.microsoft.com/office/drawing/2016/ink" xmlns:am3d="http://schemas.microsoft.com/office/drawing/2017/model3d" xmlns:o="urn:schemas-microsoft-com:office:office" xmlns:r="http://schemas.openxmlformats.org/officeDocument/2006/relationships" xmlns:m="http://schemas.openxmlformats.org/officeDocument/2006/math" xmlns:v="urn:schemas-microsoft-com:vml" xmlns:wp14="http://schemas.microsoft.com/office/word/2010/wordprocessingDrawing" xmlns:wp="http://schemas.openxmlformats.org/drawingml/2006/wordprocessingDrawing" xmlns:w10="urn:schemas-microsoft-com:office:word" xmlns:w="http://schemas.openxmlformats.org/wordprocessingml/2006/main" xmlns:w14="http://schemas.microsoft.com/office/word/2010/wordml" xmlns:w15="http://schemas.microsoft.com/office/word/2012/wordml" xmlns:w16cid="http://schemas.microsoft.com/office/word/2016/wordml/cid" xmlns:w16se="http://schemas.microsoft.com/office/word/2015/wordml/symex" xmlns:wpg="http://schemas.microsoft.com/office/word/2010/wordprocessingGroup" xmlns:wpi="http://schemas.microsoft.com/office/word/2010/wordprocessingInk" xmlns:wne="http://schemas.microsoft.com/office/word/2006/wordml" xmlns:wps="http://schemas.microsoft.com/office/word/2010/wordprocessingShape" mc:Ignorable="w14 w15 w16se w16cid wp14">
   <w:endnote w:type="separator" w:id="-1">
     <w:p>
       <w:r>
@@ -5769,13 +8287,13 @@
 </file>
 
 <file path=word/footer1.xml><?xml version="1.0" encoding="utf-8"?>
-<w:ftr xmlns:wpc="http://schemas.microsoft.com/office/word/2010/wordprocessingCanvas" xmlns:mo="http://schemas.microsoft.com/office/mac/office/2008/main" xmlns:mc="http://schemas.openxmlformats.org/markup-compatibility/2006" xmlns:mv="urn:schemas-microsoft-com:mac:vml" xmlns:o="urn:schemas-microsoft-com:office:office" xmlns:r="http://schemas.openxmlformats.org/officeDocument/2006/relationships" xmlns:m="http://schemas.openxmlformats.org/officeDocument/2006/math" xmlns:v="urn:schemas-microsoft-com:vml" xmlns:wp14="http://schemas.microsoft.com/office/word/2010/wordprocessingDrawing" xmlns:wp="http://schemas.openxmlformats.org/drawingml/2006/wordprocessingDrawing" xmlns:w10="urn:schemas-microsoft-com:office:word" xmlns:w="http://schemas.openxmlformats.org/wordprocessingml/2006/main" xmlns:w14="http://schemas.microsoft.com/office/word/2010/wordml" xmlns:w15="http://schemas.microsoft.com/office/word/2012/wordml" xmlns:wpg="http://schemas.microsoft.com/office/word/2010/wordprocessingGroup" xmlns:wpi="http://schemas.microsoft.com/office/word/2010/wordprocessingInk" xmlns:wne="http://schemas.microsoft.com/office/word/2006/wordml" xmlns:wps="http://schemas.microsoft.com/office/word/2010/wordprocessingShape" mc:Ignorable="w14 w15 wp14">
+<w:ftr xmlns:wpc="http://schemas.microsoft.com/office/word/2010/wordprocessingCanvas" xmlns:cx="http://schemas.microsoft.com/office/drawing/2014/chartex" xmlns:cx1="http://schemas.microsoft.com/office/drawing/2015/9/8/chartex" xmlns:cx2="http://schemas.microsoft.com/office/drawing/2015/10/21/chartex" xmlns:cx3="http://schemas.microsoft.com/office/drawing/2016/5/9/chartex" xmlns:cx4="http://schemas.microsoft.com/office/drawing/2016/5/10/chartex" xmlns:cx5="http://schemas.microsoft.com/office/drawing/2016/5/11/chartex" xmlns:cx6="http://schemas.microsoft.com/office/drawing/2016/5/12/chartex" xmlns:cx7="http://schemas.microsoft.com/office/drawing/2016/5/13/chartex" xmlns:cx8="http://schemas.microsoft.com/office/drawing/2016/5/14/chartex" xmlns:mc="http://schemas.openxmlformats.org/markup-compatibility/2006" xmlns:aink="http://schemas.microsoft.com/office/drawing/2016/ink" xmlns:am3d="http://schemas.microsoft.com/office/drawing/2017/model3d" xmlns:o="urn:schemas-microsoft-com:office:office" xmlns:r="http://schemas.openxmlformats.org/officeDocument/2006/relationships" xmlns:m="http://schemas.openxmlformats.org/officeDocument/2006/math" xmlns:v="urn:schemas-microsoft-com:vml" xmlns:wp14="http://schemas.microsoft.com/office/word/2010/wordprocessingDrawing" xmlns:wp="http://schemas.openxmlformats.org/drawingml/2006/wordprocessingDrawing" xmlns:w10="urn:schemas-microsoft-com:office:word" xmlns:w="http://schemas.openxmlformats.org/wordprocessingml/2006/main" xmlns:w14="http://schemas.microsoft.com/office/word/2010/wordml" xmlns:w15="http://schemas.microsoft.com/office/word/2012/wordml" xmlns:w16cid="http://schemas.microsoft.com/office/word/2016/wordml/cid" xmlns:w16se="http://schemas.microsoft.com/office/word/2015/wordml/symex" xmlns:wpg="http://schemas.microsoft.com/office/word/2010/wordprocessingGroup" xmlns:wpi="http://schemas.microsoft.com/office/word/2010/wordprocessingInk" xmlns:wne="http://schemas.microsoft.com/office/word/2006/wordml" xmlns:wps="http://schemas.microsoft.com/office/word/2010/wordprocessingShape" mc:Ignorable="w14 w15 w16se w16cid wp14">
   <w:p/>
 </w:ftr>
 </file>
 
 <file path=word/footnotes.xml><?xml version="1.0" encoding="utf-8"?>
-<w:footnotes xmlns:wpc="http://schemas.microsoft.com/office/word/2010/wordprocessingCanvas" xmlns:mo="http://schemas.microsoft.com/office/mac/office/2008/main" xmlns:mc="http://schemas.openxmlformats.org/markup-compatibility/2006" xmlns:mv="urn:schemas-microsoft-com:mac:vml" xmlns:o="urn:schemas-microsoft-com:office:office" xmlns:r="http://schemas.openxmlformats.org/officeDocument/2006/relationships" xmlns:m="http://schemas.openxmlformats.org/officeDocument/2006/math" xmlns:v="urn:schemas-microsoft-com:vml" xmlns:wp14="http://schemas.microsoft.com/office/word/2010/wordprocessingDrawing" xmlns:wp="http://schemas.openxmlformats.org/drawingml/2006/wordprocessingDrawing" xmlns:w10="urn:schemas-microsoft-com:office:word" xmlns:w="http://schemas.openxmlformats.org/wordprocessingml/2006/main" xmlns:w14="http://schemas.microsoft.com/office/word/2010/wordml" xmlns:w15="http://schemas.microsoft.com/office/word/2012/wordml" xmlns:wpg="http://schemas.microsoft.com/office/word/2010/wordprocessingGroup" xmlns:wpi="http://schemas.microsoft.com/office/word/2010/wordprocessingInk" xmlns:wne="http://schemas.microsoft.com/office/word/2006/wordml" xmlns:wps="http://schemas.microsoft.com/office/word/2010/wordprocessingShape" mc:Ignorable="w14 w15 wp14">
+<w:footnotes xmlns:wpc="http://schemas.microsoft.com/office/word/2010/wordprocessingCanvas" xmlns:cx="http://schemas.microsoft.com/office/drawing/2014/chartex" xmlns:cx1="http://schemas.microsoft.com/office/drawing/2015/9/8/chartex" xmlns:cx2="http://schemas.microsoft.com/office/drawing/2015/10/21/chartex" xmlns:cx3="http://schemas.microsoft.com/office/drawing/2016/5/9/chartex" xmlns:cx4="http://schemas.microsoft.com/office/drawing/2016/5/10/chartex" xmlns:cx5="http://schemas.microsoft.com/office/drawing/2016/5/11/chartex" xmlns:cx6="http://schemas.microsoft.com/office/drawing/2016/5/12/chartex" xmlns:cx7="http://schemas.microsoft.com/office/drawing/2016/5/13/chartex" xmlns:cx8="http://schemas.microsoft.com/office/drawing/2016/5/14/chartex" xmlns:mc="http://schemas.openxmlformats.org/markup-compatibility/2006" xmlns:aink="http://schemas.microsoft.com/office/drawing/2016/ink" xmlns:am3d="http://schemas.microsoft.com/office/drawing/2017/model3d" xmlns:o="urn:schemas-microsoft-com:office:office" xmlns:r="http://schemas.openxmlformats.org/officeDocument/2006/relationships" xmlns:m="http://schemas.openxmlformats.org/officeDocument/2006/math" xmlns:v="urn:schemas-microsoft-com:vml" xmlns:wp14="http://schemas.microsoft.com/office/word/2010/wordprocessingDrawing" xmlns:wp="http://schemas.openxmlformats.org/drawingml/2006/wordprocessingDrawing" xmlns:w10="urn:schemas-microsoft-com:office:word" xmlns:w="http://schemas.openxmlformats.org/wordprocessingml/2006/main" xmlns:w14="http://schemas.microsoft.com/office/word/2010/wordml" xmlns:w15="http://schemas.microsoft.com/office/word/2012/wordml" xmlns:w16cid="http://schemas.microsoft.com/office/word/2016/wordml/cid" xmlns:w16se="http://schemas.microsoft.com/office/word/2015/wordml/symex" xmlns:wpg="http://schemas.microsoft.com/office/word/2010/wordprocessingGroup" xmlns:wpi="http://schemas.microsoft.com/office/word/2010/wordprocessingInk" xmlns:wne="http://schemas.microsoft.com/office/word/2006/wordml" xmlns:wps="http://schemas.microsoft.com/office/word/2010/wordprocessingShape" mc:Ignorable="w14 w15 w16se w16cid wp14">
   <w:footnote w:type="separator" w:id="-1">
     <w:p>
       <w:r>
@@ -5794,14 +8312,14 @@
 </file>
 
 <file path=word/header1.xml><?xml version="1.0" encoding="utf-8"?>
-<w:hdr xmlns:wpc="http://schemas.microsoft.com/office/word/2010/wordprocessingCanvas" xmlns:mo="http://schemas.microsoft.com/office/mac/office/2008/main" xmlns:mc="http://schemas.openxmlformats.org/markup-compatibility/2006" xmlns:mv="urn:schemas-microsoft-com:mac:vml" xmlns:o="urn:schemas-microsoft-com:office:office" xmlns:r="http://schemas.openxmlformats.org/officeDocument/2006/relationships" xmlns:m="http://schemas.openxmlformats.org/officeDocument/2006/math" xmlns:v="urn:schemas-microsoft-com:vml" xmlns:wp14="http://schemas.microsoft.com/office/word/2010/wordprocessingDrawing" xmlns:wp="http://schemas.openxmlformats.org/drawingml/2006/wordprocessingDrawing" xmlns:w10="urn:schemas-microsoft-com:office:word" xmlns:w="http://schemas.openxmlformats.org/wordprocessingml/2006/main" xmlns:w14="http://schemas.microsoft.com/office/word/2010/wordml" xmlns:w15="http://schemas.microsoft.com/office/word/2012/wordml" xmlns:wpg="http://schemas.microsoft.com/office/word/2010/wordprocessingGroup" xmlns:wpi="http://schemas.microsoft.com/office/word/2010/wordprocessingInk" xmlns:wne="http://schemas.microsoft.com/office/word/2006/wordml" xmlns:wps="http://schemas.microsoft.com/office/word/2010/wordprocessingShape" mc:Ignorable="w14 w15 wp14">
+<w:hdr xmlns:wpc="http://schemas.microsoft.com/office/word/2010/wordprocessingCanvas" xmlns:cx="http://schemas.microsoft.com/office/drawing/2014/chartex" xmlns:cx1="http://schemas.microsoft.com/office/drawing/2015/9/8/chartex" xmlns:cx2="http://schemas.microsoft.com/office/drawing/2015/10/21/chartex" xmlns:cx3="http://schemas.microsoft.com/office/drawing/2016/5/9/chartex" xmlns:cx4="http://schemas.microsoft.com/office/drawing/2016/5/10/chartex" xmlns:cx5="http://schemas.microsoft.com/office/drawing/2016/5/11/chartex" xmlns:cx6="http://schemas.microsoft.com/office/drawing/2016/5/12/chartex" xmlns:cx7="http://schemas.microsoft.com/office/drawing/2016/5/13/chartex" xmlns:cx8="http://schemas.microsoft.com/office/drawing/2016/5/14/chartex" xmlns:mc="http://schemas.openxmlformats.org/markup-compatibility/2006" xmlns:aink="http://schemas.microsoft.com/office/drawing/2016/ink" xmlns:am3d="http://schemas.microsoft.com/office/drawing/2017/model3d" xmlns:o="urn:schemas-microsoft-com:office:office" xmlns:r="http://schemas.openxmlformats.org/officeDocument/2006/relationships" xmlns:m="http://schemas.openxmlformats.org/officeDocument/2006/math" xmlns:v="urn:schemas-microsoft-com:vml" xmlns:wp14="http://schemas.microsoft.com/office/word/2010/wordprocessingDrawing" xmlns:wp="http://schemas.openxmlformats.org/drawingml/2006/wordprocessingDrawing" xmlns:w10="urn:schemas-microsoft-com:office:word" xmlns:w="http://schemas.openxmlformats.org/wordprocessingml/2006/main" xmlns:w14="http://schemas.microsoft.com/office/word/2010/wordml" xmlns:w15="http://schemas.microsoft.com/office/word/2012/wordml" xmlns:w16cid="http://schemas.microsoft.com/office/word/2016/wordml/cid" xmlns:w16se="http://schemas.microsoft.com/office/word/2015/wordml/symex" xmlns:wpg="http://schemas.microsoft.com/office/word/2010/wordprocessingGroup" xmlns:wpi="http://schemas.microsoft.com/office/word/2010/wordprocessingInk" xmlns:wne="http://schemas.microsoft.com/office/word/2006/wordml" xmlns:wps="http://schemas.microsoft.com/office/word/2010/wordprocessingShape" mc:Ignorable="w14 w15 w16se w16cid wp14">
   <w:p/>
 </w:hdr>
 </file>
 
 <file path=word/numbering.xml><?xml version="1.0" encoding="utf-8"?>
-<w:numbering xmlns:wpc="http://schemas.microsoft.com/office/word/2010/wordprocessingCanvas" xmlns:mo="http://schemas.microsoft.com/office/mac/office/2008/main" xmlns:mc="http://schemas.openxmlformats.org/markup-compatibility/2006" xmlns:mv="urn:schemas-microsoft-com:mac:vml" xmlns:o="urn:schemas-microsoft-com:office:office" xmlns:r="http://schemas.openxmlformats.org/officeDocument/2006/relationships" xmlns:m="http://schemas.openxmlformats.org/officeDocument/2006/math" xmlns:v="urn:schemas-microsoft-com:vml" xmlns:wp14="http://schemas.microsoft.com/office/word/2010/wordprocessingDrawing" xmlns:wp="http://schemas.openxmlformats.org/drawingml/2006/wordprocessingDrawing" xmlns:w10="urn:schemas-microsoft-com:office:word" xmlns:w="http://schemas.openxmlformats.org/wordprocessingml/2006/main" xmlns:w14="http://schemas.microsoft.com/office/word/2010/wordml" xmlns:w15="http://schemas.microsoft.com/office/word/2012/wordml" xmlns:wpg="http://schemas.microsoft.com/office/word/2010/wordprocessingGroup" xmlns:wpi="http://schemas.microsoft.com/office/word/2010/wordprocessingInk" xmlns:wne="http://schemas.microsoft.com/office/word/2006/wordml" xmlns:wps="http://schemas.microsoft.com/office/word/2010/wordprocessingShape" mc:Ignorable="w14 w15 wp14">
-  <w:abstractNum w:abstractNumId="0">
+<w:numbering xmlns:wpc="http://schemas.microsoft.com/office/word/2010/wordprocessingCanvas" xmlns:cx="http://schemas.microsoft.com/office/drawing/2014/chartex" xmlns:cx1="http://schemas.microsoft.com/office/drawing/2015/9/8/chartex" xmlns:cx2="http://schemas.microsoft.com/office/drawing/2015/10/21/chartex" xmlns:cx3="http://schemas.microsoft.com/office/drawing/2016/5/9/chartex" xmlns:cx4="http://schemas.microsoft.com/office/drawing/2016/5/10/chartex" xmlns:cx5="http://schemas.microsoft.com/office/drawing/2016/5/11/chartex" xmlns:cx6="http://schemas.microsoft.com/office/drawing/2016/5/12/chartex" xmlns:cx7="http://schemas.microsoft.com/office/drawing/2016/5/13/chartex" xmlns:cx8="http://schemas.microsoft.com/office/drawing/2016/5/14/chartex" xmlns:mc="http://schemas.openxmlformats.org/markup-compatibility/2006" xmlns:aink="http://schemas.microsoft.com/office/drawing/2016/ink" xmlns:am3d="http://schemas.microsoft.com/office/drawing/2017/model3d" xmlns:o="urn:schemas-microsoft-com:office:office" xmlns:r="http://schemas.openxmlformats.org/officeDocument/2006/relationships" xmlns:m="http://schemas.openxmlformats.org/officeDocument/2006/math" xmlns:v="urn:schemas-microsoft-com:vml" xmlns:wp14="http://schemas.microsoft.com/office/word/2010/wordprocessingDrawing" xmlns:wp="http://schemas.openxmlformats.org/drawingml/2006/wordprocessingDrawing" xmlns:w10="urn:schemas-microsoft-com:office:word" xmlns:w="http://schemas.openxmlformats.org/wordprocessingml/2006/main" xmlns:w14="http://schemas.microsoft.com/office/word/2010/wordml" xmlns:w15="http://schemas.microsoft.com/office/word/2012/wordml" xmlns:w16cid="http://schemas.microsoft.com/office/word/2016/wordml/cid" xmlns:w16se="http://schemas.microsoft.com/office/word/2015/wordml/symex" xmlns:wpg="http://schemas.microsoft.com/office/word/2010/wordprocessingGroup" xmlns:wpi="http://schemas.microsoft.com/office/word/2010/wordprocessingInk" xmlns:wne="http://schemas.microsoft.com/office/word/2006/wordml" xmlns:wps="http://schemas.microsoft.com/office/word/2010/wordprocessingShape" mc:Ignorable="w14 w15 w16se w16cid wp14">
+  <w:abstractNum w:abstractNumId="0" w15:restartNumberingAfterBreak="0">
     <w:nsid w:val="029C3D6E"/>
     <w:multiLevelType w:val="hybridMultilevel"/>
     <w:tmpl w:val="B058C07A"/>
@@ -6031,7 +8549,7 @@
       </w:rPr>
     </w:lvl>
   </w:abstractNum>
-  <w:abstractNum w:abstractNumId="1">
+  <w:abstractNum w:abstractNumId="1" w15:restartNumberingAfterBreak="0">
     <w:nsid w:val="13636C02"/>
     <w:multiLevelType w:val="hybridMultilevel"/>
     <w:tmpl w:val="1E60A842"/>
@@ -6121,7 +8639,98 @@
       </w:pPr>
     </w:lvl>
   </w:abstractNum>
-  <w:abstractNum w:abstractNumId="2">
+  <w:abstractNum w:abstractNumId="2" w15:restartNumberingAfterBreak="0">
+    <w:nsid w:val="4120197D"/>
+    <w:multiLevelType w:val="hybridMultilevel"/>
+    <w:tmpl w:val="B832FED4"/>
+    <w:lvl w:ilvl="0" w:tplc="B0B46142">
+      <w:start w:val="1"/>
+      <w:numFmt w:val="upperLetter"/>
+      <w:lvlText w:val="%1)"/>
+      <w:lvlJc w:val="left"/>
+      <w:pPr>
+        <w:ind w:left="720" w:hanging="360"/>
+      </w:pPr>
+      <w:rPr>
+        <w:rFonts w:hint="default"/>
+        <w:sz w:val="22"/>
+        <w:szCs w:val="22"/>
+      </w:rPr>
+    </w:lvl>
+    <w:lvl w:ilvl="1" w:tplc="04090019" w:tentative="1">
+      <w:start w:val="1"/>
+      <w:numFmt w:val="lowerLetter"/>
+      <w:lvlText w:val="%2."/>
+      <w:lvlJc w:val="left"/>
+      <w:pPr>
+        <w:ind w:left="1440" w:hanging="360"/>
+      </w:pPr>
+    </w:lvl>
+    <w:lvl w:ilvl="2" w:tplc="0409001B" w:tentative="1">
+      <w:start w:val="1"/>
+      <w:numFmt w:val="lowerRoman"/>
+      <w:lvlText w:val="%3."/>
+      <w:lvlJc w:val="right"/>
+      <w:pPr>
+        <w:ind w:left="2160" w:hanging="180"/>
+      </w:pPr>
+    </w:lvl>
+    <w:lvl w:ilvl="3" w:tplc="0409000F" w:tentative="1">
+      <w:start w:val="1"/>
+      <w:numFmt w:val="decimal"/>
+      <w:lvlText w:val="%4."/>
+      <w:lvlJc w:val="left"/>
+      <w:pPr>
+        <w:ind w:left="2880" w:hanging="360"/>
+      </w:pPr>
+    </w:lvl>
+    <w:lvl w:ilvl="4" w:tplc="04090019" w:tentative="1">
+      <w:start w:val="1"/>
+      <w:numFmt w:val="lowerLetter"/>
+      <w:lvlText w:val="%5."/>
+      <w:lvlJc w:val="left"/>
+      <w:pPr>
+        <w:ind w:left="3600" w:hanging="360"/>
+      </w:pPr>
+    </w:lvl>
+    <w:lvl w:ilvl="5" w:tplc="0409001B" w:tentative="1">
+      <w:start w:val="1"/>
+      <w:numFmt w:val="lowerRoman"/>
+      <w:lvlText w:val="%6."/>
+      <w:lvlJc w:val="right"/>
+      <w:pPr>
+        <w:ind w:left="4320" w:hanging="180"/>
+      </w:pPr>
+    </w:lvl>
+    <w:lvl w:ilvl="6" w:tplc="0409000F" w:tentative="1">
+      <w:start w:val="1"/>
+      <w:numFmt w:val="decimal"/>
+      <w:lvlText w:val="%7."/>
+      <w:lvlJc w:val="left"/>
+      <w:pPr>
+        <w:ind w:left="5040" w:hanging="360"/>
+      </w:pPr>
+    </w:lvl>
+    <w:lvl w:ilvl="7" w:tplc="04090019" w:tentative="1">
+      <w:start w:val="1"/>
+      <w:numFmt w:val="lowerLetter"/>
+      <w:lvlText w:val="%8."/>
+      <w:lvlJc w:val="left"/>
+      <w:pPr>
+        <w:ind w:left="5760" w:hanging="360"/>
+      </w:pPr>
+    </w:lvl>
+    <w:lvl w:ilvl="8" w:tplc="0409001B" w:tentative="1">
+      <w:start w:val="1"/>
+      <w:numFmt w:val="lowerRoman"/>
+      <w:lvlText w:val="%9."/>
+      <w:lvlJc w:val="right"/>
+      <w:pPr>
+        <w:ind w:left="6480" w:hanging="180"/>
+      </w:pPr>
+    </w:lvl>
+  </w:abstractNum>
+  <w:abstractNum w:abstractNumId="3" w15:restartNumberingAfterBreak="0">
     <w:nsid w:val="4B9314AA"/>
     <w:multiLevelType w:val="hybridMultilevel"/>
     <w:tmpl w:val="D8864DF0"/>
@@ -6351,7 +8960,7 @@
       </w:rPr>
     </w:lvl>
   </w:abstractNum>
-  <w:abstractNum w:abstractNumId="3">
+  <w:abstractNum w:abstractNumId="4" w15:restartNumberingAfterBreak="0">
     <w:nsid w:val="70A81E4F"/>
     <w:multiLevelType w:val="hybridMultilevel"/>
     <w:tmpl w:val="FBD6DB02"/>
@@ -6581,7 +9190,7 @@
       </w:rPr>
     </w:lvl>
   </w:abstractNum>
-  <w:abstractNum w:abstractNumId="4">
+  <w:abstractNum w:abstractNumId="5" w15:restartNumberingAfterBreak="0">
     <w:nsid w:val="70B23CDC"/>
     <w:multiLevelType w:val="hybridMultilevel"/>
     <w:tmpl w:val="1870024E"/>
@@ -6811,7 +9420,96 @@
       </w:rPr>
     </w:lvl>
   </w:abstractNum>
-  <w:abstractNum w:abstractNumId="5">
+  <w:abstractNum w:abstractNumId="6" w15:restartNumberingAfterBreak="0">
+    <w:nsid w:val="70C4672B"/>
+    <w:multiLevelType w:val="hybridMultilevel"/>
+    <w:tmpl w:val="E21E447E"/>
+    <w:lvl w:ilvl="0" w:tplc="11A66D3A">
+      <w:start w:val="3"/>
+      <w:numFmt w:val="upperLetter"/>
+      <w:lvlText w:val="%1)"/>
+      <w:lvlJc w:val="left"/>
+      <w:pPr>
+        <w:ind w:left="720" w:hanging="360"/>
+      </w:pPr>
+      <w:rPr>
+        <w:rFonts w:hint="default"/>
+      </w:rPr>
+    </w:lvl>
+    <w:lvl w:ilvl="1" w:tplc="04090019" w:tentative="1">
+      <w:start w:val="1"/>
+      <w:numFmt w:val="lowerLetter"/>
+      <w:lvlText w:val="%2."/>
+      <w:lvlJc w:val="left"/>
+      <w:pPr>
+        <w:ind w:left="1440" w:hanging="360"/>
+      </w:pPr>
+    </w:lvl>
+    <w:lvl w:ilvl="2" w:tplc="0409001B" w:tentative="1">
+      <w:start w:val="1"/>
+      <w:numFmt w:val="lowerRoman"/>
+      <w:lvlText w:val="%3."/>
+      <w:lvlJc w:val="right"/>
+      <w:pPr>
+        <w:ind w:left="2160" w:hanging="180"/>
+      </w:pPr>
+    </w:lvl>
+    <w:lvl w:ilvl="3" w:tplc="0409000F" w:tentative="1">
+      <w:start w:val="1"/>
+      <w:numFmt w:val="decimal"/>
+      <w:lvlText w:val="%4."/>
+      <w:lvlJc w:val="left"/>
+      <w:pPr>
+        <w:ind w:left="2880" w:hanging="360"/>
+      </w:pPr>
+    </w:lvl>
+    <w:lvl w:ilvl="4" w:tplc="04090019" w:tentative="1">
+      <w:start w:val="1"/>
+      <w:numFmt w:val="lowerLetter"/>
+      <w:lvlText w:val="%5."/>
+      <w:lvlJc w:val="left"/>
+      <w:pPr>
+        <w:ind w:left="3600" w:hanging="360"/>
+      </w:pPr>
+    </w:lvl>
+    <w:lvl w:ilvl="5" w:tplc="0409001B" w:tentative="1">
+      <w:start w:val="1"/>
+      <w:numFmt w:val="lowerRoman"/>
+      <w:lvlText w:val="%6."/>
+      <w:lvlJc w:val="right"/>
+      <w:pPr>
+        <w:ind w:left="4320" w:hanging="180"/>
+      </w:pPr>
+    </w:lvl>
+    <w:lvl w:ilvl="6" w:tplc="0409000F" w:tentative="1">
+      <w:start w:val="1"/>
+      <w:numFmt w:val="decimal"/>
+      <w:lvlText w:val="%7."/>
+      <w:lvlJc w:val="left"/>
+      <w:pPr>
+        <w:ind w:left="5040" w:hanging="360"/>
+      </w:pPr>
+    </w:lvl>
+    <w:lvl w:ilvl="7" w:tplc="04090019" w:tentative="1">
+      <w:start w:val="1"/>
+      <w:numFmt w:val="lowerLetter"/>
+      <w:lvlText w:val="%8."/>
+      <w:lvlJc w:val="left"/>
+      <w:pPr>
+        <w:ind w:left="5760" w:hanging="360"/>
+      </w:pPr>
+    </w:lvl>
+    <w:lvl w:ilvl="8" w:tplc="0409001B" w:tentative="1">
+      <w:start w:val="1"/>
+      <w:numFmt w:val="lowerRoman"/>
+      <w:lvlText w:val="%9."/>
+      <w:lvlJc w:val="right"/>
+      <w:pPr>
+        <w:ind w:left="6480" w:hanging="180"/>
+      </w:pPr>
+    </w:lvl>
+  </w:abstractNum>
+  <w:abstractNum w:abstractNumId="7" w15:restartNumberingAfterBreak="0">
     <w:nsid w:val="7139629B"/>
     <w:multiLevelType w:val="hybridMultilevel"/>
     <w:tmpl w:val="1F1A6DC0"/>
@@ -7041,17 +9739,17 @@
       </w:rPr>
     </w:lvl>
   </w:abstractNum>
-  <w:abstractNum w:abstractNumId="6">
-    <w:nsid w:val="7EAB2DF9"/>
+  <w:abstractNum w:abstractNumId="8" w15:restartNumberingAfterBreak="0">
+    <w:nsid w:val="78181527"/>
     <w:multiLevelType w:val="hybridMultilevel"/>
-    <w:tmpl w:val="2062DC10"/>
-    <w:lvl w:ilvl="0" w:tplc="AFA618DC">
+    <w:tmpl w:val="CDB078D8"/>
+    <w:lvl w:ilvl="0" w:tplc="53D44AF4">
       <w:start w:val="1"/>
       <w:numFmt w:val="upperLetter"/>
       <w:lvlText w:val="%1)"/>
       <w:lvlJc w:val="left"/>
       <w:pPr>
-        <w:ind w:left="720" w:hanging="360"/>
+        <w:ind w:left="450" w:hanging="360"/>
       </w:pPr>
       <w:rPr>
         <w:rFonts w:hint="default"/>
@@ -7063,7 +9761,7 @@
       <w:lvlText w:val="%2."/>
       <w:lvlJc w:val="left"/>
       <w:pPr>
-        <w:ind w:left="1440" w:hanging="360"/>
+        <w:ind w:left="1170" w:hanging="360"/>
       </w:pPr>
     </w:lvl>
     <w:lvl w:ilvl="2" w:tplc="0409001B" w:tentative="1">
@@ -7072,7 +9770,7 @@
       <w:lvlText w:val="%3."/>
       <w:lvlJc w:val="right"/>
       <w:pPr>
-        <w:ind w:left="2160" w:hanging="180"/>
+        <w:ind w:left="1890" w:hanging="180"/>
       </w:pPr>
     </w:lvl>
     <w:lvl w:ilvl="3" w:tplc="0409000F" w:tentative="1">
@@ -7081,7 +9779,7 @@
       <w:lvlText w:val="%4."/>
       <w:lvlJc w:val="left"/>
       <w:pPr>
-        <w:ind w:left="2880" w:hanging="360"/>
+        <w:ind w:left="2610" w:hanging="360"/>
       </w:pPr>
     </w:lvl>
     <w:lvl w:ilvl="4" w:tplc="04090019" w:tentative="1">
@@ -7090,7 +9788,7 @@
       <w:lvlText w:val="%5."/>
       <w:lvlJc w:val="left"/>
       <w:pPr>
-        <w:ind w:left="3600" w:hanging="360"/>
+        <w:ind w:left="3330" w:hanging="360"/>
       </w:pPr>
     </w:lvl>
     <w:lvl w:ilvl="5" w:tplc="0409001B" w:tentative="1">
@@ -7099,7 +9797,7 @@
       <w:lvlText w:val="%6."/>
       <w:lvlJc w:val="right"/>
       <w:pPr>
-        <w:ind w:left="4320" w:hanging="180"/>
+        <w:ind w:left="4050" w:hanging="180"/>
       </w:pPr>
     </w:lvl>
     <w:lvl w:ilvl="6" w:tplc="0409000F" w:tentative="1">
@@ -7108,7 +9806,7 @@
       <w:lvlText w:val="%7."/>
       <w:lvlJc w:val="left"/>
       <w:pPr>
-        <w:ind w:left="5040" w:hanging="360"/>
+        <w:ind w:left="4770" w:hanging="360"/>
       </w:pPr>
     </w:lvl>
     <w:lvl w:ilvl="7" w:tplc="04090019" w:tentative="1">
@@ -7117,7 +9815,7 @@
       <w:lvlText w:val="%8."/>
       <w:lvlJc w:val="left"/>
       <w:pPr>
-        <w:ind w:left="5760" w:hanging="360"/>
+        <w:ind w:left="5490" w:hanging="360"/>
       </w:pPr>
     </w:lvl>
     <w:lvl w:ilvl="8" w:tplc="0409001B" w:tentative="1">
@@ -7126,36 +9824,134 @@
       <w:lvlText w:val="%9."/>
       <w:lvlJc w:val="right"/>
       <w:pPr>
+        <w:ind w:left="6210" w:hanging="180"/>
+      </w:pPr>
+    </w:lvl>
+  </w:abstractNum>
+  <w:abstractNum w:abstractNumId="9" w15:restartNumberingAfterBreak="0">
+    <w:nsid w:val="7EAB2DF9"/>
+    <w:multiLevelType w:val="hybridMultilevel"/>
+    <w:tmpl w:val="2062DC10"/>
+    <w:lvl w:ilvl="0" w:tplc="AFA618DC">
+      <w:start w:val="1"/>
+      <w:numFmt w:val="upperLetter"/>
+      <w:lvlText w:val="%1)"/>
+      <w:lvlJc w:val="left"/>
+      <w:pPr>
+        <w:ind w:left="720" w:hanging="360"/>
+      </w:pPr>
+      <w:rPr>
+        <w:rFonts w:hint="default"/>
+      </w:rPr>
+    </w:lvl>
+    <w:lvl w:ilvl="1" w:tplc="04090019" w:tentative="1">
+      <w:start w:val="1"/>
+      <w:numFmt w:val="lowerLetter"/>
+      <w:lvlText w:val="%2."/>
+      <w:lvlJc w:val="left"/>
+      <w:pPr>
+        <w:ind w:left="1440" w:hanging="360"/>
+      </w:pPr>
+    </w:lvl>
+    <w:lvl w:ilvl="2" w:tplc="0409001B" w:tentative="1">
+      <w:start w:val="1"/>
+      <w:numFmt w:val="lowerRoman"/>
+      <w:lvlText w:val="%3."/>
+      <w:lvlJc w:val="right"/>
+      <w:pPr>
+        <w:ind w:left="2160" w:hanging="180"/>
+      </w:pPr>
+    </w:lvl>
+    <w:lvl w:ilvl="3" w:tplc="0409000F" w:tentative="1">
+      <w:start w:val="1"/>
+      <w:numFmt w:val="decimal"/>
+      <w:lvlText w:val="%4."/>
+      <w:lvlJc w:val="left"/>
+      <w:pPr>
+        <w:ind w:left="2880" w:hanging="360"/>
+      </w:pPr>
+    </w:lvl>
+    <w:lvl w:ilvl="4" w:tplc="04090019" w:tentative="1">
+      <w:start w:val="1"/>
+      <w:numFmt w:val="lowerLetter"/>
+      <w:lvlText w:val="%5."/>
+      <w:lvlJc w:val="left"/>
+      <w:pPr>
+        <w:ind w:left="3600" w:hanging="360"/>
+      </w:pPr>
+    </w:lvl>
+    <w:lvl w:ilvl="5" w:tplc="0409001B" w:tentative="1">
+      <w:start w:val="1"/>
+      <w:numFmt w:val="lowerRoman"/>
+      <w:lvlText w:val="%6."/>
+      <w:lvlJc w:val="right"/>
+      <w:pPr>
+        <w:ind w:left="4320" w:hanging="180"/>
+      </w:pPr>
+    </w:lvl>
+    <w:lvl w:ilvl="6" w:tplc="0409000F" w:tentative="1">
+      <w:start w:val="1"/>
+      <w:numFmt w:val="decimal"/>
+      <w:lvlText w:val="%7."/>
+      <w:lvlJc w:val="left"/>
+      <w:pPr>
+        <w:ind w:left="5040" w:hanging="360"/>
+      </w:pPr>
+    </w:lvl>
+    <w:lvl w:ilvl="7" w:tplc="04090019" w:tentative="1">
+      <w:start w:val="1"/>
+      <w:numFmt w:val="lowerLetter"/>
+      <w:lvlText w:val="%8."/>
+      <w:lvlJc w:val="left"/>
+      <w:pPr>
+        <w:ind w:left="5760" w:hanging="360"/>
+      </w:pPr>
+    </w:lvl>
+    <w:lvl w:ilvl="8" w:tplc="0409001B" w:tentative="1">
+      <w:start w:val="1"/>
+      <w:numFmt w:val="lowerRoman"/>
+      <w:lvlText w:val="%9."/>
+      <w:lvlJc w:val="right"/>
+      <w:pPr>
         <w:ind w:left="6480" w:hanging="180"/>
       </w:pPr>
     </w:lvl>
   </w:abstractNum>
   <w:num w:numId="1">
+    <w:abstractNumId w:val="4"/>
+  </w:num>
+  <w:num w:numId="2">
     <w:abstractNumId w:val="3"/>
   </w:num>
-  <w:num w:numId="2">
-    <w:abstractNumId w:val="2"/>
-  </w:num>
   <w:num w:numId="3">
-    <w:abstractNumId w:val="5"/>
+    <w:abstractNumId w:val="7"/>
   </w:num>
   <w:num w:numId="4">
     <w:abstractNumId w:val="0"/>
   </w:num>
   <w:num w:numId="5">
-    <w:abstractNumId w:val="4"/>
+    <w:abstractNumId w:val="5"/>
   </w:num>
   <w:num w:numId="6">
-    <w:abstractNumId w:val="6"/>
+    <w:abstractNumId w:val="9"/>
   </w:num>
   <w:num w:numId="7">
     <w:abstractNumId w:val="1"/>
+  </w:num>
+  <w:num w:numId="8">
+    <w:abstractNumId w:val="2"/>
+  </w:num>
+  <w:num w:numId="9">
+    <w:abstractNumId w:val="6"/>
+  </w:num>
+  <w:num w:numId="10">
+    <w:abstractNumId w:val="8"/>
   </w:num>
 </w:numbering>
 </file>
 
 <file path=word/styles.xml><?xml version="1.0" encoding="utf-8"?>
-<w:styles xmlns:mc="http://schemas.openxmlformats.org/markup-compatibility/2006" xmlns:r="http://schemas.openxmlformats.org/officeDocument/2006/relationships" xmlns:w="http://schemas.openxmlformats.org/wordprocessingml/2006/main" xmlns:w14="http://schemas.microsoft.com/office/word/2010/wordml" xmlns:w15="http://schemas.microsoft.com/office/word/2012/wordml" mc:Ignorable="w14 w15">
+<w:styles xmlns:mc="http://schemas.openxmlformats.org/markup-compatibility/2006" xmlns:r="http://schemas.openxmlformats.org/officeDocument/2006/relationships" xmlns:w="http://schemas.openxmlformats.org/wordprocessingml/2006/main" xmlns:w14="http://schemas.microsoft.com/office/word/2010/wordml" xmlns:w15="http://schemas.microsoft.com/office/word/2012/wordml" xmlns:w16cid="http://schemas.microsoft.com/office/word/2016/wordml/cid" xmlns:w16se="http://schemas.microsoft.com/office/word/2015/wordml/symex" mc:Ignorable="w14 w15 w16se w16cid">
   <w:docDefaults>
     <w:rPrDefault>
       <w:rPr>
@@ -7177,7 +9973,7 @@
       </w:pPr>
     </w:pPrDefault>
   </w:docDefaults>
-  <w:latentStyles w:defLockedState="0" w:defUIPriority="99" w:defSemiHidden="0" w:defUnhideWhenUsed="0" w:defQFormat="0" w:count="382">
+  <w:latentStyles w:defLockedState="0" w:defUIPriority="99" w:defSemiHidden="0" w:defUnhideWhenUsed="0" w:defQFormat="0" w:count="375">
     <w:lsdException w:name="Normal" w:uiPriority="0" w:qFormat="1"/>
     <w:lsdException w:name="heading 1" w:uiPriority="9" w:qFormat="1"/>
     <w:lsdException w:name="heading 2" w:semiHidden="1" w:uiPriority="9" w:unhideWhenUsed="1" w:qFormat="1"/>
@@ -7334,15 +10130,6 @@
     <w:lsdException w:name="Balloon Text" w:semiHidden="1" w:unhideWhenUsed="1"/>
     <w:lsdException w:name="Table Grid" w:uiPriority="39"/>
     <w:lsdException w:name="Table Theme" w:semiHidden="1" w:unhideWhenUsed="1"/>
-    <w:lsdException w:name="Note Level 1" w:semiHidden="1" w:unhideWhenUsed="1"/>
-    <w:lsdException w:name="Note Level 2" w:semiHidden="1" w:unhideWhenUsed="1"/>
-    <w:lsdException w:name="Note Level 3" w:semiHidden="1" w:unhideWhenUsed="1"/>
-    <w:lsdException w:name="Note Level 4" w:semiHidden="1" w:unhideWhenUsed="1"/>
-    <w:lsdException w:name="Note Level 5" w:semiHidden="1" w:unhideWhenUsed="1"/>
-    <w:lsdException w:name="Note Level 6" w:semiHidden="1" w:unhideWhenUsed="1"/>
-    <w:lsdException w:name="Note Level 7" w:semiHidden="1" w:unhideWhenUsed="1"/>
-    <w:lsdException w:name="Note Level 8" w:semiHidden="1" w:unhideWhenUsed="1"/>
-    <w:lsdException w:name="Note Level 9" w:semiHidden="1" w:unhideWhenUsed="1"/>
     <w:lsdException w:name="Placeholder Text" w:semiHidden="1"/>
     <w:lsdException w:name="No Spacing" w:uiPriority="1" w:qFormat="1"/>
     <w:lsdException w:name="Light Shading" w:uiPriority="60"/>
@@ -7571,6 +10358,7 @@
   <w:style w:type="character" w:default="1" w:styleId="DefaultParagraphFont">
     <w:name w:val="Default Paragraph Font"/>
     <w:uiPriority w:val="1"/>
+    <w:semiHidden/>
     <w:unhideWhenUsed/>
   </w:style>
   <w:style w:type="table" w:default="1" w:styleId="TableNormal">
@@ -7632,7 +10420,6 @@
     <w:uiPriority w:val="39"/>
     <w:rsid w:val="00275340"/>
     <w:tblPr>
-      <w:tblInd w:w="0" w:type="dxa"/>
       <w:tblBorders>
         <w:top w:val="single" w:sz="4" w:space="0" w:color="auto"/>
         <w:left w:val="single" w:sz="4" w:space="0" w:color="auto"/>
@@ -7641,12 +10428,6 @@
         <w:insideH w:val="single" w:sz="4" w:space="0" w:color="auto"/>
         <w:insideV w:val="single" w:sz="4" w:space="0" w:color="auto"/>
       </w:tblBorders>
-      <w:tblCellMar>
-        <w:top w:w="0" w:type="dxa"/>
-        <w:left w:w="108" w:type="dxa"/>
-        <w:bottom w:w="0" w:type="dxa"/>
-        <w:right w:w="108" w:type="dxa"/>
-      </w:tblCellMar>
     </w:tblPr>
   </w:style>
   <w:style w:type="table" w:styleId="PlainTable1">
@@ -7657,7 +10438,6 @@
     <w:tblPr>
       <w:tblStyleRowBandSize w:val="1"/>
       <w:tblStyleColBandSize w:val="1"/>
-      <w:tblInd w:w="0" w:type="dxa"/>
       <w:tblBorders>
         <w:top w:val="single" w:sz="4" w:space="0" w:color="BFBFBF" w:themeColor="background1" w:themeShade="BF"/>
         <w:left w:val="single" w:sz="4" w:space="0" w:color="BFBFBF" w:themeColor="background1" w:themeShade="BF"/>
@@ -7666,12 +10446,6 @@
         <w:insideH w:val="single" w:sz="4" w:space="0" w:color="BFBFBF" w:themeColor="background1" w:themeShade="BF"/>
         <w:insideV w:val="single" w:sz="4" w:space="0" w:color="BFBFBF" w:themeColor="background1" w:themeShade="BF"/>
       </w:tblBorders>
-      <w:tblCellMar>
-        <w:top w:w="0" w:type="dxa"/>
-        <w:left w:w="108" w:type="dxa"/>
-        <w:bottom w:w="0" w:type="dxa"/>
-        <w:right w:w="108" w:type="dxa"/>
-      </w:tblCellMar>
     </w:tblPr>
     <w:tblStylePr w:type="firstRow">
       <w:rPr>
@@ -7724,7 +10498,6 @@
     <w:tblPr>
       <w:tblStyleRowBandSize w:val="1"/>
       <w:tblStyleColBandSize w:val="1"/>
-      <w:tblInd w:w="0" w:type="dxa"/>
       <w:tblBorders>
         <w:top w:val="single" w:sz="4" w:space="0" w:color="666666" w:themeColor="text1" w:themeTint="99"/>
         <w:left w:val="single" w:sz="4" w:space="0" w:color="666666" w:themeColor="text1" w:themeTint="99"/>
@@ -7733,12 +10506,6 @@
         <w:insideH w:val="single" w:sz="4" w:space="0" w:color="666666" w:themeColor="text1" w:themeTint="99"/>
         <w:insideV w:val="single" w:sz="4" w:space="0" w:color="666666" w:themeColor="text1" w:themeTint="99"/>
       </w:tblBorders>
-      <w:tblCellMar>
-        <w:top w:w="0" w:type="dxa"/>
-        <w:left w:w="108" w:type="dxa"/>
-        <w:bottom w:w="0" w:type="dxa"/>
-        <w:right w:w="108" w:type="dxa"/>
-      </w:tblCellMar>
     </w:tblPr>
     <w:tblStylePr w:type="firstRow">
       <w:rPr>

</xml_diff>

<commit_message>
Final report + presentation
</commit_message>
<xml_diff>
--- a/tesla/milestone_report.docx
+++ b/tesla/milestone_report.docx
@@ -107,7 +107,23 @@
           <w:sz w:val="24"/>
           <w:szCs w:val="24"/>
         </w:rPr>
-        <w:t xml:space="preserve"> that is caused by cycling, elevated temperatures, and aging. Tesla represents one of the most prominent disruptors of the electric car market as they deliver a variety of models with different battery packs and performance specifications. Every Tesla driver is provided with a warranty for battery failure which does not cover degradation. Degradation is equivalent to the decrease in battery capacity over time which leads to the decrease in range (miles) that a Tesla can drive before re-charging. Our goal is to </w:t>
+        <w:t xml:space="preserve"> that is caused by cycling, elevated temperatures, and aging. Tesla represents one of the most prominent disruptors of the electric car market as they deliver a variety of models with different battery packs and performance specifications. Every Tesla driver is provided with a warranty for battery failure which does not cover degradation. Degradation is equivalent to the decrease in battery capacity over time which leads to the decrease in range (miles) that a Tesla can drive before re-charging. </w:t>
+      </w:r>
+      <w:r>
+        <w:rPr>
+          <w:bCs/>
+          <w:sz w:val="24"/>
+          <w:szCs w:val="24"/>
+        </w:rPr>
+        <w:t>My</w:t>
+      </w:r>
+      <w:r>
+        <w:rPr>
+          <w:bCs/>
+          <w:sz w:val="24"/>
+          <w:szCs w:val="24"/>
+        </w:rPr>
+        <w:t xml:space="preserve"> goal is to </w:t>
       </w:r>
       <w:r>
         <w:rPr>
@@ -345,7 +361,21 @@
           <w:sz w:val="24"/>
           <w:szCs w:val="24"/>
         </w:rPr>
-        <w:t xml:space="preserve">After the raw data set was imported from the Google Drive, the initial inspection of the excel file established that there were 4 spreadsheets of interest from different locations. Each location was imported separately by parsing each spreadsheet into a data frame. </w:t>
+        <w:t>After the raw data set was imported from the Google Drive,</w:t>
+      </w:r>
+      <w:r>
+        <w:rPr>
+          <w:sz w:val="24"/>
+          <w:szCs w:val="24"/>
+        </w:rPr>
+        <w:t xml:space="preserve"> the initial inspection of the E</w:t>
+      </w:r>
+      <w:r>
+        <w:rPr>
+          <w:sz w:val="24"/>
+          <w:szCs w:val="24"/>
+        </w:rPr>
+        <w:t xml:space="preserve">xcel file established that there were 4 spreadsheets of interest from different locations. Each location was imported separately by parsing each spreadsheet into a data frame. </w:t>
       </w:r>
     </w:p>
     <w:p>
@@ -1486,18 +1516,7 @@
     <w:p>
       <w:pPr>
         <w:pStyle w:val="Body"/>
-        <w:ind w:firstLine="720"/>
-        <w:rPr>
-          <w:sz w:val="24"/>
-          <w:szCs w:val="24"/>
-        </w:rPr>
-      </w:pPr>
-    </w:p>
-    <w:p>
-      <w:pPr>
-        <w:pStyle w:val="Body"/>
-        <w:ind w:left="-720" w:firstLine="720"/>
-        <w:jc w:val="center"/>
+        <w:ind w:hanging="180"/>
         <w:rPr>
           <w:sz w:val="24"/>
           <w:szCs w:val="24"/>
@@ -1510,10 +1529,10 @@
           <w:szCs w:val="24"/>
         </w:rPr>
         <w:drawing>
-          <wp:inline distT="0" distB="0" distL="0" distR="0" wp14:anchorId="0AB84CCA" wp14:editId="3E913C8C">
-            <wp:extent cx="5782889" cy="4170045"/>
-            <wp:effectExtent l="0" t="0" r="8890" b="0"/>
-            <wp:docPr id="4" name="Picture 4" descr="Desktop/Screen%20Shot%202018-01-01%20at%204.57.11%20PM.png"/>
+          <wp:inline distT="0" distB="0" distL="0" distR="0" wp14:anchorId="2A793886" wp14:editId="5018082F">
+            <wp:extent cx="6400706" cy="4320791"/>
+            <wp:effectExtent l="0" t="0" r="635" b="0"/>
+            <wp:docPr id="15" name="Picture 15"/>
             <wp:cNvGraphicFramePr>
               <a:graphicFrameLocks xmlns:a="http://schemas.openxmlformats.org/drawingml/2006/main" noChangeAspect="1"/>
             </wp:cNvGraphicFramePr>
@@ -1521,36 +1540,29 @@
               <a:graphicData uri="http://schemas.openxmlformats.org/drawingml/2006/picture">
                 <pic:pic xmlns:pic="http://schemas.openxmlformats.org/drawingml/2006/picture">
                   <pic:nvPicPr>
-                    <pic:cNvPr id="0" name="Picture 4" descr="Desktop/Screen%20Shot%202018-01-01%20at%204.57.11%20PM.png"/>
-                    <pic:cNvPicPr>
-                      <a:picLocks noChangeAspect="1" noChangeArrowheads="1"/>
-                    </pic:cNvPicPr>
+                    <pic:cNvPr id="15" name="supercharging.png"/>
+                    <pic:cNvPicPr/>
                   </pic:nvPicPr>
                   <pic:blipFill>
-                    <a:blip r:embed="rId10" cstate="print">
+                    <a:blip r:embed="rId10">
                       <a:extLst>
                         <a:ext uri="{28A0092B-C50C-407E-A947-70E740481C1C}">
                           <a14:useLocalDpi xmlns:a14="http://schemas.microsoft.com/office/drawing/2010/main" val="0"/>
                         </a:ext>
                       </a:extLst>
                     </a:blip>
-                    <a:srcRect/>
                     <a:stretch>
                       <a:fillRect/>
                     </a:stretch>
                   </pic:blipFill>
-                  <pic:spPr bwMode="auto">
+                  <pic:spPr>
                     <a:xfrm>
                       <a:off x="0" y="0"/>
-                      <a:ext cx="5812979" cy="4191743"/>
+                      <a:ext cx="6418632" cy="4332892"/>
                     </a:xfrm>
                     <a:prstGeom prst="rect">
                       <a:avLst/>
                     </a:prstGeom>
-                    <a:noFill/>
-                    <a:ln>
-                      <a:noFill/>
-                    </a:ln>
                   </pic:spPr>
                 </pic:pic>
               </a:graphicData>
@@ -1762,10 +1774,10 @@
         </w:rPr>
         <w:lastRenderedPageBreak/>
         <w:drawing>
-          <wp:inline distT="0" distB="0" distL="0" distR="0" wp14:anchorId="7E989CE7" wp14:editId="7159B3D5">
-            <wp:extent cx="5284114" cy="3202773"/>
+          <wp:inline distT="0" distB="0" distL="0" distR="0" wp14:anchorId="123E9FD9" wp14:editId="3BB6A794">
+            <wp:extent cx="5416062" cy="3558589"/>
             <wp:effectExtent l="0" t="0" r="0" b="0"/>
-            <wp:docPr id="5" name="Picture 5" descr="Desktop/Screen%20Shot%202018-01-01%20at%204.57.53%20PM.png"/>
+            <wp:docPr id="16" name="Picture 16"/>
             <wp:cNvGraphicFramePr>
               <a:graphicFrameLocks xmlns:a="http://schemas.openxmlformats.org/drawingml/2006/main" noChangeAspect="1"/>
             </wp:cNvGraphicFramePr>
@@ -1773,10 +1785,8 @@
               <a:graphicData uri="http://schemas.openxmlformats.org/drawingml/2006/picture">
                 <pic:pic xmlns:pic="http://schemas.openxmlformats.org/drawingml/2006/picture">
                   <pic:nvPicPr>
-                    <pic:cNvPr id="0" name="Picture 5" descr="Desktop/Screen%20Shot%202018-01-01%20at%204.57.53%20PM.png"/>
-                    <pic:cNvPicPr>
-                      <a:picLocks noChangeAspect="1" noChangeArrowheads="1"/>
-                    </pic:cNvPicPr>
+                    <pic:cNvPr id="16" name="Screen Shot 2018-01-22 at 3.04.02 PM.png"/>
+                    <pic:cNvPicPr/>
                   </pic:nvPicPr>
                   <pic:blipFill>
                     <a:blip r:embed="rId11" cstate="print">
@@ -1786,23 +1796,18 @@
                         </a:ext>
                       </a:extLst>
                     </a:blip>
-                    <a:srcRect/>
                     <a:stretch>
                       <a:fillRect/>
                     </a:stretch>
                   </pic:blipFill>
-                  <pic:spPr bwMode="auto">
+                  <pic:spPr>
                     <a:xfrm>
                       <a:off x="0" y="0"/>
-                      <a:ext cx="5310075" cy="3218508"/>
+                      <a:ext cx="5418735" cy="3560345"/>
                     </a:xfrm>
                     <a:prstGeom prst="rect">
                       <a:avLst/>
                     </a:prstGeom>
-                    <a:noFill/>
-                    <a:ln>
-                      <a:noFill/>
-                    </a:ln>
                   </pic:spPr>
                 </pic:pic>
               </a:graphicData>
@@ -1859,10 +1864,10 @@
           <w:szCs w:val="24"/>
         </w:rPr>
         <w:drawing>
-          <wp:inline distT="0" distB="0" distL="0" distR="0" wp14:anchorId="4CCDFBFC" wp14:editId="5DC62A1D">
-            <wp:extent cx="5537835" cy="3651235"/>
-            <wp:effectExtent l="0" t="0" r="0" b="6985"/>
-            <wp:docPr id="6" name="Picture 6" descr="Desktop/Screen%20Shot%202018-01-01%20at%204.57.27%20PM.png"/>
+          <wp:inline distT="0" distB="0" distL="0" distR="0" wp14:anchorId="00294C92" wp14:editId="369ACC02">
+            <wp:extent cx="5606980" cy="3745218"/>
+            <wp:effectExtent l="0" t="0" r="0" b="1905"/>
+            <wp:docPr id="17" name="Picture 17"/>
             <wp:cNvGraphicFramePr>
               <a:graphicFrameLocks xmlns:a="http://schemas.openxmlformats.org/drawingml/2006/main" noChangeAspect="1"/>
             </wp:cNvGraphicFramePr>
@@ -1870,10 +1875,8 @@
               <a:graphicData uri="http://schemas.openxmlformats.org/drawingml/2006/picture">
                 <pic:pic xmlns:pic="http://schemas.openxmlformats.org/drawingml/2006/picture">
                   <pic:nvPicPr>
-                    <pic:cNvPr id="0" name="Picture 6" descr="Desktop/Screen%20Shot%202018-01-01%20at%204.57.27%20PM.png"/>
-                    <pic:cNvPicPr>
-                      <a:picLocks noChangeAspect="1" noChangeArrowheads="1"/>
-                    </pic:cNvPicPr>
+                    <pic:cNvPr id="17" name="Screen Shot 2018-01-22 at 3.12.16 PM.png"/>
+                    <pic:cNvPicPr/>
                   </pic:nvPicPr>
                   <pic:blipFill>
                     <a:blip r:embed="rId12" cstate="print">
@@ -1883,23 +1886,18 @@
                         </a:ext>
                       </a:extLst>
                     </a:blip>
-                    <a:srcRect/>
                     <a:stretch>
                       <a:fillRect/>
                     </a:stretch>
                   </pic:blipFill>
-                  <pic:spPr bwMode="auto">
+                  <pic:spPr>
                     <a:xfrm>
                       <a:off x="0" y="0"/>
-                      <a:ext cx="5547739" cy="3657765"/>
+                      <a:ext cx="5616118" cy="3751322"/>
                     </a:xfrm>
                     <a:prstGeom prst="rect">
                       <a:avLst/>
                     </a:prstGeom>
-                    <a:noFill/>
-                    <a:ln>
-                      <a:noFill/>
-                    </a:ln>
                   </pic:spPr>
                 </pic:pic>
               </a:graphicData>
@@ -1981,12 +1979,11 @@
           <w:sz w:val="24"/>
           <w:szCs w:val="24"/>
         </w:rPr>
-        <w:lastRenderedPageBreak/>
         <w:drawing>
-          <wp:inline distT="0" distB="0" distL="0" distR="0" wp14:anchorId="7839DCA4" wp14:editId="24934E24">
-            <wp:extent cx="5880735" cy="3892832"/>
-            <wp:effectExtent l="0" t="0" r="12065" b="0"/>
-            <wp:docPr id="7" name="Picture 7" descr="Desktop/Screen%20Shot%202018-01-01%20at%204.57.42%20PM.png"/>
+          <wp:inline distT="0" distB="0" distL="0" distR="0" wp14:anchorId="6AE9011F" wp14:editId="61B0A7D2">
+            <wp:extent cx="5365820" cy="3499494"/>
+            <wp:effectExtent l="0" t="0" r="6350" b="5715"/>
+            <wp:docPr id="18" name="Picture 18"/>
             <wp:cNvGraphicFramePr>
               <a:graphicFrameLocks xmlns:a="http://schemas.openxmlformats.org/drawingml/2006/main" noChangeAspect="1"/>
             </wp:cNvGraphicFramePr>
@@ -1994,10 +1991,8 @@
               <a:graphicData uri="http://schemas.openxmlformats.org/drawingml/2006/picture">
                 <pic:pic xmlns:pic="http://schemas.openxmlformats.org/drawingml/2006/picture">
                   <pic:nvPicPr>
-                    <pic:cNvPr id="0" name="Picture 7" descr="Desktop/Screen%20Shot%202018-01-01%20at%204.57.42%20PM.png"/>
-                    <pic:cNvPicPr>
-                      <a:picLocks noChangeAspect="1" noChangeArrowheads="1"/>
-                    </pic:cNvPicPr>
+                    <pic:cNvPr id="18" name="Screen Shot 2018-01-22 at 3.19.44 PM.png"/>
+                    <pic:cNvPicPr/>
                   </pic:nvPicPr>
                   <pic:blipFill>
                     <a:blip r:embed="rId13" cstate="print">
@@ -2007,23 +2002,18 @@
                         </a:ext>
                       </a:extLst>
                     </a:blip>
-                    <a:srcRect/>
                     <a:stretch>
                       <a:fillRect/>
                     </a:stretch>
                   </pic:blipFill>
-                  <pic:spPr bwMode="auto">
+                  <pic:spPr>
                     <a:xfrm>
                       <a:off x="0" y="0"/>
-                      <a:ext cx="5888700" cy="3898104"/>
+                      <a:ext cx="5377023" cy="3506800"/>
                     </a:xfrm>
                     <a:prstGeom prst="rect">
                       <a:avLst/>
                     </a:prstGeom>
-                    <a:noFill/>
-                    <a:ln>
-                      <a:noFill/>
-                    </a:ln>
                   </pic:spPr>
                 </pic:pic>
               </a:graphicData>
@@ -2197,6 +2187,7 @@
           <w:sz w:val="24"/>
           <w:szCs w:val="24"/>
         </w:rPr>
+        <w:lastRenderedPageBreak/>
         <w:t xml:space="preserve">Table 1: </w:t>
       </w:r>
       <w:r>
@@ -2895,15 +2886,7 @@
           <w:szCs w:val="24"/>
         </w:rPr>
         <w:tab/>
-        <w:t xml:space="preserve">According to Table 2, we can conclude that we cannot reject the null hypothesis that the mean remaining range for all locations is the same. Therefore, we can conclude that location has no influence on battery degradation. Additionally, we cannot reject the null hypothesis that the mean remaining range for all supercharging frequencies is the same. Therefore, supercharging frequency has no influence on battery degradation. However, for the rest of categorical features, we can conclude that the null hypothesis can be rejected and two or more groups have different means for remaining range. For 100% charge frequency, drivers who had 100% charge on a daily basis had a much smaller mean remaining range. For empty charge frequency, drivers who never had 0 charge battery level had a higher mean </w:t>
-      </w:r>
-      <w:r>
-        <w:rPr>
-          <w:sz w:val="24"/>
-          <w:szCs w:val="24"/>
-        </w:rPr>
-        <w:lastRenderedPageBreak/>
-        <w:t xml:space="preserve">remaining range. For daily charge level, drivers who had an average of 100% charge had a much smaller mean remaining range. </w:t>
+        <w:t xml:space="preserve">According to Table 2, we can conclude that we cannot reject the null hypothesis that the mean remaining range for all locations is the same. Therefore, we can conclude that location has no influence on battery degradation. Additionally, we cannot reject the null hypothesis that the mean remaining range for all supercharging frequencies is the same. Therefore, supercharging frequency has no influence on battery degradation. However, for the rest of categorical features, we can conclude that the null hypothesis can be rejected and two or more groups have different means for remaining range. For 100% charge frequency, drivers who had 100% charge on a daily basis had a much smaller mean remaining range. For empty charge frequency, drivers who never had 0 charge battery level had a higher mean remaining range. For daily charge level, drivers who had an average of 100% charge had a much smaller mean remaining range. </w:t>
       </w:r>
     </w:p>
     <w:p>
@@ -4755,6 +4738,17 @@
         <w:pStyle w:val="Body"/>
         <w:jc w:val="center"/>
         <w:rPr>
+          <w:b/>
+          <w:sz w:val="24"/>
+          <w:szCs w:val="24"/>
+        </w:rPr>
+      </w:pPr>
+    </w:p>
+    <w:p>
+      <w:pPr>
+        <w:pStyle w:val="Body"/>
+        <w:jc w:val="center"/>
+        <w:rPr>
           <w:sz w:val="24"/>
           <w:szCs w:val="24"/>
         </w:rPr>
@@ -5608,7 +5602,6 @@
           <w:bCs/>
           <w:sz w:val="24"/>
           <w:szCs w:val="24"/>
-          <w:lang w:val="ru-RU"/>
         </w:rPr>
       </w:pPr>
       <w:r>
@@ -6956,15 +6949,7 @@
           <w:sz w:val="24"/>
           <w:szCs w:val="24"/>
         </w:rPr>
-        <w:t xml:space="preserve">frequency, and daily charge, had the highest regression coefficients while mileage and battery age were ineffective at predicting the remaining range. As expected, Random Forest regression produced the best results while Linear regression modelling had the lowest </w:t>
-      </w:r>
-      <w:r>
-        <w:rPr>
-          <w:bCs/>
-          <w:sz w:val="24"/>
-          <w:szCs w:val="24"/>
-        </w:rPr>
-        <w:t>R</w:t>
+        <w:t>frequency, and daily charge, had the highest regression coefficients while mileage and battery age were ineffective at predicting the remaining range. As expected, Random Forest regression produced the best results while Linear regression modelling had the lowest R</w:t>
       </w:r>
       <w:r>
         <w:rPr>
@@ -7209,17 +7194,7 @@
           <w:sz w:val="24"/>
           <w:szCs w:val="24"/>
         </w:rPr>
-        <w:t xml:space="preserve">of 0.5 for remaining range in %. </w:t>
-      </w:r>
-      <w:bookmarkStart w:id="0" w:name="_GoBack"/>
-      <w:bookmarkEnd w:id="0"/>
-      <w:r>
-        <w:rPr>
-          <w:bCs/>
-          <w:sz w:val="24"/>
-          <w:szCs w:val="24"/>
-        </w:rPr>
-        <w:t xml:space="preserve">We can conclude that to produce a more robust model for remaining range in terms of percentage of the original battery range, we need to obtain more variables including the average battery temperature and recommend the optional frequency columns to be a part of the main survey as they had the highest regression coefficients as compared to the rest of the variables used in prediction. Additionally, more observations are required to obtain a more consistent result in terms of statistical analysis. Optional categories (full charge frequency, empty charge frequency, and daily charge level) had a lot of frequency categories, but very little data for some of them </w:t>
+        <w:t xml:space="preserve">of 0.5 for remaining range in %. We can conclude that to produce a more robust model for remaining range in terms of percentage of the original battery range, we need to obtain more variables including the average battery temperature and recommend the optional frequency columns to be a part of the main survey as they had the highest regression coefficients as compared to the rest of the variables used in prediction. Additionally, more observations are required to obtain a more consistent result in terms of statistical analysis. Optional categories (full charge frequency, empty charge frequency, and daily charge level) had a lot of frequency categories, but very little data for some of them </w:t>
       </w:r>
       <w:r>
         <w:rPr>
@@ -7537,40 +7512,15 @@
           <w:sz w:val="24"/>
           <w:szCs w:val="24"/>
         </w:rPr>
-        <w:t>Table 7</w:t>
-      </w:r>
-      <w:r>
-        <w:rPr>
-          <w:b/>
-          <w:bCs/>
-          <w:sz w:val="24"/>
-          <w:szCs w:val="24"/>
-        </w:rPr>
-        <w:t xml:space="preserve">: </w:t>
-      </w:r>
-      <w:r>
-        <w:rPr>
-          <w:bCs/>
-          <w:sz w:val="24"/>
-          <w:szCs w:val="24"/>
-        </w:rPr>
-        <w:t>Regression results for predicting remaining range (in %)</w:t>
-      </w:r>
-      <w:r>
-        <w:rPr>
-          <w:bCs/>
-          <w:sz w:val="24"/>
-          <w:szCs w:val="24"/>
-        </w:rPr>
-        <w:t xml:space="preserve"> of Tesla Model S 85</w:t>
-      </w:r>
-      <w:r>
-        <w:rPr>
-          <w:bCs/>
-          <w:sz w:val="24"/>
-          <w:szCs w:val="24"/>
-        </w:rPr>
-        <w:t>.</w:t>
+        <w:t xml:space="preserve">Table 7: </w:t>
+      </w:r>
+      <w:r>
+        <w:rPr>
+          <w:bCs/>
+          <w:sz w:val="24"/>
+          <w:szCs w:val="24"/>
+        </w:rPr>
+        <w:t>Regression results for predicting remaining range (in %) of Tesla Model S 85.</w:t>
       </w:r>
     </w:p>
     <w:p>
@@ -8212,7 +8162,30 @@
           <w:sz w:val="24"/>
           <w:szCs w:val="24"/>
         </w:rPr>
-        <w:t xml:space="preserve">Full charge frequency was shown to be the best predictor of the battery performance as it had the highest negative regression coefficient. It was also established that regression analysis was the most effective when performed separately for different models as model type affected the battery degradation results. It is recommended to obtain more observations for each model type and include battery charge characteristics as a part of the main survey for further analysis. </w:t>
+        <w:t xml:space="preserve">Full charge frequency </w:t>
+      </w:r>
+      <w:r>
+        <w:rPr>
+          <w:sz w:val="24"/>
+          <w:szCs w:val="24"/>
+        </w:rPr>
+        <w:t>demonstrated</w:t>
+      </w:r>
+      <w:r>
+        <w:rPr>
+          <w:sz w:val="24"/>
+          <w:szCs w:val="24"/>
+        </w:rPr>
+        <w:t xml:space="preserve"> the highest negative regression coefficient. It was also established that regression analysis was the most effective when performed separately for different m</w:t>
+      </w:r>
+      <w:bookmarkStart w:id="0" w:name="_GoBack"/>
+      <w:bookmarkEnd w:id="0"/>
+      <w:r>
+        <w:rPr>
+          <w:sz w:val="24"/>
+          <w:szCs w:val="24"/>
+        </w:rPr>
+        <w:t xml:space="preserve">odels as model type affected the battery degradation results. It is recommended to obtain more observations for each model type and include battery charge characteristics as a part of the main survey for further analysis. </w:t>
       </w:r>
     </w:p>
     <w:p>

</xml_diff>